<commit_message>
git word document updated 1
</commit_message>
<xml_diff>
--- a/Git.docx
+++ b/Git.docx
@@ -23,6 +23,9 @@
     </w:p>
     <w:p>
       <w:r>
+        <w:rPr>
+          <w:noProof/>
+        </w:rPr>
         <w:drawing>
           <wp:inline distT="0" distB="0" distL="0" distR="0" wp14:anchorId="179DBD56" wp14:editId="5D387237">
             <wp:extent cx="4923001" cy="1988661"/>
@@ -62,6 +65,9 @@
     </w:p>
     <w:p>
       <w:r>
+        <w:rPr>
+          <w:noProof/>
+        </w:rPr>
         <w:drawing>
           <wp:inline distT="0" distB="0" distL="0" distR="0" wp14:anchorId="71B763D0" wp14:editId="1D6A2BC3">
             <wp:extent cx="4842485" cy="2506607"/>
@@ -101,6 +107,9 @@
     </w:p>
     <w:p>
       <w:r>
+        <w:rPr>
+          <w:noProof/>
+        </w:rPr>
         <w:drawing>
           <wp:inline distT="0" distB="0" distL="0" distR="0" wp14:anchorId="073C10CE" wp14:editId="4098AFF3">
             <wp:extent cx="4791670" cy="2423479"/>
@@ -140,6 +149,9 @@
     </w:p>
     <w:p>
       <w:r>
+        <w:rPr>
+          <w:noProof/>
+        </w:rPr>
         <w:lastRenderedPageBreak/>
         <w:drawing>
           <wp:inline distT="0" distB="0" distL="0" distR="0" wp14:anchorId="3FD716F7" wp14:editId="2DE21B4E">
@@ -250,6 +262,9 @@
         <w:ind w:left="360" w:hanging="360"/>
       </w:pPr>
       <w:r>
+        <w:rPr>
+          <w:noProof/>
+        </w:rPr>
         <w:drawing>
           <wp:inline distT="0" distB="0" distL="0" distR="0" wp14:anchorId="7A13D3D2" wp14:editId="65B2227D">
             <wp:extent cx="3369852" cy="1996349"/>
@@ -343,6 +358,9 @@
         <w:ind w:left="360"/>
       </w:pPr>
       <w:r>
+        <w:rPr>
+          <w:noProof/>
+        </w:rPr>
         <w:drawing>
           <wp:inline distT="0" distB="0" distL="0" distR="0" wp14:anchorId="7DE1F158" wp14:editId="5FF4B84D">
             <wp:extent cx="4211667" cy="1758461"/>
@@ -423,16 +441,7 @@
         <w:pStyle w:val="ListBullet"/>
       </w:pPr>
       <w:r>
-        <w:t>git --</w:t>
-      </w:r>
-      <w:r>
-        <w:t>global user.</w:t>
-      </w:r>
-      <w:r>
-        <w:t>email</w:t>
-      </w:r>
-      <w:r>
-        <w:t xml:space="preserve"> “ “</w:t>
+        <w:t>git --global user.email “ “</w:t>
       </w:r>
     </w:p>
     <w:p>
@@ -847,6 +856,9 @@
         <w:ind w:left="360" w:hanging="360"/>
       </w:pPr>
       <w:r>
+        <w:rPr>
+          <w:noProof/>
+        </w:rPr>
         <w:drawing>
           <wp:inline distT="0" distB="0" distL="0" distR="0" wp14:anchorId="6AEB6673" wp14:editId="3CA6DC65">
             <wp:extent cx="2218859" cy="1657090"/>
@@ -963,6 +975,9 @@
         <w:ind w:left="360" w:hanging="360"/>
       </w:pPr>
       <w:r>
+        <w:rPr>
+          <w:noProof/>
+        </w:rPr>
         <w:drawing>
           <wp:inline distT="0" distB="0" distL="0" distR="0" wp14:anchorId="51EAA6CA" wp14:editId="74BA8438">
             <wp:extent cx="3251472" cy="1694518"/>
@@ -1072,6 +1087,9 @@
         <w:ind w:left="360" w:hanging="360"/>
       </w:pPr>
       <w:r>
+        <w:rPr>
+          <w:noProof/>
+        </w:rPr>
         <w:drawing>
           <wp:inline distT="0" distB="0" distL="0" distR="0" wp14:anchorId="67B02628" wp14:editId="3832D02E">
             <wp:extent cx="2407428" cy="1336431"/>
@@ -1137,6 +1155,9 @@
         <w:ind w:left="360" w:hanging="360"/>
       </w:pPr>
       <w:r>
+        <w:rPr>
+          <w:noProof/>
+        </w:rPr>
         <w:drawing>
           <wp:inline distT="0" distB="0" distL="0" distR="0" wp14:anchorId="27D3CA8C" wp14:editId="35711765">
             <wp:extent cx="3050131" cy="1352681"/>
@@ -1583,6 +1604,7 @@
       <w:r>
         <w:rPr>
           <w:rFonts w:ascii="Lucida Console" w:hAnsi="Lucida Console" w:cs="Lucida Console"/>
+          <w:noProof/>
           <w:sz w:val="18"/>
           <w:szCs w:val="18"/>
         </w:rPr>
@@ -1880,6 +1902,9 @@
         <w:ind w:left="360" w:hanging="360"/>
       </w:pPr>
       <w:r>
+        <w:rPr>
+          <w:noProof/>
+        </w:rPr>
         <w:drawing>
           <wp:inline distT="0" distB="0" distL="0" distR="0" wp14:anchorId="051D6994" wp14:editId="00254E56">
             <wp:extent cx="4427632" cy="2161309"/>
@@ -1915,6 +1940,39 @@
             </a:graphic>
           </wp:inline>
         </w:drawing>
+      </w:r>
+    </w:p>
+    <w:p>
+      <w:pPr>
+        <w:pStyle w:val="ListBullet"/>
+        <w:numPr>
+          <w:ilvl w:val="0"/>
+          <w:numId w:val="0"/>
+        </w:numPr>
+        <w:ind w:left="360" w:hanging="360"/>
+      </w:pPr>
+    </w:p>
+    <w:p>
+      <w:pPr>
+        <w:pStyle w:val="ListBullet"/>
+        <w:numPr>
+          <w:ilvl w:val="0"/>
+          <w:numId w:val="0"/>
+        </w:numPr>
+        <w:ind w:left="360" w:hanging="360"/>
+      </w:pPr>
+    </w:p>
+    <w:p>
+      <w:pPr>
+        <w:pStyle w:val="ListBullet"/>
+        <w:numPr>
+          <w:ilvl w:val="0"/>
+          <w:numId w:val="0"/>
+        </w:numPr>
+        <w:ind w:left="360" w:hanging="360"/>
+      </w:pPr>
+      <w:r>
+        <w:t>Hello world</w:t>
       </w:r>
     </w:p>
     <w:sectPr>

</xml_diff>

<commit_message>
git word document updated 2
</commit_message>
<xml_diff>
--- a/Git.docx
+++ b/Git.docx
@@ -1973,6 +1973,19 @@
       </w:pPr>
       <w:r>
         <w:t>Hello world</w:t>
+      </w:r>
+    </w:p>
+    <w:p>
+      <w:pPr>
+        <w:pStyle w:val="ListBullet"/>
+        <w:numPr>
+          <w:ilvl w:val="0"/>
+          <w:numId w:val="0"/>
+        </w:numPr>
+        <w:ind w:left="360" w:hanging="360"/>
+      </w:pPr>
+      <w:r>
+        <w:t>I am harsha</w:t>
       </w:r>
     </w:p>
     <w:sectPr>

</xml_diff>

<commit_message>
git document updated 3
</commit_message>
<xml_diff>
--- a/Git.docx
+++ b/Git.docx
@@ -334,9 +334,11 @@
           <w:numId w:val="2"/>
         </w:numPr>
       </w:pPr>
+      <w:proofErr w:type="spellStart"/>
       <w:r>
         <w:t>BitBucket</w:t>
       </w:r>
+      <w:proofErr w:type="spellEnd"/>
     </w:p>
     <w:p>
       <w:pPr>
@@ -433,15 +435,42 @@
         <w:pStyle w:val="ListBullet"/>
       </w:pPr>
       <w:r>
-        <w:t>git --global user.name “ “</w:t>
-      </w:r>
-    </w:p>
-    <w:p>
-      <w:pPr>
-        <w:pStyle w:val="ListBullet"/>
-      </w:pPr>
-      <w:r>
-        <w:t>git --global user.email “ “</w:t>
+        <w:t>git</w:t>
+      </w:r>
+      <w:r>
+        <w:t xml:space="preserve"> config</w:t>
+      </w:r>
+      <w:r>
+        <w:t xml:space="preserve"> --global user.name </w:t>
+      </w:r>
+      <w:proofErr w:type="gramStart"/>
+      <w:r>
+        <w:t>“ “</w:t>
+      </w:r>
+      <w:proofErr w:type="gramEnd"/>
+    </w:p>
+    <w:p>
+      <w:pPr>
+        <w:pStyle w:val="ListBullet"/>
+      </w:pPr>
+      <w:r>
+        <w:t xml:space="preserve">git </w:t>
+      </w:r>
+      <w:r>
+        <w:t xml:space="preserve">config </w:t>
+      </w:r>
+      <w:r>
+        <w:t xml:space="preserve">--global </w:t>
+      </w:r>
+      <w:proofErr w:type="spellStart"/>
+      <w:proofErr w:type="gramStart"/>
+      <w:r>
+        <w:t>user.email</w:t>
+      </w:r>
+      <w:proofErr w:type="spellEnd"/>
+      <w:proofErr w:type="gramEnd"/>
+      <w:r>
+        <w:t xml:space="preserve"> “ “</w:t>
       </w:r>
     </w:p>
     <w:p>
@@ -502,16 +531,29 @@
         </w:numPr>
       </w:pPr>
       <w:r>
-        <w:t>(be in the project directory)</w:t>
-      </w:r>
-    </w:p>
-    <w:p>
-      <w:pPr>
-        <w:pStyle w:val="ListBullet"/>
-      </w:pPr>
-      <w:r>
-        <w:t>git init</w:t>
-      </w:r>
+        <w:t>(</w:t>
+      </w:r>
+      <w:proofErr w:type="gramStart"/>
+      <w:r>
+        <w:t>be</w:t>
+      </w:r>
+      <w:proofErr w:type="gramEnd"/>
+      <w:r>
+        <w:t xml:space="preserve"> in the project directory)</w:t>
+      </w:r>
+    </w:p>
+    <w:p>
+      <w:pPr>
+        <w:pStyle w:val="ListBullet"/>
+      </w:pPr>
+      <w:r>
+        <w:t xml:space="preserve">git </w:t>
+      </w:r>
+      <w:proofErr w:type="spellStart"/>
+      <w:r>
+        <w:t>init</w:t>
+      </w:r>
+      <w:proofErr w:type="spellEnd"/>
     </w:p>
     <w:p>
       <w:pPr>
@@ -550,9 +592,11 @@
       <w:pPr>
         <w:pStyle w:val="ListBullet"/>
       </w:pPr>
+      <w:proofErr w:type="gramStart"/>
       <w:r>
         <w:t>cd .git</w:t>
       </w:r>
+      <w:proofErr w:type="gramEnd"/>
     </w:p>
     <w:p>
       <w:pPr>
@@ -580,41 +624,57 @@
         <w:pStyle w:val="ListBullet"/>
       </w:pPr>
       <w:r>
-        <w:t>git add .</w:t>
-      </w:r>
-    </w:p>
-    <w:p>
-      <w:pPr>
-        <w:pStyle w:val="ListBullet"/>
-        <w:numPr>
-          <w:ilvl w:val="0"/>
-          <w:numId w:val="0"/>
-        </w:numPr>
-      </w:pPr>
-    </w:p>
-    <w:p>
-      <w:pPr>
-        <w:pStyle w:val="ListBullet"/>
-        <w:numPr>
-          <w:ilvl w:val="0"/>
-          <w:numId w:val="0"/>
-        </w:numPr>
-        <w:rPr>
-          <w:b/>
-          <w:bCs/>
-          <w:sz w:val="28"/>
-          <w:szCs w:val="28"/>
-        </w:rPr>
-      </w:pPr>
-      <w:r>
-        <w:rPr>
-          <w:b/>
-          <w:bCs/>
-          <w:sz w:val="28"/>
-          <w:szCs w:val="28"/>
-        </w:rPr>
-        <w:t>#commit</w:t>
-      </w:r>
+        <w:t xml:space="preserve">git </w:t>
+      </w:r>
+      <w:proofErr w:type="gramStart"/>
+      <w:r>
+        <w:t>add .</w:t>
+      </w:r>
+      <w:proofErr w:type="gramEnd"/>
+    </w:p>
+    <w:p>
+      <w:pPr>
+        <w:pStyle w:val="ListBullet"/>
+        <w:numPr>
+          <w:ilvl w:val="0"/>
+          <w:numId w:val="0"/>
+        </w:numPr>
+      </w:pPr>
+    </w:p>
+    <w:p>
+      <w:pPr>
+        <w:pStyle w:val="ListBullet"/>
+        <w:numPr>
+          <w:ilvl w:val="0"/>
+          <w:numId w:val="0"/>
+        </w:numPr>
+        <w:rPr>
+          <w:b/>
+          <w:bCs/>
+          <w:sz w:val="28"/>
+          <w:szCs w:val="28"/>
+        </w:rPr>
+      </w:pPr>
+      <w:r>
+        <w:rPr>
+          <w:b/>
+          <w:bCs/>
+          <w:sz w:val="28"/>
+          <w:szCs w:val="28"/>
+        </w:rPr>
+        <w:t>#</w:t>
+      </w:r>
+      <w:proofErr w:type="gramStart"/>
+      <w:r>
+        <w:rPr>
+          <w:b/>
+          <w:bCs/>
+          <w:sz w:val="28"/>
+          <w:szCs w:val="28"/>
+        </w:rPr>
+        <w:t>commit</w:t>
+      </w:r>
+      <w:proofErr w:type="gramEnd"/>
     </w:p>
     <w:p>
       <w:pPr>
@@ -642,56 +702,100 @@
           <w:b/>
           <w:bCs/>
         </w:rPr>
-        <w:t>#here -a option automatically stages all changes in working directory that are being tracked by git</w:t>
-      </w:r>
-    </w:p>
-    <w:p>
-      <w:pPr>
-        <w:pStyle w:val="ListBullet"/>
-      </w:pPr>
-      <w:r>
-        <w:t xml:space="preserve">git commit -a -m ”message” </w:t>
-      </w:r>
-    </w:p>
-    <w:p>
-      <w:pPr>
-        <w:pStyle w:val="ListBullet"/>
-        <w:numPr>
-          <w:ilvl w:val="0"/>
-          <w:numId w:val="0"/>
-        </w:numPr>
-        <w:ind w:left="360" w:hanging="360"/>
-        <w:rPr>
-          <w:b/>
-          <w:bCs/>
-          <w:sz w:val="28"/>
-          <w:szCs w:val="28"/>
-        </w:rPr>
-      </w:pPr>
-    </w:p>
-    <w:p>
-      <w:pPr>
-        <w:pStyle w:val="ListBullet"/>
-        <w:numPr>
-          <w:ilvl w:val="0"/>
-          <w:numId w:val="0"/>
-        </w:numPr>
-        <w:ind w:left="360" w:hanging="360"/>
-        <w:rPr>
-          <w:b/>
-          <w:bCs/>
-          <w:sz w:val="28"/>
-          <w:szCs w:val="28"/>
-        </w:rPr>
-      </w:pPr>
-      <w:r>
-        <w:rPr>
-          <w:b/>
-          <w:bCs/>
-          <w:sz w:val="28"/>
-          <w:szCs w:val="28"/>
-        </w:rPr>
-        <w:t xml:space="preserve">#create link between local git repository to </w:t>
+        <w:t>#</w:t>
+      </w:r>
+      <w:proofErr w:type="gramStart"/>
+      <w:r>
+        <w:rPr>
+          <w:b/>
+          <w:bCs/>
+        </w:rPr>
+        <w:t>here</w:t>
+      </w:r>
+      <w:proofErr w:type="gramEnd"/>
+      <w:r>
+        <w:rPr>
+          <w:b/>
+          <w:bCs/>
+        </w:rPr>
+        <w:t xml:space="preserve"> -a option automatically stages all changes in working directory that are being tracked by git</w:t>
+      </w:r>
+    </w:p>
+    <w:p>
+      <w:pPr>
+        <w:pStyle w:val="ListBullet"/>
+      </w:pPr>
+      <w:r>
+        <w:t>git commit -a -</w:t>
+      </w:r>
+      <w:proofErr w:type="gramStart"/>
+      <w:r>
+        <w:t>m ”message</w:t>
+      </w:r>
+      <w:proofErr w:type="gramEnd"/>
+      <w:r>
+        <w:t xml:space="preserve">” </w:t>
+      </w:r>
+    </w:p>
+    <w:p>
+      <w:pPr>
+        <w:pStyle w:val="ListBullet"/>
+        <w:numPr>
+          <w:ilvl w:val="0"/>
+          <w:numId w:val="0"/>
+        </w:numPr>
+        <w:ind w:left="360" w:hanging="360"/>
+        <w:rPr>
+          <w:b/>
+          <w:bCs/>
+          <w:sz w:val="28"/>
+          <w:szCs w:val="28"/>
+        </w:rPr>
+      </w:pPr>
+    </w:p>
+    <w:p>
+      <w:pPr>
+        <w:pStyle w:val="ListBullet"/>
+        <w:numPr>
+          <w:ilvl w:val="0"/>
+          <w:numId w:val="0"/>
+        </w:numPr>
+        <w:ind w:left="360" w:hanging="360"/>
+        <w:rPr>
+          <w:b/>
+          <w:bCs/>
+          <w:sz w:val="28"/>
+          <w:szCs w:val="28"/>
+        </w:rPr>
+      </w:pPr>
+      <w:r>
+        <w:rPr>
+          <w:b/>
+          <w:bCs/>
+          <w:sz w:val="28"/>
+          <w:szCs w:val="28"/>
+        </w:rPr>
+        <w:t>#</w:t>
+      </w:r>
+      <w:proofErr w:type="gramStart"/>
+      <w:r>
+        <w:rPr>
+          <w:b/>
+          <w:bCs/>
+          <w:sz w:val="28"/>
+          <w:szCs w:val="28"/>
+        </w:rPr>
+        <w:t>create</w:t>
+      </w:r>
+      <w:proofErr w:type="gramEnd"/>
+      <w:r>
+        <w:rPr>
+          <w:b/>
+          <w:bCs/>
+          <w:sz w:val="28"/>
+          <w:szCs w:val="28"/>
+        </w:rPr>
+        <w:t xml:space="preserve"> link between local git repository to </w:t>
       </w:r>
       <w:r>
         <w:rPr>
@@ -735,7 +839,7 @@
         <w:pStyle w:val="ListBullet"/>
       </w:pPr>
       <w:r>
-        <w:t>git remote add origin https link</w:t>
+        <w:t>git remote add origin http link</w:t>
       </w:r>
     </w:p>
     <w:p>
@@ -1255,8 +1359,17 @@
           <w:b/>
           <w:bCs/>
         </w:rPr>
-        <w:t>#limited number of history</w:t>
-      </w:r>
+        <w:t xml:space="preserve">#limited number of </w:t>
+      </w:r>
+      <w:proofErr w:type="gramStart"/>
+      <w:r>
+        <w:rPr>
+          <w:b/>
+          <w:bCs/>
+        </w:rPr>
+        <w:t>history</w:t>
+      </w:r>
+      <w:proofErr w:type="gramEnd"/>
     </w:p>
     <w:p>
       <w:pPr>
@@ -1303,6 +1416,7 @@
       <w:r>
         <w:t>--</w:t>
       </w:r>
+      <w:proofErr w:type="spellStart"/>
       <w:r>
         <w:t>on</w:t>
       </w:r>
@@ -1312,25 +1426,42 @@
       <w:r>
         <w:t>line</w:t>
       </w:r>
-    </w:p>
-    <w:p>
-      <w:pPr>
-        <w:pStyle w:val="ListBullet"/>
-        <w:numPr>
-          <w:ilvl w:val="0"/>
-          <w:numId w:val="0"/>
-        </w:numPr>
-        <w:rPr>
-          <w:b/>
-          <w:bCs/>
-        </w:rPr>
-      </w:pPr>
-      <w:r>
-        <w:rPr>
-          <w:b/>
-          <w:bCs/>
-        </w:rPr>
-        <w:t xml:space="preserve">#detailed hostory </w:t>
+      <w:proofErr w:type="spellEnd"/>
+    </w:p>
+    <w:p>
+      <w:pPr>
+        <w:pStyle w:val="ListBullet"/>
+        <w:numPr>
+          <w:ilvl w:val="0"/>
+          <w:numId w:val="0"/>
+        </w:numPr>
+        <w:rPr>
+          <w:b/>
+          <w:bCs/>
+        </w:rPr>
+      </w:pPr>
+      <w:r>
+        <w:rPr>
+          <w:b/>
+          <w:bCs/>
+        </w:rPr>
+        <w:t xml:space="preserve">#detailed </w:t>
+      </w:r>
+      <w:proofErr w:type="spellStart"/>
+      <w:r>
+        <w:rPr>
+          <w:b/>
+          <w:bCs/>
+        </w:rPr>
+        <w:t>hostory</w:t>
+      </w:r>
+      <w:proofErr w:type="spellEnd"/>
+      <w:r>
+        <w:rPr>
+          <w:b/>
+          <w:bCs/>
+        </w:rPr>
+        <w:t xml:space="preserve"> </w:t>
       </w:r>
     </w:p>
     <w:p>
@@ -1473,7 +1604,23 @@
           <w:b/>
           <w:bCs/>
         </w:rPr>
-        <w:t>#untrack files</w:t>
+        <w:t>#</w:t>
+      </w:r>
+      <w:proofErr w:type="gramStart"/>
+      <w:r>
+        <w:rPr>
+          <w:b/>
+          <w:bCs/>
+        </w:rPr>
+        <w:t>untrack</w:t>
+      </w:r>
+      <w:proofErr w:type="gramEnd"/>
+      <w:r>
+        <w:rPr>
+          <w:b/>
+          <w:bCs/>
+        </w:rPr>
+        <w:t xml:space="preserve"> files</w:t>
       </w:r>
     </w:p>
     <w:p>
@@ -1502,8 +1649,13 @@
         <w:pStyle w:val="ListBullet"/>
       </w:pPr>
       <w:r>
-        <w:t>git mv filename newfilename</w:t>
-      </w:r>
+        <w:t xml:space="preserve">git mv filename </w:t>
+      </w:r>
+      <w:proofErr w:type="spellStart"/>
+      <w:r>
+        <w:t>newfilename</w:t>
+      </w:r>
+      <w:proofErr w:type="spellEnd"/>
     </w:p>
     <w:p>
       <w:pPr>
@@ -1688,12 +1840,14 @@
       <w:r>
         <w:t xml:space="preserve"> </w:t>
       </w:r>
+      <w:proofErr w:type="spellStart"/>
       <w:r>
         <w:t>new</w:t>
       </w:r>
       <w:r>
         <w:t>branchname</w:t>
       </w:r>
+      <w:proofErr w:type="spellEnd"/>
     </w:p>
     <w:p>
       <w:pPr>
@@ -1800,7 +1954,23 @@
           <w:b/>
           <w:bCs/>
         </w:rPr>
-        <w:t>#to see a better detailed view of what file was stashed in a high-level overview Of the changes</w:t>
+        <w:t xml:space="preserve">#to see a better detailed view of what file was stashed in a high-level overview </w:t>
+      </w:r>
+      <w:proofErr w:type="gramStart"/>
+      <w:r>
+        <w:rPr>
+          <w:b/>
+          <w:bCs/>
+        </w:rPr>
+        <w:t>Of</w:t>
+      </w:r>
+      <w:proofErr w:type="gramEnd"/>
+      <w:r>
+        <w:rPr>
+          <w:b/>
+          <w:bCs/>
+        </w:rPr>
+        <w:t xml:space="preserve"> the changes</w:t>
       </w:r>
     </w:p>
     <w:p>
@@ -1866,31 +2036,41 @@
         <w:pStyle w:val="ListBullet"/>
       </w:pPr>
       <w:r>
-        <w:t>git merge branchname</w:t>
-      </w:r>
-    </w:p>
-    <w:p>
-      <w:pPr>
-        <w:pStyle w:val="ListBullet"/>
-        <w:numPr>
-          <w:ilvl w:val="0"/>
-          <w:numId w:val="0"/>
-        </w:numPr>
-        <w:ind w:left="360" w:hanging="360"/>
-      </w:pPr>
-    </w:p>
-    <w:p>
-      <w:pPr>
-        <w:pStyle w:val="ListBullet"/>
-        <w:numPr>
-          <w:ilvl w:val="0"/>
-          <w:numId w:val="0"/>
-        </w:numPr>
-        <w:ind w:left="360" w:hanging="360"/>
-      </w:pPr>
-      <w:r>
-        <w:t>#reset</w:t>
-      </w:r>
+        <w:t xml:space="preserve">git merge </w:t>
+      </w:r>
+      <w:proofErr w:type="spellStart"/>
+      <w:r>
+        <w:t>branchname</w:t>
+      </w:r>
+      <w:proofErr w:type="spellEnd"/>
+    </w:p>
+    <w:p>
+      <w:pPr>
+        <w:pStyle w:val="ListBullet"/>
+        <w:numPr>
+          <w:ilvl w:val="0"/>
+          <w:numId w:val="0"/>
+        </w:numPr>
+        <w:ind w:left="360" w:hanging="360"/>
+      </w:pPr>
+    </w:p>
+    <w:p>
+      <w:pPr>
+        <w:pStyle w:val="ListBullet"/>
+        <w:numPr>
+          <w:ilvl w:val="0"/>
+          <w:numId w:val="0"/>
+        </w:numPr>
+        <w:ind w:left="360" w:hanging="360"/>
+      </w:pPr>
+      <w:r>
+        <w:t>#</w:t>
+      </w:r>
+      <w:proofErr w:type="gramStart"/>
+      <w:r>
+        <w:t>reset</w:t>
+      </w:r>
+      <w:proofErr w:type="gramEnd"/>
     </w:p>
     <w:p>
       <w:pPr>
@@ -1960,6 +2140,47 @@
           <w:numId w:val="0"/>
         </w:numPr>
         <w:ind w:left="360" w:hanging="360"/>
+        <w:rPr>
+          <w:b/>
+          <w:bCs/>
+          <w:sz w:val="28"/>
+          <w:szCs w:val="28"/>
+        </w:rPr>
+      </w:pPr>
+      <w:r>
+        <w:rPr>
+          <w:b/>
+          <w:bCs/>
+          <w:sz w:val="28"/>
+          <w:szCs w:val="28"/>
+        </w:rPr>
+        <w:t>#Pull from remote Origin</w:t>
+      </w:r>
+    </w:p>
+    <w:p>
+      <w:pPr>
+        <w:pStyle w:val="ListBullet"/>
+      </w:pPr>
+      <w:r>
+        <w:t>git pull http link</w:t>
+      </w:r>
+    </w:p>
+    <w:p>
+      <w:pPr>
+        <w:pStyle w:val="ListBullet"/>
+        <w:numPr>
+          <w:ilvl w:val="0"/>
+          <w:numId w:val="0"/>
+        </w:numPr>
+      </w:pPr>
+    </w:p>
+    <w:p>
+      <w:pPr>
+        <w:pStyle w:val="ListBullet"/>
+        <w:numPr>
+          <w:ilvl w:val="0"/>
+          <w:numId w:val="0"/>
+        </w:numPr>
       </w:pPr>
     </w:p>
     <w:p>
@@ -1985,8 +2206,13 @@
         <w:ind w:left="360" w:hanging="360"/>
       </w:pPr>
       <w:r>
-        <w:t>I am harsha</w:t>
-      </w:r>
+        <w:t xml:space="preserve">I am </w:t>
+      </w:r>
+      <w:proofErr w:type="spellStart"/>
+      <w:r>
+        <w:t>harsha</w:t>
+      </w:r>
+      <w:proofErr w:type="spellEnd"/>
     </w:p>
     <w:sectPr>
       <w:pgSz w:w="12240" w:h="15840"/>

</xml_diff>

<commit_message>
git word document updated 4
</commit_message>
<xml_diff>
--- a/Git.docx
+++ b/Git.docx
@@ -334,11 +334,9 @@
           <w:numId w:val="2"/>
         </w:numPr>
       </w:pPr>
-      <w:proofErr w:type="spellStart"/>
       <w:r>
         <w:t>BitBucket</w:t>
       </w:r>
-      <w:proofErr w:type="spellEnd"/>
     </w:p>
     <w:p>
       <w:pPr>
@@ -441,13 +439,8 @@
         <w:t xml:space="preserve"> config</w:t>
       </w:r>
       <w:r>
-        <w:t xml:space="preserve"> --global user.name </w:t>
-      </w:r>
-      <w:proofErr w:type="gramStart"/>
-      <w:r>
-        <w:t>“ “</w:t>
-      </w:r>
-      <w:proofErr w:type="gramEnd"/>
+        <w:t xml:space="preserve"> --global user.name “ “</w:t>
+      </w:r>
     </w:p>
     <w:p>
       <w:pPr>
@@ -460,17 +453,7 @@
         <w:t xml:space="preserve">config </w:t>
       </w:r>
       <w:r>
-        <w:t xml:space="preserve">--global </w:t>
-      </w:r>
-      <w:proofErr w:type="spellStart"/>
-      <w:proofErr w:type="gramStart"/>
-      <w:r>
-        <w:t>user.email</w:t>
-      </w:r>
-      <w:proofErr w:type="spellEnd"/>
-      <w:proofErr w:type="gramEnd"/>
-      <w:r>
-        <w:t xml:space="preserve"> “ “</w:t>
+        <w:t>--global user.email “ “</w:t>
       </w:r>
     </w:p>
     <w:p>
@@ -531,29 +514,16 @@
         </w:numPr>
       </w:pPr>
       <w:r>
-        <w:t>(</w:t>
-      </w:r>
-      <w:proofErr w:type="gramStart"/>
-      <w:r>
-        <w:t>be</w:t>
-      </w:r>
-      <w:proofErr w:type="gramEnd"/>
-      <w:r>
-        <w:t xml:space="preserve"> in the project directory)</w:t>
-      </w:r>
-    </w:p>
-    <w:p>
-      <w:pPr>
-        <w:pStyle w:val="ListBullet"/>
-      </w:pPr>
-      <w:r>
-        <w:t xml:space="preserve">git </w:t>
-      </w:r>
-      <w:proofErr w:type="spellStart"/>
-      <w:r>
-        <w:t>init</w:t>
-      </w:r>
-      <w:proofErr w:type="spellEnd"/>
+        <w:t>(be in the project directory)</w:t>
+      </w:r>
+    </w:p>
+    <w:p>
+      <w:pPr>
+        <w:pStyle w:val="ListBullet"/>
+      </w:pPr>
+      <w:r>
+        <w:t>git init</w:t>
+      </w:r>
     </w:p>
     <w:p>
       <w:pPr>
@@ -592,11 +562,9 @@
       <w:pPr>
         <w:pStyle w:val="ListBullet"/>
       </w:pPr>
-      <w:proofErr w:type="gramStart"/>
       <w:r>
         <w:t>cd .git</w:t>
       </w:r>
-      <w:proofErr w:type="gramEnd"/>
     </w:p>
     <w:p>
       <w:pPr>
@@ -624,57 +592,41 @@
         <w:pStyle w:val="ListBullet"/>
       </w:pPr>
       <w:r>
-        <w:t xml:space="preserve">git </w:t>
-      </w:r>
-      <w:proofErr w:type="gramStart"/>
-      <w:r>
-        <w:t>add .</w:t>
-      </w:r>
-      <w:proofErr w:type="gramEnd"/>
-    </w:p>
-    <w:p>
-      <w:pPr>
-        <w:pStyle w:val="ListBullet"/>
-        <w:numPr>
-          <w:ilvl w:val="0"/>
-          <w:numId w:val="0"/>
-        </w:numPr>
-      </w:pPr>
-    </w:p>
-    <w:p>
-      <w:pPr>
-        <w:pStyle w:val="ListBullet"/>
-        <w:numPr>
-          <w:ilvl w:val="0"/>
-          <w:numId w:val="0"/>
-        </w:numPr>
-        <w:rPr>
-          <w:b/>
-          <w:bCs/>
-          <w:sz w:val="28"/>
-          <w:szCs w:val="28"/>
-        </w:rPr>
-      </w:pPr>
-      <w:r>
-        <w:rPr>
-          <w:b/>
-          <w:bCs/>
-          <w:sz w:val="28"/>
-          <w:szCs w:val="28"/>
-        </w:rPr>
-        <w:t>#</w:t>
-      </w:r>
-      <w:proofErr w:type="gramStart"/>
-      <w:r>
-        <w:rPr>
-          <w:b/>
-          <w:bCs/>
-          <w:sz w:val="28"/>
-          <w:szCs w:val="28"/>
-        </w:rPr>
-        <w:t>commit</w:t>
-      </w:r>
-      <w:proofErr w:type="gramEnd"/>
+        <w:t>git add .</w:t>
+      </w:r>
+    </w:p>
+    <w:p>
+      <w:pPr>
+        <w:pStyle w:val="ListBullet"/>
+        <w:numPr>
+          <w:ilvl w:val="0"/>
+          <w:numId w:val="0"/>
+        </w:numPr>
+      </w:pPr>
+    </w:p>
+    <w:p>
+      <w:pPr>
+        <w:pStyle w:val="ListBullet"/>
+        <w:numPr>
+          <w:ilvl w:val="0"/>
+          <w:numId w:val="0"/>
+        </w:numPr>
+        <w:rPr>
+          <w:b/>
+          <w:bCs/>
+          <w:sz w:val="28"/>
+          <w:szCs w:val="28"/>
+        </w:rPr>
+      </w:pPr>
+      <w:r>
+        <w:rPr>
+          <w:b/>
+          <w:bCs/>
+          <w:sz w:val="28"/>
+          <w:szCs w:val="28"/>
+        </w:rPr>
+        <w:t>#commit</w:t>
+      </w:r>
     </w:p>
     <w:p>
       <w:pPr>
@@ -702,100 +654,56 @@
           <w:b/>
           <w:bCs/>
         </w:rPr>
-        <w:t>#</w:t>
-      </w:r>
-      <w:proofErr w:type="gramStart"/>
-      <w:r>
-        <w:rPr>
-          <w:b/>
-          <w:bCs/>
-        </w:rPr>
-        <w:t>here</w:t>
-      </w:r>
-      <w:proofErr w:type="gramEnd"/>
-      <w:r>
-        <w:rPr>
-          <w:b/>
-          <w:bCs/>
-        </w:rPr>
-        <w:t xml:space="preserve"> -a option automatically stages all changes in working directory that are being tracked by git</w:t>
-      </w:r>
-    </w:p>
-    <w:p>
-      <w:pPr>
-        <w:pStyle w:val="ListBullet"/>
-      </w:pPr>
-      <w:r>
-        <w:t>git commit -a -</w:t>
-      </w:r>
-      <w:proofErr w:type="gramStart"/>
-      <w:r>
-        <w:t>m ”message</w:t>
-      </w:r>
-      <w:proofErr w:type="gramEnd"/>
-      <w:r>
-        <w:t xml:space="preserve">” </w:t>
-      </w:r>
-    </w:p>
-    <w:p>
-      <w:pPr>
-        <w:pStyle w:val="ListBullet"/>
-        <w:numPr>
-          <w:ilvl w:val="0"/>
-          <w:numId w:val="0"/>
-        </w:numPr>
-        <w:ind w:left="360" w:hanging="360"/>
-        <w:rPr>
-          <w:b/>
-          <w:bCs/>
-          <w:sz w:val="28"/>
-          <w:szCs w:val="28"/>
-        </w:rPr>
-      </w:pPr>
-    </w:p>
-    <w:p>
-      <w:pPr>
-        <w:pStyle w:val="ListBullet"/>
-        <w:numPr>
-          <w:ilvl w:val="0"/>
-          <w:numId w:val="0"/>
-        </w:numPr>
-        <w:ind w:left="360" w:hanging="360"/>
-        <w:rPr>
-          <w:b/>
-          <w:bCs/>
-          <w:sz w:val="28"/>
-          <w:szCs w:val="28"/>
-        </w:rPr>
-      </w:pPr>
-      <w:r>
-        <w:rPr>
-          <w:b/>
-          <w:bCs/>
-          <w:sz w:val="28"/>
-          <w:szCs w:val="28"/>
-        </w:rPr>
-        <w:t>#</w:t>
-      </w:r>
-      <w:proofErr w:type="gramStart"/>
-      <w:r>
-        <w:rPr>
-          <w:b/>
-          <w:bCs/>
-          <w:sz w:val="28"/>
-          <w:szCs w:val="28"/>
-        </w:rPr>
-        <w:t>create</w:t>
-      </w:r>
-      <w:proofErr w:type="gramEnd"/>
-      <w:r>
-        <w:rPr>
-          <w:b/>
-          <w:bCs/>
-          <w:sz w:val="28"/>
-          <w:szCs w:val="28"/>
-        </w:rPr>
-        <w:t xml:space="preserve"> link between local git repository to </w:t>
+        <w:t>#here -a option automatically stages all changes in working directory that are being tracked by git</w:t>
+      </w:r>
+    </w:p>
+    <w:p>
+      <w:pPr>
+        <w:pStyle w:val="ListBullet"/>
+      </w:pPr>
+      <w:r>
+        <w:t xml:space="preserve">git commit -a -m ”message” </w:t>
+      </w:r>
+    </w:p>
+    <w:p>
+      <w:pPr>
+        <w:pStyle w:val="ListBullet"/>
+        <w:numPr>
+          <w:ilvl w:val="0"/>
+          <w:numId w:val="0"/>
+        </w:numPr>
+        <w:ind w:left="360" w:hanging="360"/>
+        <w:rPr>
+          <w:b/>
+          <w:bCs/>
+          <w:sz w:val="28"/>
+          <w:szCs w:val="28"/>
+        </w:rPr>
+      </w:pPr>
+    </w:p>
+    <w:p>
+      <w:pPr>
+        <w:pStyle w:val="ListBullet"/>
+        <w:numPr>
+          <w:ilvl w:val="0"/>
+          <w:numId w:val="0"/>
+        </w:numPr>
+        <w:ind w:left="360" w:hanging="360"/>
+        <w:rPr>
+          <w:b/>
+          <w:bCs/>
+          <w:sz w:val="28"/>
+          <w:szCs w:val="28"/>
+        </w:rPr>
+      </w:pPr>
+      <w:r>
+        <w:rPr>
+          <w:b/>
+          <w:bCs/>
+          <w:sz w:val="28"/>
+          <w:szCs w:val="28"/>
+        </w:rPr>
+        <w:t xml:space="preserve">#create link between local git repository to </w:t>
       </w:r>
       <w:r>
         <w:rPr>
@@ -839,7 +747,16 @@
         <w:pStyle w:val="ListBullet"/>
       </w:pPr>
       <w:r>
-        <w:t>git remote add origin http link</w:t>
+        <w:t xml:space="preserve">git remote add origin </w:t>
+      </w:r>
+      <w:r>
+        <w:t>&lt;</w:t>
+      </w:r>
+      <w:r>
+        <w:t>http link</w:t>
+      </w:r>
+      <w:r>
+        <w:t>&gt;</w:t>
       </w:r>
     </w:p>
     <w:p>
@@ -944,7 +861,7 @@
         <w:t xml:space="preserve">git status -s (or) git status </w:t>
       </w:r>
       <w:r>
-        <w:t>–</w:t>
+        <w:t>--</w:t>
       </w:r>
       <w:r>
         <w:t>short</w:t>
@@ -1041,7 +958,22 @@
       </w:pPr>
       <w:r>
         <w:lastRenderedPageBreak/>
-        <w:t>start notepad++ Filename</w:t>
+        <w:t xml:space="preserve">start </w:t>
+      </w:r>
+      <w:r>
+        <w:t>&lt;f</w:t>
+      </w:r>
+      <w:r>
+        <w:t>ile</w:t>
+      </w:r>
+      <w:r>
+        <w:t>-</w:t>
+      </w:r>
+      <w:r>
+        <w:t>name</w:t>
+      </w:r>
+      <w:r>
+        <w:t>&gt;</w:t>
       </w:r>
     </w:p>
     <w:p>
@@ -1359,17 +1291,8 @@
           <w:b/>
           <w:bCs/>
         </w:rPr>
-        <w:t xml:space="preserve">#limited number of </w:t>
-      </w:r>
-      <w:proofErr w:type="gramStart"/>
-      <w:r>
-        <w:rPr>
-          <w:b/>
-          <w:bCs/>
-        </w:rPr>
-        <w:t>history</w:t>
-      </w:r>
-      <w:proofErr w:type="gramEnd"/>
+        <w:t>#limited number of history</w:t>
+      </w:r>
     </w:p>
     <w:p>
       <w:pPr>
@@ -1416,7 +1339,6 @@
       <w:r>
         <w:t>--</w:t>
       </w:r>
-      <w:proofErr w:type="spellStart"/>
       <w:r>
         <w:t>on</w:t>
       </w:r>
@@ -1426,42 +1348,25 @@
       <w:r>
         <w:t>line</w:t>
       </w:r>
-      <w:proofErr w:type="spellEnd"/>
-    </w:p>
-    <w:p>
-      <w:pPr>
-        <w:pStyle w:val="ListBullet"/>
-        <w:numPr>
-          <w:ilvl w:val="0"/>
-          <w:numId w:val="0"/>
-        </w:numPr>
-        <w:rPr>
-          <w:b/>
-          <w:bCs/>
-        </w:rPr>
-      </w:pPr>
-      <w:r>
-        <w:rPr>
-          <w:b/>
-          <w:bCs/>
-        </w:rPr>
-        <w:t xml:space="preserve">#detailed </w:t>
-      </w:r>
-      <w:proofErr w:type="spellStart"/>
-      <w:r>
-        <w:rPr>
-          <w:b/>
-          <w:bCs/>
-        </w:rPr>
-        <w:t>hostory</w:t>
-      </w:r>
-      <w:proofErr w:type="spellEnd"/>
-      <w:r>
-        <w:rPr>
-          <w:b/>
-          <w:bCs/>
-        </w:rPr>
-        <w:t xml:space="preserve"> </w:t>
+    </w:p>
+    <w:p>
+      <w:pPr>
+        <w:pStyle w:val="ListBullet"/>
+        <w:numPr>
+          <w:ilvl w:val="0"/>
+          <w:numId w:val="0"/>
+        </w:numPr>
+        <w:rPr>
+          <w:b/>
+          <w:bCs/>
+        </w:rPr>
+      </w:pPr>
+      <w:r>
+        <w:rPr>
+          <w:b/>
+          <w:bCs/>
+        </w:rPr>
+        <w:t xml:space="preserve">#detailed hostory </w:t>
       </w:r>
     </w:p>
     <w:p>
@@ -1584,51 +1489,65 @@
         <w:pStyle w:val="ListBullet"/>
       </w:pPr>
       <w:r>
-        <w:t>git rm filename</w:t>
-      </w:r>
-    </w:p>
-    <w:p>
-      <w:pPr>
-        <w:pStyle w:val="ListBullet"/>
-        <w:numPr>
-          <w:ilvl w:val="0"/>
-          <w:numId w:val="0"/>
-        </w:numPr>
-        <w:rPr>
-          <w:b/>
-          <w:bCs/>
-        </w:rPr>
-      </w:pPr>
-      <w:r>
-        <w:rPr>
-          <w:b/>
-          <w:bCs/>
-        </w:rPr>
-        <w:t>#</w:t>
-      </w:r>
-      <w:proofErr w:type="gramStart"/>
-      <w:r>
-        <w:rPr>
-          <w:b/>
-          <w:bCs/>
-        </w:rPr>
-        <w:t>untrack</w:t>
-      </w:r>
-      <w:proofErr w:type="gramEnd"/>
-      <w:r>
-        <w:rPr>
-          <w:b/>
-          <w:bCs/>
-        </w:rPr>
-        <w:t xml:space="preserve"> files</w:t>
-      </w:r>
-    </w:p>
-    <w:p>
-      <w:pPr>
-        <w:pStyle w:val="ListBullet"/>
-      </w:pPr>
-      <w:r>
-        <w:t>git rm –cached filename</w:t>
+        <w:t>git rm f</w:t>
+      </w:r>
+      <w:r>
+        <w:t xml:space="preserve"> &lt;f</w:t>
+      </w:r>
+      <w:r>
+        <w:t>ile</w:t>
+      </w:r>
+      <w:r>
+        <w:t>-</w:t>
+      </w:r>
+      <w:r>
+        <w:t>name</w:t>
+      </w:r>
+      <w:r>
+        <w:t>&gt;</w:t>
+      </w:r>
+    </w:p>
+    <w:p>
+      <w:pPr>
+        <w:pStyle w:val="ListBullet"/>
+        <w:numPr>
+          <w:ilvl w:val="0"/>
+          <w:numId w:val="0"/>
+        </w:numPr>
+        <w:rPr>
+          <w:b/>
+          <w:bCs/>
+        </w:rPr>
+      </w:pPr>
+      <w:r>
+        <w:rPr>
+          <w:b/>
+          <w:bCs/>
+        </w:rPr>
+        <w:t>#untrack files</w:t>
+      </w:r>
+    </w:p>
+    <w:p>
+      <w:pPr>
+        <w:pStyle w:val="ListBullet"/>
+      </w:pPr>
+      <w:r>
+        <w:t xml:space="preserve">git rm –cached </w:t>
+      </w:r>
+      <w:r>
+        <w:t>&lt;</w:t>
+      </w:r>
+      <w:r>
+        <w:t>file</w:t>
+      </w:r>
+      <w:r>
+        <w:t>-</w:t>
+      </w:r>
+      <w:r>
+        <w:t>name</w:t>
+      </w:r>
+      <w:r>
+        <w:t>&gt;</w:t>
       </w:r>
     </w:p>
     <w:p>
@@ -1651,11 +1570,27 @@
       <w:r>
         <w:t xml:space="preserve">git mv filename </w:t>
       </w:r>
-      <w:proofErr w:type="spellStart"/>
-      <w:r>
-        <w:t>newfilename</w:t>
-      </w:r>
-      <w:proofErr w:type="spellEnd"/>
+      <w:r>
+        <w:t>&lt;</w:t>
+      </w:r>
+      <w:r>
+        <w:t>new</w:t>
+      </w:r>
+      <w:r>
+        <w:t>-</w:t>
+      </w:r>
+      <w:r>
+        <w:t>file</w:t>
+      </w:r>
+      <w:r>
+        <w:t>-</w:t>
+      </w:r>
+      <w:r>
+        <w:t>name</w:t>
+      </w:r>
+      <w:r>
+        <w:t>&gt;</w:t>
+      </w:r>
     </w:p>
     <w:p>
       <w:pPr>
@@ -1840,14 +1775,27 @@
       <w:r>
         <w:t xml:space="preserve"> </w:t>
       </w:r>
-      <w:proofErr w:type="spellStart"/>
+      <w:r>
+        <w:t>&lt;</w:t>
+      </w:r>
       <w:r>
         <w:t>new</w:t>
       </w:r>
       <w:r>
-        <w:t>branchname</w:t>
-      </w:r>
-      <w:proofErr w:type="spellEnd"/>
+        <w:t>-</w:t>
+      </w:r>
+      <w:r>
+        <w:t>branch</w:t>
+      </w:r>
+      <w:r>
+        <w:t>-</w:t>
+      </w:r>
+      <w:r>
+        <w:t>name</w:t>
+      </w:r>
+      <w:r>
+        <w:t>&gt;</w:t>
+      </w:r>
     </w:p>
     <w:p>
       <w:pPr>
@@ -1954,23 +1902,7 @@
           <w:b/>
           <w:bCs/>
         </w:rPr>
-        <w:t xml:space="preserve">#to see a better detailed view of what file was stashed in a high-level overview </w:t>
-      </w:r>
-      <w:proofErr w:type="gramStart"/>
-      <w:r>
-        <w:rPr>
-          <w:b/>
-          <w:bCs/>
-        </w:rPr>
-        <w:t>Of</w:t>
-      </w:r>
-      <w:proofErr w:type="gramEnd"/>
-      <w:r>
-        <w:rPr>
-          <w:b/>
-          <w:bCs/>
-        </w:rPr>
-        <w:t xml:space="preserve"> the changes</w:t>
+        <w:t>#to see a better detailed view of what file was stashed in a high-level overview Of the changes</w:t>
       </w:r>
     </w:p>
     <w:p>
@@ -2038,39 +1970,44 @@
       <w:r>
         <w:t xml:space="preserve">git merge </w:t>
       </w:r>
-      <w:proofErr w:type="spellStart"/>
-      <w:r>
-        <w:t>branchname</w:t>
-      </w:r>
-      <w:proofErr w:type="spellEnd"/>
-    </w:p>
-    <w:p>
-      <w:pPr>
-        <w:pStyle w:val="ListBullet"/>
-        <w:numPr>
-          <w:ilvl w:val="0"/>
-          <w:numId w:val="0"/>
-        </w:numPr>
-        <w:ind w:left="360" w:hanging="360"/>
-      </w:pPr>
-    </w:p>
-    <w:p>
-      <w:pPr>
-        <w:pStyle w:val="ListBullet"/>
-        <w:numPr>
-          <w:ilvl w:val="0"/>
-          <w:numId w:val="0"/>
-        </w:numPr>
-        <w:ind w:left="360" w:hanging="360"/>
-      </w:pPr>
-      <w:r>
-        <w:t>#</w:t>
-      </w:r>
-      <w:proofErr w:type="gramStart"/>
-      <w:r>
-        <w:t>reset</w:t>
-      </w:r>
-      <w:proofErr w:type="gramEnd"/>
+      <w:r>
+        <w:t>&lt;</w:t>
+      </w:r>
+      <w:r>
+        <w:t>branch</w:t>
+      </w:r>
+      <w:r>
+        <w:t xml:space="preserve"> </w:t>
+      </w:r>
+      <w:r>
+        <w:t>name</w:t>
+      </w:r>
+      <w:r>
+        <w:t>&gt;</w:t>
+      </w:r>
+    </w:p>
+    <w:p>
+      <w:pPr>
+        <w:pStyle w:val="ListBullet"/>
+        <w:numPr>
+          <w:ilvl w:val="0"/>
+          <w:numId w:val="0"/>
+        </w:numPr>
+        <w:ind w:left="360" w:hanging="360"/>
+      </w:pPr>
+    </w:p>
+    <w:p>
+      <w:pPr>
+        <w:pStyle w:val="ListBullet"/>
+        <w:numPr>
+          <w:ilvl w:val="0"/>
+          <w:numId w:val="0"/>
+        </w:numPr>
+        <w:ind w:left="360" w:hanging="360"/>
+      </w:pPr>
+      <w:r>
+        <w:t>#reset</w:t>
+      </w:r>
     </w:p>
     <w:p>
       <w:pPr>
@@ -2162,17 +2099,72 @@
         <w:pStyle w:val="ListBullet"/>
       </w:pPr>
       <w:r>
-        <w:t>git pull http link</w:t>
-      </w:r>
-    </w:p>
-    <w:p>
-      <w:pPr>
-        <w:pStyle w:val="ListBullet"/>
-        <w:numPr>
-          <w:ilvl w:val="0"/>
-          <w:numId w:val="0"/>
-        </w:numPr>
-      </w:pPr>
+        <w:t xml:space="preserve">git </w:t>
+      </w:r>
+      <w:r>
+        <w:t>clone</w:t>
+      </w:r>
+      <w:r>
+        <w:t xml:space="preserve"> </w:t>
+      </w:r>
+      <w:r>
+        <w:t>&lt;</w:t>
+      </w:r>
+      <w:r>
+        <w:t>http link</w:t>
+      </w:r>
+      <w:r>
+        <w:t>&gt;</w:t>
+      </w:r>
+    </w:p>
+    <w:p>
+      <w:pPr>
+        <w:pStyle w:val="ListBullet"/>
+        <w:numPr>
+          <w:ilvl w:val="0"/>
+          <w:numId w:val="0"/>
+        </w:numPr>
+        <w:ind w:left="360" w:hanging="360"/>
+      </w:pPr>
+    </w:p>
+    <w:p>
+      <w:pPr>
+        <w:pStyle w:val="ListBullet"/>
+        <w:numPr>
+          <w:ilvl w:val="0"/>
+          <w:numId w:val="0"/>
+        </w:numPr>
+        <w:ind w:left="360" w:hanging="360"/>
+        <w:rPr>
+          <w:b/>
+          <w:bCs/>
+          <w:sz w:val="28"/>
+          <w:szCs w:val="28"/>
+        </w:rPr>
+      </w:pPr>
+      <w:r>
+        <w:rPr>
+          <w:b/>
+          <w:bCs/>
+          <w:sz w:val="28"/>
+          <w:szCs w:val="28"/>
+        </w:rPr>
+        <w:t xml:space="preserve">#To update the git local repository </w:t>
+      </w:r>
+    </w:p>
+    <w:p>
+      <w:pPr>
+        <w:pStyle w:val="ListBullet"/>
+      </w:pPr>
+      <w:r>
+        <w:t>git pull origin &lt;branch</w:t>
+      </w:r>
+      <w:r>
+        <w:t>-</w:t>
+      </w:r>
+      <w:r>
+        <w:t>name&gt;</w:t>
+      </w:r>
     </w:p>
     <w:p>
       <w:pPr>
@@ -2206,13 +2198,21 @@
         <w:ind w:left="360" w:hanging="360"/>
       </w:pPr>
       <w:r>
-        <w:t xml:space="preserve">I am </w:t>
-      </w:r>
-      <w:proofErr w:type="spellStart"/>
-      <w:r>
-        <w:t>harsha</w:t>
-      </w:r>
-      <w:proofErr w:type="spellEnd"/>
+        <w:t>I am harsha</w:t>
+      </w:r>
+    </w:p>
+    <w:p>
+      <w:pPr>
+        <w:pStyle w:val="ListBullet"/>
+        <w:numPr>
+          <w:ilvl w:val="0"/>
+          <w:numId w:val="0"/>
+        </w:numPr>
+        <w:ind w:left="360" w:hanging="360"/>
+      </w:pPr>
+      <w:r>
+        <w:t>Checking !...</w:t>
+      </w:r>
     </w:p>
     <w:sectPr>
       <w:pgSz w:w="12240" w:h="15840"/>

</xml_diff>

<commit_message>
git word document updated 5
</commit_message>
<xml_diff>
--- a/Git.docx
+++ b/Git.docx
@@ -1435,21 +1435,31 @@
           <w:ilvl w:val="0"/>
           <w:numId w:val="0"/>
         </w:numPr>
-        <w:ind w:left="360" w:hanging="360"/>
-        <w:rPr>
-          <w:b/>
-          <w:bCs/>
-          <w:sz w:val="28"/>
-          <w:szCs w:val="28"/>
-        </w:rPr>
-      </w:pPr>
-      <w:r>
-        <w:rPr>
-          <w:b/>
-          <w:bCs/>
-          <w:sz w:val="28"/>
-          <w:szCs w:val="28"/>
-        </w:rPr>
+      </w:pPr>
+    </w:p>
+    <w:p>
+      <w:pPr>
+        <w:pStyle w:val="ListBullet"/>
+        <w:numPr>
+          <w:ilvl w:val="0"/>
+          <w:numId w:val="0"/>
+        </w:numPr>
+        <w:ind w:left="360" w:hanging="360"/>
+        <w:rPr>
+          <w:b/>
+          <w:bCs/>
+          <w:sz w:val="28"/>
+          <w:szCs w:val="28"/>
+        </w:rPr>
+      </w:pPr>
+      <w:r>
+        <w:rPr>
+          <w:b/>
+          <w:bCs/>
+          <w:sz w:val="28"/>
+          <w:szCs w:val="28"/>
+        </w:rPr>
+        <w:lastRenderedPageBreak/>
         <w:t>#Remove and Move Files</w:t>
       </w:r>
     </w:p>
@@ -1505,6 +1515,64 @@
       </w:r>
       <w:r>
         <w:t>&gt;</w:t>
+      </w:r>
+    </w:p>
+    <w:p>
+      <w:pPr>
+        <w:pStyle w:val="ListBullet"/>
+        <w:numPr>
+          <w:ilvl w:val="0"/>
+          <w:numId w:val="0"/>
+        </w:numPr>
+        <w:ind w:left="360" w:hanging="360"/>
+        <w:rPr>
+          <w:b/>
+          <w:bCs/>
+        </w:rPr>
+      </w:pPr>
+      <w:r>
+        <w:rPr>
+          <w:b/>
+          <w:bCs/>
+        </w:rPr>
+        <w:t>#TO delete hidden .git directory in the working directory</w:t>
+      </w:r>
+    </w:p>
+    <w:p>
+      <w:pPr>
+        <w:pStyle w:val="ListBullet"/>
+      </w:pPr>
+      <w:r>
+        <w:t>rm -fr .git</w:t>
+      </w:r>
+    </w:p>
+    <w:p>
+      <w:pPr>
+        <w:pStyle w:val="ListBullet"/>
+        <w:numPr>
+          <w:ilvl w:val="0"/>
+          <w:numId w:val="0"/>
+        </w:numPr>
+        <w:ind w:left="360" w:hanging="360"/>
+        <w:rPr>
+          <w:b/>
+          <w:bCs/>
+        </w:rPr>
+      </w:pPr>
+      <w:r>
+        <w:rPr>
+          <w:b/>
+          <w:bCs/>
+        </w:rPr>
+        <w:t>#To delete sub directory</w:t>
+      </w:r>
+    </w:p>
+    <w:p>
+      <w:pPr>
+        <w:pStyle w:val="ListBullet"/>
+      </w:pPr>
+      <w:r>
+        <w:t>rm -fr &lt;sub directory name&gt;</w:t>
       </w:r>
     </w:p>
     <w:p>
@@ -1873,6 +1941,7 @@
           <w:b/>
           <w:bCs/>
         </w:rPr>
+        <w:lastRenderedPageBreak/>
         <w:t>#provides list of work-in-progress changes that we’ve stashed along with branch and some commit data</w:t>
       </w:r>
     </w:p>
@@ -1959,7 +2028,6 @@
           <w:b/>
           <w:bCs/>
         </w:rPr>
-        <w:lastRenderedPageBreak/>
         <w:t>#merge branch</w:t>
       </w:r>
     </w:p>
@@ -2173,19 +2241,42 @@
           <w:ilvl w:val="0"/>
           <w:numId w:val="0"/>
         </w:numPr>
-      </w:pPr>
-    </w:p>
-    <w:p>
-      <w:pPr>
-        <w:pStyle w:val="ListBullet"/>
-        <w:numPr>
-          <w:ilvl w:val="0"/>
-          <w:numId w:val="0"/>
-        </w:numPr>
-        <w:ind w:left="360" w:hanging="360"/>
-      </w:pPr>
-      <w:r>
-        <w:t>Hello world</w:t>
+        <w:ind w:left="360" w:hanging="360"/>
+      </w:pPr>
+    </w:p>
+    <w:p>
+      <w:pPr>
+        <w:pStyle w:val="ListBullet"/>
+        <w:numPr>
+          <w:ilvl w:val="0"/>
+          <w:numId w:val="0"/>
+        </w:numPr>
+        <w:ind w:left="360" w:hanging="360"/>
+      </w:pPr>
+    </w:p>
+    <w:p>
+      <w:pPr>
+        <w:pStyle w:val="ListBullet"/>
+        <w:numPr>
+          <w:ilvl w:val="0"/>
+          <w:numId w:val="0"/>
+        </w:numPr>
+      </w:pPr>
+    </w:p>
+    <w:p>
+      <w:pPr>
+        <w:pStyle w:val="ListBullet"/>
+        <w:numPr>
+          <w:ilvl w:val="0"/>
+          <w:numId w:val="0"/>
+        </w:numPr>
+        <w:ind w:left="360" w:hanging="360"/>
+      </w:pPr>
+      <w:r>
+        <w:t xml:space="preserve">Hello </w:t>
+      </w:r>
+      <w:r>
+        <w:t>git</w:t>
       </w:r>
     </w:p>
     <w:p>

</xml_diff>

<commit_message>
git word document updated 6 & created docker word document
</commit_message>
<xml_diff>
--- a/Git.docx
+++ b/Git.docx
@@ -22,15 +22,44 @@
       </w:r>
     </w:p>
     <w:p>
-      <w:r>
-        <w:rPr>
-          <w:noProof/>
+      <w:pPr>
+        <w:rPr>
+          <w:b/>
+          <w:bCs/>
+        </w:rPr>
+      </w:pPr>
+      <w:r>
+        <w:rPr>
+          <w:b/>
+          <w:bCs/>
+        </w:rPr>
+        <w:t>It is a source control system</w:t>
+      </w:r>
+      <w:r>
+        <w:rPr>
+          <w:b/>
+          <w:bCs/>
+        </w:rPr>
+        <w:t xml:space="preserve"> or VCS (Version Control System)</w:t>
+      </w:r>
+    </w:p>
+    <w:p>
+      <w:pPr>
+        <w:rPr>
+          <w:b/>
+          <w:bCs/>
+        </w:rPr>
+      </w:pPr>
+      <w:r>
+        <w:rPr>
+          <w:b/>
+          <w:bCs/>
         </w:rPr>
         <w:drawing>
-          <wp:inline distT="0" distB="0" distL="0" distR="0" wp14:anchorId="179DBD56" wp14:editId="5D387237">
-            <wp:extent cx="4923001" cy="1988661"/>
-            <wp:effectExtent l="0" t="0" r="0" b="0"/>
-            <wp:docPr id="1" name="Picture 1"/>
+          <wp:inline distT="0" distB="0" distL="0" distR="0" wp14:anchorId="39D3876B" wp14:editId="4ECAFAC1">
+            <wp:extent cx="3473971" cy="1631950"/>
+            <wp:effectExtent l="0" t="0" r="0" b="6350"/>
+            <wp:docPr id="5" name="Picture 5"/>
             <wp:cNvGraphicFramePr>
               <a:graphicFrameLocks xmlns:a="http://schemas.openxmlformats.org/drawingml/2006/main" noChangeAspect="1"/>
             </wp:cNvGraphicFramePr>
@@ -50,7 +79,7 @@
                   <pic:spPr>
                     <a:xfrm>
                       <a:off x="0" y="0"/>
-                      <a:ext cx="4937939" cy="1994695"/>
+                      <a:ext cx="3482420" cy="1635919"/>
                     </a:xfrm>
                     <a:prstGeom prst="rect">
                       <a:avLst/>
@@ -69,10 +98,10 @@
           <w:noProof/>
         </w:rPr>
         <w:drawing>
-          <wp:inline distT="0" distB="0" distL="0" distR="0" wp14:anchorId="71B763D0" wp14:editId="1D6A2BC3">
-            <wp:extent cx="4842485" cy="2506607"/>
-            <wp:effectExtent l="0" t="0" r="0" b="8255"/>
-            <wp:docPr id="2" name="Picture 2"/>
+          <wp:inline distT="0" distB="0" distL="0" distR="0" wp14:anchorId="179DBD56" wp14:editId="6063C7A2">
+            <wp:extent cx="4071390" cy="1644650"/>
+            <wp:effectExtent l="0" t="0" r="5715" b="0"/>
+            <wp:docPr id="1" name="Picture 1"/>
             <wp:cNvGraphicFramePr>
               <a:graphicFrameLocks xmlns:a="http://schemas.openxmlformats.org/drawingml/2006/main" noChangeAspect="1"/>
             </wp:cNvGraphicFramePr>
@@ -92,7 +121,7 @@
                   <pic:spPr>
                     <a:xfrm>
                       <a:off x="0" y="0"/>
-                      <a:ext cx="4850328" cy="2510667"/>
+                      <a:ext cx="4084721" cy="1650035"/>
                     </a:xfrm>
                     <a:prstGeom prst="rect">
                       <a:avLst/>
@@ -111,10 +140,10 @@
           <w:noProof/>
         </w:rPr>
         <w:drawing>
-          <wp:inline distT="0" distB="0" distL="0" distR="0" wp14:anchorId="073C10CE" wp14:editId="4098AFF3">
-            <wp:extent cx="4791670" cy="2423479"/>
+          <wp:inline distT="0" distB="0" distL="0" distR="0" wp14:anchorId="71B763D0" wp14:editId="7AF2A47C">
+            <wp:extent cx="3981450" cy="2060910"/>
             <wp:effectExtent l="0" t="0" r="0" b="0"/>
-            <wp:docPr id="3" name="Picture 3"/>
+            <wp:docPr id="2" name="Picture 2"/>
             <wp:cNvGraphicFramePr>
               <a:graphicFrameLocks xmlns:a="http://schemas.openxmlformats.org/drawingml/2006/main" noChangeAspect="1"/>
             </wp:cNvGraphicFramePr>
@@ -134,7 +163,7 @@
                   <pic:spPr>
                     <a:xfrm>
                       <a:off x="0" y="0"/>
-                      <a:ext cx="4806060" cy="2430757"/>
+                      <a:ext cx="3995391" cy="2068126"/>
                     </a:xfrm>
                     <a:prstGeom prst="rect">
                       <a:avLst/>
@@ -154,10 +183,10 @@
         </w:rPr>
         <w:lastRenderedPageBreak/>
         <w:drawing>
-          <wp:inline distT="0" distB="0" distL="0" distR="0" wp14:anchorId="3FD716F7" wp14:editId="2DE21B4E">
-            <wp:extent cx="2596129" cy="1886396"/>
-            <wp:effectExtent l="0" t="0" r="0" b="0"/>
-            <wp:docPr id="4" name="Picture 4"/>
+          <wp:inline distT="0" distB="0" distL="0" distR="0" wp14:anchorId="073C10CE" wp14:editId="3279F109">
+            <wp:extent cx="4019550" cy="2032965"/>
+            <wp:effectExtent l="0" t="0" r="0" b="5715"/>
+            <wp:docPr id="3" name="Picture 3"/>
             <wp:cNvGraphicFramePr>
               <a:graphicFrameLocks xmlns:a="http://schemas.openxmlformats.org/drawingml/2006/main" noChangeAspect="1"/>
             </wp:cNvGraphicFramePr>
@@ -177,7 +206,7 @@
                   <pic:spPr>
                     <a:xfrm>
                       <a:off x="0" y="0"/>
-                      <a:ext cx="2609398" cy="1896037"/>
+                      <a:ext cx="4032152" cy="2039339"/>
                     </a:xfrm>
                     <a:prstGeom prst="rect">
                       <a:avLst/>
@@ -191,85 +220,15 @@
       </w:r>
     </w:p>
     <w:p>
-      <w:pPr>
-        <w:pStyle w:val="ListBullet"/>
-        <w:numPr>
-          <w:ilvl w:val="0"/>
-          <w:numId w:val="0"/>
-        </w:numPr>
-        <w:ind w:left="360" w:hanging="360"/>
-        <w:rPr>
-          <w:b/>
-          <w:bCs/>
-          <w:sz w:val="28"/>
-          <w:szCs w:val="28"/>
-        </w:rPr>
-      </w:pPr>
-    </w:p>
-    <w:p>
-      <w:pPr>
-        <w:pStyle w:val="ListBullet"/>
-        <w:numPr>
-          <w:ilvl w:val="0"/>
-          <w:numId w:val="0"/>
-        </w:numPr>
-        <w:ind w:left="360" w:hanging="360"/>
-        <w:rPr>
-          <w:b/>
-          <w:bCs/>
-          <w:sz w:val="28"/>
-          <w:szCs w:val="28"/>
-        </w:rPr>
-      </w:pPr>
-      <w:r>
-        <w:rPr>
-          <w:b/>
-          <w:bCs/>
-          <w:sz w:val="28"/>
-          <w:szCs w:val="28"/>
-        </w:rPr>
-        <w:t>Code Hosting Providers</w:t>
-      </w:r>
-    </w:p>
-    <w:p>
-      <w:pPr>
-        <w:pStyle w:val="ListBullet"/>
-        <w:numPr>
-          <w:ilvl w:val="0"/>
-          <w:numId w:val="0"/>
-        </w:numPr>
-        <w:ind w:left="360" w:hanging="360"/>
-        <w:rPr>
-          <w:sz w:val="24"/>
-          <w:szCs w:val="24"/>
-        </w:rPr>
-      </w:pPr>
-      <w:r>
-        <w:rPr>
-          <w:sz w:val="24"/>
-          <w:szCs w:val="24"/>
-        </w:rPr>
-        <w:t>Send your code, to code hosting provider</w:t>
-      </w:r>
-    </w:p>
-    <w:p>
-      <w:pPr>
-        <w:pStyle w:val="ListBullet"/>
-        <w:numPr>
-          <w:ilvl w:val="0"/>
-          <w:numId w:val="0"/>
-        </w:numPr>
-        <w:ind w:left="360" w:hanging="360"/>
-      </w:pPr>
       <w:r>
         <w:rPr>
           <w:noProof/>
         </w:rPr>
         <w:drawing>
-          <wp:inline distT="0" distB="0" distL="0" distR="0" wp14:anchorId="7A13D3D2" wp14:editId="65B2227D">
-            <wp:extent cx="3369852" cy="1996349"/>
-            <wp:effectExtent l="0" t="0" r="2540" b="4445"/>
-            <wp:docPr id="12" name="Picture 12"/>
+          <wp:inline distT="0" distB="0" distL="0" distR="0" wp14:anchorId="3FD716F7" wp14:editId="2DE21B4E">
+            <wp:extent cx="2596129" cy="1886396"/>
+            <wp:effectExtent l="0" t="0" r="0" b="0"/>
+            <wp:docPr id="4" name="Picture 4"/>
             <wp:cNvGraphicFramePr>
               <a:graphicFrameLocks xmlns:a="http://schemas.openxmlformats.org/drawingml/2006/main" noChangeAspect="1"/>
             </wp:cNvGraphicFramePr>
@@ -289,7 +248,7 @@
                   <pic:spPr>
                     <a:xfrm>
                       <a:off x="0" y="0"/>
-                      <a:ext cx="3369852" cy="1996349"/>
+                      <a:ext cx="2609398" cy="1896037"/>
                     </a:xfrm>
                     <a:prstGeom prst="rect">
                       <a:avLst/>
@@ -307,65 +266,81 @@
         <w:pStyle w:val="ListBullet"/>
         <w:numPr>
           <w:ilvl w:val="0"/>
-          <w:numId w:val="2"/>
-        </w:numPr>
-      </w:pPr>
-      <w:r>
-        <w:t>GitHub</w:t>
-      </w:r>
-    </w:p>
-    <w:p>
-      <w:pPr>
-        <w:pStyle w:val="ListBullet"/>
-        <w:numPr>
-          <w:ilvl w:val="0"/>
-          <w:numId w:val="2"/>
-        </w:numPr>
-      </w:pPr>
-      <w:r>
-        <w:t>GitLab</w:t>
-      </w:r>
-    </w:p>
-    <w:p>
-      <w:pPr>
-        <w:pStyle w:val="ListBullet"/>
-        <w:numPr>
-          <w:ilvl w:val="0"/>
-          <w:numId w:val="2"/>
-        </w:numPr>
-      </w:pPr>
-      <w:r>
-        <w:t>BitBucket</w:t>
-      </w:r>
-    </w:p>
-    <w:p>
-      <w:pPr>
-        <w:pStyle w:val="ListBullet"/>
-        <w:numPr>
-          <w:ilvl w:val="0"/>
-          <w:numId w:val="0"/>
-        </w:numPr>
-        <w:ind w:left="360"/>
-      </w:pPr>
-    </w:p>
-    <w:p>
-      <w:pPr>
-        <w:pStyle w:val="ListBullet"/>
-        <w:numPr>
-          <w:ilvl w:val="0"/>
-          <w:numId w:val="0"/>
-        </w:numPr>
-        <w:ind w:left="360"/>
+          <w:numId w:val="0"/>
+        </w:numPr>
+        <w:ind w:left="360" w:hanging="360"/>
+        <w:rPr>
+          <w:b/>
+          <w:bCs/>
+          <w:sz w:val="28"/>
+          <w:szCs w:val="28"/>
+        </w:rPr>
+      </w:pPr>
+    </w:p>
+    <w:p>
+      <w:pPr>
+        <w:pStyle w:val="ListBullet"/>
+        <w:numPr>
+          <w:ilvl w:val="0"/>
+          <w:numId w:val="0"/>
+        </w:numPr>
+        <w:ind w:left="360" w:hanging="360"/>
+        <w:rPr>
+          <w:b/>
+          <w:bCs/>
+          <w:sz w:val="28"/>
+          <w:szCs w:val="28"/>
+        </w:rPr>
+      </w:pPr>
+      <w:r>
+        <w:rPr>
+          <w:b/>
+          <w:bCs/>
+          <w:sz w:val="28"/>
+          <w:szCs w:val="28"/>
+        </w:rPr>
+        <w:t>Code Hosting Providers</w:t>
+      </w:r>
+    </w:p>
+    <w:p>
+      <w:pPr>
+        <w:pStyle w:val="ListBullet"/>
+        <w:numPr>
+          <w:ilvl w:val="0"/>
+          <w:numId w:val="0"/>
+        </w:numPr>
+        <w:ind w:left="360" w:hanging="360"/>
+        <w:rPr>
+          <w:sz w:val="24"/>
+          <w:szCs w:val="24"/>
+        </w:rPr>
+      </w:pPr>
+      <w:r>
+        <w:rPr>
+          <w:sz w:val="24"/>
+          <w:szCs w:val="24"/>
+        </w:rPr>
+        <w:t>Send your code, to code hosting provider</w:t>
+      </w:r>
+    </w:p>
+    <w:p>
+      <w:pPr>
+        <w:pStyle w:val="ListBullet"/>
+        <w:numPr>
+          <w:ilvl w:val="0"/>
+          <w:numId w:val="0"/>
+        </w:numPr>
+        <w:ind w:left="360" w:hanging="360"/>
       </w:pPr>
       <w:r>
         <w:rPr>
           <w:noProof/>
         </w:rPr>
         <w:drawing>
-          <wp:inline distT="0" distB="0" distL="0" distR="0" wp14:anchorId="7DE1F158" wp14:editId="5FF4B84D">
-            <wp:extent cx="4211667" cy="1758461"/>
-            <wp:effectExtent l="0" t="0" r="0" b="0"/>
-            <wp:docPr id="13" name="Picture 13"/>
+          <wp:inline distT="0" distB="0" distL="0" distR="0" wp14:anchorId="7A13D3D2" wp14:editId="65B2227D">
+            <wp:extent cx="3369852" cy="1996349"/>
+            <wp:effectExtent l="0" t="0" r="2540" b="4445"/>
+            <wp:docPr id="12" name="Picture 12"/>
             <wp:cNvGraphicFramePr>
               <a:graphicFrameLocks xmlns:a="http://schemas.openxmlformats.org/drawingml/2006/main" noChangeAspect="1"/>
             </wp:cNvGraphicFramePr>
@@ -385,7 +360,7 @@
                   <pic:spPr>
                     <a:xfrm>
                       <a:off x="0" y="0"/>
-                      <a:ext cx="4211667" cy="1758461"/>
+                      <a:ext cx="3369852" cy="1996349"/>
                     </a:xfrm>
                     <a:prstGeom prst="rect">
                       <a:avLst/>
@@ -398,493 +373,73 @@
         </w:drawing>
       </w:r>
     </w:p>
-    <w:p/>
-    <w:p/>
-    <w:p>
-      <w:pPr>
-        <w:rPr>
-          <w:b/>
-          <w:bCs/>
-          <w:sz w:val="28"/>
-          <w:szCs w:val="28"/>
-        </w:rPr>
-      </w:pPr>
-      <w:r>
-        <w:rPr>
-          <w:b/>
-          <w:bCs/>
-          <w:sz w:val="28"/>
-          <w:szCs w:val="28"/>
-        </w:rPr>
-        <w:t>Git commands</w:t>
-      </w:r>
-    </w:p>
-    <w:p>
-      <w:pPr>
-        <w:pStyle w:val="ListBullet"/>
-      </w:pPr>
-      <w:r>
+    <w:p>
+      <w:pPr>
+        <w:pStyle w:val="ListBullet"/>
+        <w:numPr>
+          <w:ilvl w:val="0"/>
+          <w:numId w:val="2"/>
+        </w:numPr>
+      </w:pPr>
+      <w:r>
+        <w:t>GitHub</w:t>
+      </w:r>
+    </w:p>
+    <w:p>
+      <w:pPr>
+        <w:pStyle w:val="ListBullet"/>
+        <w:numPr>
+          <w:ilvl w:val="0"/>
+          <w:numId w:val="2"/>
+        </w:numPr>
+      </w:pPr>
+      <w:r>
+        <w:t>GitLab</w:t>
+      </w:r>
+    </w:p>
+    <w:p>
+      <w:pPr>
+        <w:pStyle w:val="ListBullet"/>
+        <w:numPr>
+          <w:ilvl w:val="0"/>
+          <w:numId w:val="2"/>
+        </w:numPr>
+      </w:pPr>
+      <w:proofErr w:type="spellStart"/>
+      <w:r>
+        <w:t>BitBucket</w:t>
+      </w:r>
+      <w:proofErr w:type="spellEnd"/>
+    </w:p>
+    <w:p>
+      <w:pPr>
+        <w:pStyle w:val="ListBullet"/>
+        <w:numPr>
+          <w:ilvl w:val="0"/>
+          <w:numId w:val="0"/>
+        </w:numPr>
+        <w:ind w:left="360"/>
+      </w:pPr>
+    </w:p>
+    <w:p>
+      <w:pPr>
+        <w:pStyle w:val="ListBullet"/>
+        <w:numPr>
+          <w:ilvl w:val="0"/>
+          <w:numId w:val="0"/>
+        </w:numPr>
+        <w:ind w:left="360"/>
+      </w:pPr>
+      <w:r>
+        <w:rPr>
+          <w:noProof/>
+        </w:rPr>
         <w:lastRenderedPageBreak/>
-        <w:t>git --version</w:t>
-      </w:r>
-    </w:p>
-    <w:p>
-      <w:pPr>
-        <w:pStyle w:val="ListBullet"/>
-      </w:pPr>
-      <w:r>
-        <w:t>git</w:t>
-      </w:r>
-      <w:r>
-        <w:t xml:space="preserve"> config</w:t>
-      </w:r>
-      <w:r>
-        <w:t xml:space="preserve"> --global user.name “ “</w:t>
-      </w:r>
-    </w:p>
-    <w:p>
-      <w:pPr>
-        <w:pStyle w:val="ListBullet"/>
-      </w:pPr>
-      <w:r>
-        <w:t xml:space="preserve">git </w:t>
-      </w:r>
-      <w:r>
-        <w:t xml:space="preserve">config </w:t>
-      </w:r>
-      <w:r>
-        <w:t>--global user.email “ “</w:t>
-      </w:r>
-    </w:p>
-    <w:p>
-      <w:pPr>
-        <w:pStyle w:val="ListBullet"/>
-      </w:pPr>
-      <w:r>
-        <w:t>git config --list</w:t>
-      </w:r>
-    </w:p>
-    <w:p>
-      <w:pPr>
-        <w:pStyle w:val="ListBullet"/>
-      </w:pPr>
-      <w:r>
-        <w:t>git config --user.name</w:t>
-      </w:r>
-    </w:p>
-    <w:p>
-      <w:pPr>
-        <w:pStyle w:val="ListBullet"/>
-        <w:numPr>
-          <w:ilvl w:val="0"/>
-          <w:numId w:val="0"/>
-        </w:numPr>
-      </w:pPr>
-    </w:p>
-    <w:p>
-      <w:pPr>
-        <w:pStyle w:val="ListBullet"/>
-        <w:numPr>
-          <w:ilvl w:val="0"/>
-          <w:numId w:val="0"/>
-        </w:numPr>
-        <w:rPr>
-          <w:b/>
-          <w:bCs/>
-          <w:sz w:val="28"/>
-          <w:szCs w:val="28"/>
-        </w:rPr>
-      </w:pPr>
-      <w:r>
-        <w:rPr>
-          <w:b/>
-          <w:bCs/>
-          <w:sz w:val="28"/>
-          <w:szCs w:val="28"/>
-        </w:rPr>
-        <w:t>#Initialize a new git repository</w:t>
-      </w:r>
-    </w:p>
-    <w:p>
-      <w:pPr>
-        <w:pStyle w:val="ListBullet"/>
-        <w:numPr>
-          <w:ilvl w:val="0"/>
-          <w:numId w:val="0"/>
-        </w:numPr>
-      </w:pPr>
-      <w:r>
-        <w:t>(be in the project directory)</w:t>
-      </w:r>
-    </w:p>
-    <w:p>
-      <w:pPr>
-        <w:pStyle w:val="ListBullet"/>
-      </w:pPr>
-      <w:r>
-        <w:t>git init</w:t>
-      </w:r>
-    </w:p>
-    <w:p>
-      <w:pPr>
-        <w:pStyle w:val="ListBullet"/>
-        <w:numPr>
-          <w:ilvl w:val="0"/>
-          <w:numId w:val="0"/>
-        </w:numPr>
-      </w:pPr>
-    </w:p>
-    <w:p>
-      <w:pPr>
-        <w:pStyle w:val="ListBullet"/>
-        <w:numPr>
-          <w:ilvl w:val="0"/>
-          <w:numId w:val="0"/>
-        </w:numPr>
-        <w:rPr>
-          <w:b/>
-          <w:bCs/>
-          <w:sz w:val="28"/>
-          <w:szCs w:val="28"/>
-        </w:rPr>
-      </w:pPr>
-      <w:r>
-        <w:rPr>
-          <w:b/>
-          <w:bCs/>
-          <w:sz w:val="28"/>
-          <w:szCs w:val="28"/>
-        </w:rPr>
-        <w:t>#(GIT_DIR!)</w:t>
-      </w:r>
-    </w:p>
-    <w:p>
-      <w:pPr>
-        <w:pStyle w:val="ListBullet"/>
-      </w:pPr>
-      <w:r>
-        <w:t>cd .git</w:t>
-      </w:r>
-    </w:p>
-    <w:p>
-      <w:pPr>
-        <w:pStyle w:val="ListBullet"/>
-        <w:numPr>
-          <w:ilvl w:val="0"/>
-          <w:numId w:val="0"/>
-        </w:numPr>
-      </w:pPr>
-    </w:p>
-    <w:p>
-      <w:pPr>
-        <w:pStyle w:val="ListBullet"/>
-        <w:numPr>
-          <w:ilvl w:val="0"/>
-          <w:numId w:val="0"/>
-        </w:numPr>
-      </w:pPr>
-      <w:r>
-        <w:t>#This command will add all of the files to our staging area</w:t>
-      </w:r>
-    </w:p>
-    <w:p>
-      <w:pPr>
-        <w:pStyle w:val="ListBullet"/>
-      </w:pPr>
-      <w:r>
-        <w:t>git add .</w:t>
-      </w:r>
-    </w:p>
-    <w:p>
-      <w:pPr>
-        <w:pStyle w:val="ListBullet"/>
-        <w:numPr>
-          <w:ilvl w:val="0"/>
-          <w:numId w:val="0"/>
-        </w:numPr>
-      </w:pPr>
-    </w:p>
-    <w:p>
-      <w:pPr>
-        <w:pStyle w:val="ListBullet"/>
-        <w:numPr>
-          <w:ilvl w:val="0"/>
-          <w:numId w:val="0"/>
-        </w:numPr>
-        <w:rPr>
-          <w:b/>
-          <w:bCs/>
-          <w:sz w:val="28"/>
-          <w:szCs w:val="28"/>
-        </w:rPr>
-      </w:pPr>
-      <w:r>
-        <w:rPr>
-          <w:b/>
-          <w:bCs/>
-          <w:sz w:val="28"/>
-          <w:szCs w:val="28"/>
-        </w:rPr>
-        <w:t>#commit</w:t>
-      </w:r>
-    </w:p>
-    <w:p>
-      <w:pPr>
-        <w:pStyle w:val="ListBullet"/>
-      </w:pPr>
-      <w:r>
-        <w:t>git commit -m “message”</w:t>
-      </w:r>
-    </w:p>
-    <w:p>
-      <w:pPr>
-        <w:pStyle w:val="ListBullet"/>
-        <w:numPr>
-          <w:ilvl w:val="0"/>
-          <w:numId w:val="0"/>
-        </w:numPr>
-        <w:ind w:left="360" w:hanging="360"/>
-        <w:rPr>
-          <w:b/>
-          <w:bCs/>
-        </w:rPr>
-      </w:pPr>
-      <w:r>
-        <w:rPr>
-          <w:b/>
-          <w:bCs/>
-        </w:rPr>
-        <w:t>#here -a option automatically stages all changes in working directory that are being tracked by git</w:t>
-      </w:r>
-    </w:p>
-    <w:p>
-      <w:pPr>
-        <w:pStyle w:val="ListBullet"/>
-      </w:pPr>
-      <w:r>
-        <w:t xml:space="preserve">git commit -a -m ”message” </w:t>
-      </w:r>
-    </w:p>
-    <w:p>
-      <w:pPr>
-        <w:pStyle w:val="ListBullet"/>
-        <w:numPr>
-          <w:ilvl w:val="0"/>
-          <w:numId w:val="0"/>
-        </w:numPr>
-        <w:ind w:left="360" w:hanging="360"/>
-        <w:rPr>
-          <w:b/>
-          <w:bCs/>
-          <w:sz w:val="28"/>
-          <w:szCs w:val="28"/>
-        </w:rPr>
-      </w:pPr>
-    </w:p>
-    <w:p>
-      <w:pPr>
-        <w:pStyle w:val="ListBullet"/>
-        <w:numPr>
-          <w:ilvl w:val="0"/>
-          <w:numId w:val="0"/>
-        </w:numPr>
-        <w:ind w:left="360" w:hanging="360"/>
-        <w:rPr>
-          <w:b/>
-          <w:bCs/>
-          <w:sz w:val="28"/>
-          <w:szCs w:val="28"/>
-        </w:rPr>
-      </w:pPr>
-      <w:r>
-        <w:rPr>
-          <w:b/>
-          <w:bCs/>
-          <w:sz w:val="28"/>
-          <w:szCs w:val="28"/>
-        </w:rPr>
-        <w:t xml:space="preserve">#create link between local git repository to </w:t>
-      </w:r>
-      <w:r>
-        <w:rPr>
-          <w:b/>
-          <w:bCs/>
-          <w:sz w:val="28"/>
-          <w:szCs w:val="28"/>
-        </w:rPr>
-        <w:t>G</w:t>
-      </w:r>
-      <w:r>
-        <w:rPr>
-          <w:b/>
-          <w:bCs/>
-          <w:sz w:val="28"/>
-          <w:szCs w:val="28"/>
-        </w:rPr>
-        <w:t>it</w:t>
-      </w:r>
-      <w:r>
-        <w:rPr>
-          <w:b/>
-          <w:bCs/>
-          <w:sz w:val="28"/>
-          <w:szCs w:val="28"/>
-        </w:rPr>
-        <w:t>H</w:t>
-      </w:r>
-      <w:r>
-        <w:rPr>
-          <w:b/>
-          <w:bCs/>
-          <w:sz w:val="28"/>
-          <w:szCs w:val="28"/>
-        </w:rPr>
-        <w:t>ub</w:t>
-      </w:r>
-    </w:p>
-    <w:p>
-      <w:pPr>
-        <w:pStyle w:val="ListBullet"/>
-      </w:pPr>
-      <w:r>
-        <w:t xml:space="preserve">git remote add origin </w:t>
-      </w:r>
-      <w:r>
-        <w:t>&lt;</w:t>
-      </w:r>
-      <w:r>
-        <w:t>http link</w:t>
-      </w:r>
-      <w:r>
-        <w:t>&gt;</w:t>
-      </w:r>
-    </w:p>
-    <w:p>
-      <w:pPr>
-        <w:pStyle w:val="ListBullet"/>
-        <w:numPr>
-          <w:ilvl w:val="0"/>
-          <w:numId w:val="0"/>
-        </w:numPr>
-      </w:pPr>
-    </w:p>
-    <w:p>
-      <w:pPr>
-        <w:pStyle w:val="ListBullet"/>
-        <w:numPr>
-          <w:ilvl w:val="0"/>
-          <w:numId w:val="0"/>
-        </w:numPr>
-        <w:rPr>
-          <w:b/>
-          <w:bCs/>
-          <w:sz w:val="28"/>
-          <w:szCs w:val="28"/>
-        </w:rPr>
-      </w:pPr>
-      <w:r>
-        <w:rPr>
-          <w:b/>
-          <w:bCs/>
-          <w:sz w:val="28"/>
-          <w:szCs w:val="28"/>
-        </w:rPr>
-        <w:t>#pushing local git repository to GitHub</w:t>
-      </w:r>
-    </w:p>
-    <w:p>
-      <w:pPr>
-        <w:pStyle w:val="ListBullet"/>
-      </w:pPr>
-      <w:r>
-        <w:t>git push -u origin master</w:t>
-      </w:r>
-    </w:p>
-    <w:p>
-      <w:pPr>
-        <w:pStyle w:val="ListBullet"/>
-        <w:numPr>
-          <w:ilvl w:val="0"/>
-          <w:numId w:val="0"/>
-        </w:numPr>
-        <w:rPr>
-          <w:b/>
-          <w:bCs/>
-          <w:sz w:val="28"/>
-          <w:szCs w:val="28"/>
-        </w:rPr>
-      </w:pPr>
-      <w:r>
-        <w:rPr>
-          <w:b/>
-          <w:bCs/>
-          <w:sz w:val="28"/>
-          <w:szCs w:val="28"/>
-        </w:rPr>
-        <w:t>#git status</w:t>
-      </w:r>
-    </w:p>
-    <w:p>
-      <w:pPr>
-        <w:pStyle w:val="ListBullet"/>
-      </w:pPr>
-      <w:r>
-        <w:t>git status</w:t>
-      </w:r>
-    </w:p>
-    <w:p>
-      <w:pPr>
-        <w:pStyle w:val="ListBullet"/>
-        <w:numPr>
-          <w:ilvl w:val="0"/>
-          <w:numId w:val="0"/>
-        </w:numPr>
-        <w:ind w:left="360" w:hanging="360"/>
-        <w:rPr>
-          <w:b/>
-          <w:bCs/>
-        </w:rPr>
-      </w:pPr>
-      <w:r>
-        <w:rPr>
-          <w:b/>
-          <w:bCs/>
-        </w:rPr>
-        <w:t>#short status</w:t>
-      </w:r>
-    </w:p>
-    <w:p>
-      <w:pPr>
-        <w:pStyle w:val="ListBullet"/>
-      </w:pPr>
-      <w:r>
-        <w:t xml:space="preserve">git status -s (or) git status </w:t>
-      </w:r>
-      <w:r>
-        <w:t>--</w:t>
-      </w:r>
-      <w:r>
-        <w:t>short</w:t>
-      </w:r>
-    </w:p>
-    <w:p>
-      <w:pPr>
-        <w:pStyle w:val="ListBullet"/>
-        <w:numPr>
-          <w:ilvl w:val="0"/>
-          <w:numId w:val="0"/>
-        </w:numPr>
-        <w:ind w:left="360" w:hanging="360"/>
-      </w:pPr>
-      <w:r>
-        <w:rPr>
-          <w:noProof/>
-        </w:rPr>
         <w:drawing>
-          <wp:inline distT="0" distB="0" distL="0" distR="0" wp14:anchorId="6AEB6673" wp14:editId="3CA6DC65">
-            <wp:extent cx="2218859" cy="1657090"/>
-            <wp:effectExtent l="0" t="0" r="0" b="635"/>
-            <wp:docPr id="9" name="Picture 9"/>
+          <wp:inline distT="0" distB="0" distL="0" distR="0" wp14:anchorId="7DE1F158" wp14:editId="5FF4B84D">
+            <wp:extent cx="4211667" cy="1758461"/>
+            <wp:effectExtent l="0" t="0" r="0" b="0"/>
+            <wp:docPr id="13" name="Picture 13"/>
             <wp:cNvGraphicFramePr>
               <a:graphicFrameLocks xmlns:a="http://schemas.openxmlformats.org/drawingml/2006/main" noChangeAspect="1"/>
             </wp:cNvGraphicFramePr>
@@ -904,7 +459,7 @@
                   <pic:spPr>
                     <a:xfrm>
                       <a:off x="0" y="0"/>
-                      <a:ext cx="2227226" cy="1663338"/>
+                      <a:ext cx="4211667" cy="1758461"/>
                     </a:xfrm>
                     <a:prstGeom prst="rect">
                       <a:avLst/>
@@ -917,39 +472,552 @@
         </w:drawing>
       </w:r>
     </w:p>
-    <w:p>
-      <w:pPr>
-        <w:pStyle w:val="ListBullet"/>
-        <w:numPr>
-          <w:ilvl w:val="0"/>
-          <w:numId w:val="0"/>
-        </w:numPr>
-        <w:ind w:left="360" w:hanging="360"/>
-      </w:pPr>
-    </w:p>
-    <w:p>
-      <w:pPr>
-        <w:pStyle w:val="ListBullet"/>
-        <w:numPr>
-          <w:ilvl w:val="0"/>
-          <w:numId w:val="0"/>
-        </w:numPr>
-        <w:ind w:left="360" w:hanging="360"/>
-        <w:rPr>
-          <w:b/>
-          <w:bCs/>
-          <w:sz w:val="28"/>
-          <w:szCs w:val="28"/>
-        </w:rPr>
-      </w:pPr>
-      <w:r>
-        <w:rPr>
-          <w:b/>
-          <w:bCs/>
-          <w:sz w:val="28"/>
-          <w:szCs w:val="28"/>
-        </w:rPr>
-        <w:t>#open text editor notepad++</w:t>
+    <w:p/>
+    <w:p/>
+    <w:p>
+      <w:pPr>
+        <w:rPr>
+          <w:b/>
+          <w:bCs/>
+          <w:sz w:val="28"/>
+          <w:szCs w:val="28"/>
+        </w:rPr>
+      </w:pPr>
+      <w:r>
+        <w:rPr>
+          <w:b/>
+          <w:bCs/>
+          <w:sz w:val="28"/>
+          <w:szCs w:val="28"/>
+        </w:rPr>
+        <w:t xml:space="preserve">Git </w:t>
+      </w:r>
+      <w:r>
+        <w:rPr>
+          <w:b/>
+          <w:bCs/>
+          <w:sz w:val="28"/>
+          <w:szCs w:val="28"/>
+        </w:rPr>
+        <w:t xml:space="preserve">bash </w:t>
+      </w:r>
+      <w:r>
+        <w:rPr>
+          <w:b/>
+          <w:bCs/>
+          <w:sz w:val="28"/>
+          <w:szCs w:val="28"/>
+        </w:rPr>
+        <w:t>commands</w:t>
+      </w:r>
+    </w:p>
+    <w:p>
+      <w:pPr>
+        <w:pStyle w:val="ListBullet"/>
+      </w:pPr>
+      <w:r>
+        <w:t>git --version</w:t>
+      </w:r>
+    </w:p>
+    <w:p>
+      <w:pPr>
+        <w:pStyle w:val="ListBullet"/>
+      </w:pPr>
+      <w:r>
+        <w:t>git</w:t>
+      </w:r>
+      <w:r>
+        <w:t xml:space="preserve"> config</w:t>
+      </w:r>
+      <w:r>
+        <w:t xml:space="preserve"> --global user.name </w:t>
+      </w:r>
+      <w:proofErr w:type="gramStart"/>
+      <w:r>
+        <w:t>“ “</w:t>
+      </w:r>
+      <w:proofErr w:type="gramEnd"/>
+    </w:p>
+    <w:p>
+      <w:pPr>
+        <w:pStyle w:val="ListBullet"/>
+      </w:pPr>
+      <w:r>
+        <w:t xml:space="preserve">git </w:t>
+      </w:r>
+      <w:r>
+        <w:t xml:space="preserve">config </w:t>
+      </w:r>
+      <w:r>
+        <w:t xml:space="preserve">--global </w:t>
+      </w:r>
+      <w:proofErr w:type="spellStart"/>
+      <w:proofErr w:type="gramStart"/>
+      <w:r>
+        <w:t>user.email</w:t>
+      </w:r>
+      <w:proofErr w:type="spellEnd"/>
+      <w:proofErr w:type="gramEnd"/>
+      <w:r>
+        <w:t xml:space="preserve"> “ “</w:t>
+      </w:r>
+    </w:p>
+    <w:p>
+      <w:pPr>
+        <w:pStyle w:val="ListBullet"/>
+      </w:pPr>
+      <w:r>
+        <w:t xml:space="preserve">git config –edit --global </w:t>
+      </w:r>
+    </w:p>
+    <w:p>
+      <w:pPr>
+        <w:pStyle w:val="ListBullet"/>
+      </w:pPr>
+      <w:r>
+        <w:t>git config --list</w:t>
+      </w:r>
+    </w:p>
+    <w:p>
+      <w:pPr>
+        <w:pStyle w:val="ListBullet"/>
+      </w:pPr>
+      <w:r>
+        <w:t>git config --user.name</w:t>
+      </w:r>
+    </w:p>
+    <w:p>
+      <w:pPr>
+        <w:pStyle w:val="ListBullet"/>
+        <w:numPr>
+          <w:ilvl w:val="0"/>
+          <w:numId w:val="0"/>
+        </w:numPr>
+      </w:pPr>
+    </w:p>
+    <w:p>
+      <w:pPr>
+        <w:pStyle w:val="ListBullet"/>
+        <w:numPr>
+          <w:ilvl w:val="0"/>
+          <w:numId w:val="0"/>
+        </w:numPr>
+        <w:rPr>
+          <w:b/>
+          <w:bCs/>
+          <w:sz w:val="28"/>
+          <w:szCs w:val="28"/>
+        </w:rPr>
+      </w:pPr>
+      <w:r>
+        <w:rPr>
+          <w:b/>
+          <w:bCs/>
+          <w:sz w:val="28"/>
+          <w:szCs w:val="28"/>
+        </w:rPr>
+        <w:t>#Initialize a new git repository</w:t>
+      </w:r>
+    </w:p>
+    <w:p>
+      <w:pPr>
+        <w:pStyle w:val="ListBullet"/>
+        <w:numPr>
+          <w:ilvl w:val="0"/>
+          <w:numId w:val="0"/>
+        </w:numPr>
+      </w:pPr>
+      <w:r>
+        <w:t>(</w:t>
+      </w:r>
+      <w:proofErr w:type="gramStart"/>
+      <w:r>
+        <w:t>be</w:t>
+      </w:r>
+      <w:proofErr w:type="gramEnd"/>
+      <w:r>
+        <w:t xml:space="preserve"> in the project directory)</w:t>
+      </w:r>
+    </w:p>
+    <w:p>
+      <w:pPr>
+        <w:pStyle w:val="ListBullet"/>
+      </w:pPr>
+      <w:r>
+        <w:t xml:space="preserve">git </w:t>
+      </w:r>
+      <w:proofErr w:type="spellStart"/>
+      <w:r>
+        <w:t>init</w:t>
+      </w:r>
+      <w:proofErr w:type="spellEnd"/>
+    </w:p>
+    <w:p>
+      <w:pPr>
+        <w:pStyle w:val="ListBullet"/>
+        <w:numPr>
+          <w:ilvl w:val="0"/>
+          <w:numId w:val="0"/>
+        </w:numPr>
+      </w:pPr>
+    </w:p>
+    <w:p>
+      <w:pPr>
+        <w:pStyle w:val="ListBullet"/>
+        <w:numPr>
+          <w:ilvl w:val="0"/>
+          <w:numId w:val="0"/>
+        </w:numPr>
+        <w:rPr>
+          <w:b/>
+          <w:bCs/>
+          <w:sz w:val="28"/>
+          <w:szCs w:val="28"/>
+        </w:rPr>
+      </w:pPr>
+      <w:r>
+        <w:rPr>
+          <w:b/>
+          <w:bCs/>
+          <w:sz w:val="28"/>
+          <w:szCs w:val="28"/>
+        </w:rPr>
+        <w:t>#(GIT_DIR!)</w:t>
+      </w:r>
+    </w:p>
+    <w:p>
+      <w:pPr>
+        <w:pStyle w:val="ListBullet"/>
+      </w:pPr>
+      <w:proofErr w:type="gramStart"/>
+      <w:r>
+        <w:t>cd .git</w:t>
+      </w:r>
+      <w:proofErr w:type="gramEnd"/>
+    </w:p>
+    <w:p>
+      <w:pPr>
+        <w:pStyle w:val="ListBullet"/>
+        <w:numPr>
+          <w:ilvl w:val="0"/>
+          <w:numId w:val="0"/>
+        </w:numPr>
+      </w:pPr>
+    </w:p>
+    <w:p>
+      <w:pPr>
+        <w:pStyle w:val="ListBullet"/>
+        <w:numPr>
+          <w:ilvl w:val="0"/>
+          <w:numId w:val="0"/>
+        </w:numPr>
+      </w:pPr>
+      <w:r>
+        <w:t xml:space="preserve">#This command will add </w:t>
+      </w:r>
+      <w:proofErr w:type="gramStart"/>
+      <w:r>
+        <w:t>all of</w:t>
+      </w:r>
+      <w:proofErr w:type="gramEnd"/>
+      <w:r>
+        <w:t xml:space="preserve"> the files to our staging area</w:t>
+      </w:r>
+    </w:p>
+    <w:p>
+      <w:pPr>
+        <w:pStyle w:val="ListBullet"/>
+      </w:pPr>
+      <w:r>
+        <w:t xml:space="preserve">git </w:t>
+      </w:r>
+      <w:proofErr w:type="gramStart"/>
+      <w:r>
+        <w:t>add .</w:t>
+      </w:r>
+      <w:proofErr w:type="gramEnd"/>
+    </w:p>
+    <w:p>
+      <w:pPr>
+        <w:pStyle w:val="ListBullet"/>
+        <w:numPr>
+          <w:ilvl w:val="0"/>
+          <w:numId w:val="0"/>
+        </w:numPr>
+      </w:pPr>
+    </w:p>
+    <w:p>
+      <w:pPr>
+        <w:pStyle w:val="ListBullet"/>
+        <w:numPr>
+          <w:ilvl w:val="0"/>
+          <w:numId w:val="0"/>
+        </w:numPr>
+        <w:rPr>
+          <w:b/>
+          <w:bCs/>
+          <w:sz w:val="28"/>
+          <w:szCs w:val="28"/>
+        </w:rPr>
+      </w:pPr>
+      <w:r>
+        <w:rPr>
+          <w:b/>
+          <w:bCs/>
+          <w:sz w:val="28"/>
+          <w:szCs w:val="28"/>
+        </w:rPr>
+        <w:t>#</w:t>
+      </w:r>
+      <w:proofErr w:type="gramStart"/>
+      <w:r>
+        <w:rPr>
+          <w:b/>
+          <w:bCs/>
+          <w:sz w:val="28"/>
+          <w:szCs w:val="28"/>
+        </w:rPr>
+        <w:t>commit</w:t>
+      </w:r>
+      <w:proofErr w:type="gramEnd"/>
+    </w:p>
+    <w:p>
+      <w:pPr>
+        <w:pStyle w:val="ListBullet"/>
+      </w:pPr>
+      <w:r>
+        <w:t>git commit -m “message”</w:t>
+      </w:r>
+    </w:p>
+    <w:p>
+      <w:pPr>
+        <w:pStyle w:val="ListBullet"/>
+        <w:numPr>
+          <w:ilvl w:val="0"/>
+          <w:numId w:val="0"/>
+        </w:numPr>
+        <w:ind w:left="360" w:hanging="360"/>
+        <w:rPr>
+          <w:b/>
+          <w:bCs/>
+        </w:rPr>
+      </w:pPr>
+      <w:r>
+        <w:rPr>
+          <w:b/>
+          <w:bCs/>
+        </w:rPr>
+        <w:t>#</w:t>
+      </w:r>
+      <w:proofErr w:type="gramStart"/>
+      <w:r>
+        <w:rPr>
+          <w:b/>
+          <w:bCs/>
+        </w:rPr>
+        <w:t>here</w:t>
+      </w:r>
+      <w:proofErr w:type="gramEnd"/>
+      <w:r>
+        <w:rPr>
+          <w:b/>
+          <w:bCs/>
+        </w:rPr>
+        <w:t xml:space="preserve"> -a option automatically stages all changes in working directory that are being tracked by git</w:t>
+      </w:r>
+    </w:p>
+    <w:p>
+      <w:pPr>
+        <w:pStyle w:val="ListBullet"/>
+      </w:pPr>
+      <w:r>
+        <w:t>git commit -a -</w:t>
+      </w:r>
+      <w:proofErr w:type="gramStart"/>
+      <w:r>
+        <w:t>m ”message</w:t>
+      </w:r>
+      <w:proofErr w:type="gramEnd"/>
+      <w:r>
+        <w:t xml:space="preserve">” </w:t>
+      </w:r>
+    </w:p>
+    <w:p>
+      <w:pPr>
+        <w:pStyle w:val="ListBullet"/>
+        <w:numPr>
+          <w:ilvl w:val="0"/>
+          <w:numId w:val="0"/>
+        </w:numPr>
+        <w:ind w:left="360" w:hanging="360"/>
+        <w:rPr>
+          <w:b/>
+          <w:bCs/>
+          <w:sz w:val="28"/>
+          <w:szCs w:val="28"/>
+        </w:rPr>
+      </w:pPr>
+    </w:p>
+    <w:p>
+      <w:pPr>
+        <w:pStyle w:val="ListBullet"/>
+        <w:numPr>
+          <w:ilvl w:val="0"/>
+          <w:numId w:val="0"/>
+        </w:numPr>
+        <w:ind w:left="360" w:hanging="360"/>
+        <w:rPr>
+          <w:b/>
+          <w:bCs/>
+          <w:sz w:val="28"/>
+          <w:szCs w:val="28"/>
+        </w:rPr>
+      </w:pPr>
+      <w:r>
+        <w:rPr>
+          <w:b/>
+          <w:bCs/>
+          <w:sz w:val="28"/>
+          <w:szCs w:val="28"/>
+        </w:rPr>
+        <w:t>#</w:t>
+      </w:r>
+      <w:proofErr w:type="gramStart"/>
+      <w:r>
+        <w:rPr>
+          <w:b/>
+          <w:bCs/>
+          <w:sz w:val="28"/>
+          <w:szCs w:val="28"/>
+        </w:rPr>
+        <w:t>create</w:t>
+      </w:r>
+      <w:proofErr w:type="gramEnd"/>
+      <w:r>
+        <w:rPr>
+          <w:b/>
+          <w:bCs/>
+          <w:sz w:val="28"/>
+          <w:szCs w:val="28"/>
+        </w:rPr>
+        <w:t xml:space="preserve"> link between local git repository to </w:t>
+      </w:r>
+      <w:r>
+        <w:rPr>
+          <w:b/>
+          <w:bCs/>
+          <w:sz w:val="28"/>
+          <w:szCs w:val="28"/>
+        </w:rPr>
+        <w:t>G</w:t>
+      </w:r>
+      <w:r>
+        <w:rPr>
+          <w:b/>
+          <w:bCs/>
+          <w:sz w:val="28"/>
+          <w:szCs w:val="28"/>
+        </w:rPr>
+        <w:t>it</w:t>
+      </w:r>
+      <w:r>
+        <w:rPr>
+          <w:b/>
+          <w:bCs/>
+          <w:sz w:val="28"/>
+          <w:szCs w:val="28"/>
+        </w:rPr>
+        <w:t>H</w:t>
+      </w:r>
+      <w:r>
+        <w:rPr>
+          <w:b/>
+          <w:bCs/>
+          <w:sz w:val="28"/>
+          <w:szCs w:val="28"/>
+        </w:rPr>
+        <w:t>ub</w:t>
+      </w:r>
+    </w:p>
+    <w:p>
+      <w:pPr>
+        <w:pStyle w:val="ListBullet"/>
+      </w:pPr>
+      <w:r>
+        <w:t xml:space="preserve">git remote add origin </w:t>
+      </w:r>
+      <w:r>
+        <w:t>&lt;</w:t>
+      </w:r>
+      <w:r>
+        <w:t>http link</w:t>
+      </w:r>
+      <w:r>
+        <w:t>&gt;</w:t>
+      </w:r>
+    </w:p>
+    <w:p>
+      <w:pPr>
+        <w:pStyle w:val="ListBullet"/>
+        <w:numPr>
+          <w:ilvl w:val="0"/>
+          <w:numId w:val="0"/>
+        </w:numPr>
+      </w:pPr>
+    </w:p>
+    <w:p>
+      <w:pPr>
+        <w:pStyle w:val="ListBullet"/>
+        <w:numPr>
+          <w:ilvl w:val="0"/>
+          <w:numId w:val="0"/>
+        </w:numPr>
+        <w:rPr>
+          <w:b/>
+          <w:bCs/>
+          <w:sz w:val="28"/>
+          <w:szCs w:val="28"/>
+        </w:rPr>
+      </w:pPr>
+      <w:r>
+        <w:rPr>
+          <w:b/>
+          <w:bCs/>
+          <w:sz w:val="28"/>
+          <w:szCs w:val="28"/>
+        </w:rPr>
+        <w:t>#</w:t>
+      </w:r>
+      <w:proofErr w:type="gramStart"/>
+      <w:r>
+        <w:rPr>
+          <w:b/>
+          <w:bCs/>
+          <w:sz w:val="28"/>
+          <w:szCs w:val="28"/>
+        </w:rPr>
+        <w:t>pushing</w:t>
+      </w:r>
+      <w:proofErr w:type="gramEnd"/>
+      <w:r>
+        <w:rPr>
+          <w:b/>
+          <w:bCs/>
+          <w:sz w:val="28"/>
+          <w:szCs w:val="28"/>
+        </w:rPr>
+        <w:t xml:space="preserve"> local git repository to GitHub</w:t>
+      </w:r>
+    </w:p>
+    <w:p>
+      <w:pPr>
+        <w:pStyle w:val="ListBullet"/>
+      </w:pPr>
+      <w:r>
+        <w:t>git push -u origin master</w:t>
+      </w:r>
+      <w:r>
+        <w:t xml:space="preserve"> (or)</w:t>
       </w:r>
     </w:p>
     <w:p>
@@ -958,47 +1026,110 @@
       </w:pPr>
       <w:r>
         <w:lastRenderedPageBreak/>
-        <w:t xml:space="preserve">start </w:t>
-      </w:r>
-      <w:r>
-        <w:t>&lt;f</w:t>
-      </w:r>
-      <w:r>
-        <w:t>ile</w:t>
-      </w:r>
-      <w:r>
-        <w:t>-</w:t>
-      </w:r>
-      <w:r>
-        <w:t>name</w:t>
-      </w:r>
-      <w:r>
-        <w:t>&gt;</w:t>
-      </w:r>
-    </w:p>
-    <w:p>
-      <w:pPr>
-        <w:pStyle w:val="ListBullet"/>
-        <w:numPr>
-          <w:ilvl w:val="0"/>
-          <w:numId w:val="0"/>
-        </w:numPr>
-        <w:ind w:left="360" w:hanging="360"/>
-        <w:rPr>
-          <w:b/>
-          <w:bCs/>
-          <w:sz w:val="28"/>
-          <w:szCs w:val="28"/>
-        </w:rPr>
-      </w:pPr>
-      <w:r>
-        <w:rPr>
-          <w:b/>
-          <w:bCs/>
-          <w:sz w:val="28"/>
-          <w:szCs w:val="28"/>
-        </w:rPr>
-        <w:t>#File Stages</w:t>
+        <w:t>git push origin master</w:t>
+      </w:r>
+    </w:p>
+    <w:p>
+      <w:pPr>
+        <w:pStyle w:val="ListBullet"/>
+        <w:numPr>
+          <w:ilvl w:val="0"/>
+          <w:numId w:val="0"/>
+        </w:numPr>
+        <w:rPr>
+          <w:b/>
+          <w:bCs/>
+          <w:sz w:val="28"/>
+          <w:szCs w:val="28"/>
+        </w:rPr>
+      </w:pPr>
+      <w:r>
+        <w:rPr>
+          <w:b/>
+          <w:bCs/>
+          <w:sz w:val="28"/>
+          <w:szCs w:val="28"/>
+        </w:rPr>
+        <w:t>#</w:t>
+      </w:r>
+      <w:proofErr w:type="gramStart"/>
+      <w:r>
+        <w:rPr>
+          <w:b/>
+          <w:bCs/>
+          <w:sz w:val="28"/>
+          <w:szCs w:val="28"/>
+        </w:rPr>
+        <w:t>git</w:t>
+      </w:r>
+      <w:proofErr w:type="gramEnd"/>
+      <w:r>
+        <w:rPr>
+          <w:b/>
+          <w:bCs/>
+          <w:sz w:val="28"/>
+          <w:szCs w:val="28"/>
+        </w:rPr>
+        <w:t xml:space="preserve"> status</w:t>
+      </w:r>
+    </w:p>
+    <w:p>
+      <w:pPr>
+        <w:pStyle w:val="ListBullet"/>
+      </w:pPr>
+      <w:r>
+        <w:t>git status</w:t>
+      </w:r>
+    </w:p>
+    <w:p>
+      <w:pPr>
+        <w:pStyle w:val="ListBullet"/>
+        <w:numPr>
+          <w:ilvl w:val="0"/>
+          <w:numId w:val="0"/>
+        </w:numPr>
+        <w:ind w:left="360" w:hanging="360"/>
+        <w:rPr>
+          <w:b/>
+          <w:bCs/>
+        </w:rPr>
+      </w:pPr>
+      <w:r>
+        <w:rPr>
+          <w:b/>
+          <w:bCs/>
+        </w:rPr>
+        <w:t>#</w:t>
+      </w:r>
+      <w:proofErr w:type="gramStart"/>
+      <w:r>
+        <w:rPr>
+          <w:b/>
+          <w:bCs/>
+        </w:rPr>
+        <w:t>short</w:t>
+      </w:r>
+      <w:proofErr w:type="gramEnd"/>
+      <w:r>
+        <w:rPr>
+          <w:b/>
+          <w:bCs/>
+        </w:rPr>
+        <w:t xml:space="preserve"> status</w:t>
+      </w:r>
+    </w:p>
+    <w:p>
+      <w:pPr>
+        <w:pStyle w:val="ListBullet"/>
+      </w:pPr>
+      <w:r>
+        <w:t xml:space="preserve">git status -s (or) git status </w:t>
+      </w:r>
+      <w:r>
+        <w:t>--</w:t>
+      </w:r>
+      <w:r>
+        <w:t>short</w:t>
       </w:r>
     </w:p>
     <w:p>
@@ -1015,10 +1146,10 @@
           <w:noProof/>
         </w:rPr>
         <w:drawing>
-          <wp:inline distT="0" distB="0" distL="0" distR="0" wp14:anchorId="51EAA6CA" wp14:editId="74BA8438">
-            <wp:extent cx="3251472" cy="1694518"/>
-            <wp:effectExtent l="0" t="0" r="6350" b="1270"/>
-            <wp:docPr id="7" name="Picture 7"/>
+          <wp:inline distT="0" distB="0" distL="0" distR="0" wp14:anchorId="6AEB6673" wp14:editId="3CA6DC65">
+            <wp:extent cx="2218859" cy="1657090"/>
+            <wp:effectExtent l="0" t="0" r="0" b="635"/>
+            <wp:docPr id="9" name="Picture 9"/>
             <wp:cNvGraphicFramePr>
               <a:graphicFrameLocks xmlns:a="http://schemas.openxmlformats.org/drawingml/2006/main" noChangeAspect="1"/>
             </wp:cNvGraphicFramePr>
@@ -1038,7 +1169,7 @@
                   <pic:spPr>
                     <a:xfrm>
                       <a:off x="0" y="0"/>
-                      <a:ext cx="3269983" cy="1704165"/>
+                      <a:ext cx="2227226" cy="1663338"/>
                     </a:xfrm>
                     <a:prstGeom prst="rect">
                       <a:avLst/>
@@ -1083,34 +1214,193 @@
           <w:sz w:val="28"/>
           <w:szCs w:val="28"/>
         </w:rPr>
-        <w:t>#G</w:t>
-      </w:r>
-      <w:r>
-        <w:rPr>
-          <w:b/>
-          <w:bCs/>
-          <w:sz w:val="28"/>
-          <w:szCs w:val="28"/>
-        </w:rPr>
-        <w:t>it diff</w:t>
-      </w:r>
-      <w:r>
-        <w:rPr>
-          <w:b/>
-          <w:bCs/>
-          <w:sz w:val="28"/>
-          <w:szCs w:val="28"/>
-        </w:rPr>
-        <w:t xml:space="preserve"> </w:t>
-      </w:r>
-      <w:r>
-        <w:rPr>
-          <w:b/>
-          <w:bCs/>
-          <w:sz w:val="28"/>
-          <w:szCs w:val="28"/>
-        </w:rPr>
-        <w:t>explained</w:t>
+        <w:t>#</w:t>
+      </w:r>
+      <w:proofErr w:type="gramStart"/>
+      <w:r>
+        <w:rPr>
+          <w:b/>
+          <w:bCs/>
+          <w:sz w:val="28"/>
+          <w:szCs w:val="28"/>
+        </w:rPr>
+        <w:t>open</w:t>
+      </w:r>
+      <w:proofErr w:type="gramEnd"/>
+      <w:r>
+        <w:rPr>
+          <w:b/>
+          <w:bCs/>
+          <w:sz w:val="28"/>
+          <w:szCs w:val="28"/>
+        </w:rPr>
+        <w:t xml:space="preserve"> text editor notepad++</w:t>
+      </w:r>
+    </w:p>
+    <w:p>
+      <w:pPr>
+        <w:pStyle w:val="ListBullet"/>
+        <w:numPr>
+          <w:ilvl w:val="0"/>
+          <w:numId w:val="0"/>
+        </w:numPr>
+        <w:ind w:left="360" w:hanging="360"/>
+        <w:rPr>
+          <w:b/>
+          <w:bCs/>
+        </w:rPr>
+      </w:pPr>
+      <w:r>
+        <w:rPr>
+          <w:b/>
+          <w:bCs/>
+        </w:rPr>
+        <w:t>#For notepad++</w:t>
+      </w:r>
+      <w:r>
+        <w:rPr>
+          <w:b/>
+          <w:bCs/>
+        </w:rPr>
+        <w:t xml:space="preserve">, </w:t>
+      </w:r>
+      <w:r>
+        <w:rPr>
+          <w:b/>
+          <w:bCs/>
+        </w:rPr>
+        <w:t>set path in environment variable</w:t>
+      </w:r>
+      <w:r>
+        <w:rPr>
+          <w:b/>
+          <w:bCs/>
+        </w:rPr>
+        <w:t>s</w:t>
+      </w:r>
+    </w:p>
+    <w:p>
+      <w:pPr>
+        <w:pStyle w:val="ListBullet"/>
+      </w:pPr>
+      <w:r>
+        <w:t xml:space="preserve">git config </w:t>
+      </w:r>
+      <w:proofErr w:type="spellStart"/>
+      <w:proofErr w:type="gramStart"/>
+      <w:r>
+        <w:t>core.editor</w:t>
+      </w:r>
+      <w:proofErr w:type="spellEnd"/>
+      <w:proofErr w:type="gramEnd"/>
+      <w:r>
+        <w:t xml:space="preserve"> “notepad++ -</w:t>
+      </w:r>
+      <w:proofErr w:type="spellStart"/>
+      <w:r>
+        <w:t>multiInst</w:t>
+      </w:r>
+      <w:proofErr w:type="spellEnd"/>
+      <w:r>
+        <w:t xml:space="preserve"> -</w:t>
+      </w:r>
+      <w:proofErr w:type="spellStart"/>
+      <w:r>
+        <w:t>nosession</w:t>
+      </w:r>
+      <w:proofErr w:type="spellEnd"/>
+      <w:r>
+        <w:t>”</w:t>
+      </w:r>
+    </w:p>
+    <w:p>
+      <w:pPr>
+        <w:pStyle w:val="ListBullet"/>
+      </w:pPr>
+      <w:r>
+        <w:t xml:space="preserve">notepad++ </w:t>
+      </w:r>
+      <w:r>
+        <w:t>&lt;</w:t>
+      </w:r>
+      <w:proofErr w:type="gramStart"/>
+      <w:r>
+        <w:t>f</w:t>
+      </w:r>
+      <w:r>
+        <w:t>ile</w:t>
+      </w:r>
+      <w:r>
+        <w:t>-</w:t>
+      </w:r>
+      <w:r>
+        <w:t>name</w:t>
+      </w:r>
+      <w:proofErr w:type="gramEnd"/>
+      <w:r>
+        <w:t>&gt;</w:t>
+      </w:r>
+    </w:p>
+    <w:p>
+      <w:pPr>
+        <w:pStyle w:val="ListBullet"/>
+        <w:numPr>
+          <w:ilvl w:val="0"/>
+          <w:numId w:val="0"/>
+        </w:numPr>
+        <w:ind w:left="360" w:hanging="360"/>
+        <w:rPr>
+          <w:b/>
+          <w:bCs/>
+        </w:rPr>
+      </w:pPr>
+      <w:r>
+        <w:rPr>
+          <w:b/>
+          <w:bCs/>
+        </w:rPr>
+        <w:t>#For default editor</w:t>
+      </w:r>
+    </w:p>
+    <w:p>
+      <w:pPr>
+        <w:pStyle w:val="ListBullet"/>
+      </w:pPr>
+      <w:r>
+        <w:t>start &lt;</w:t>
+      </w:r>
+      <w:proofErr w:type="gramStart"/>
+      <w:r>
+        <w:t>file-name</w:t>
+      </w:r>
+      <w:proofErr w:type="gramEnd"/>
+      <w:r>
+        <w:t>&gt;</w:t>
+      </w:r>
+    </w:p>
+    <w:p>
+      <w:pPr>
+        <w:pStyle w:val="ListBullet"/>
+        <w:numPr>
+          <w:ilvl w:val="0"/>
+          <w:numId w:val="0"/>
+        </w:numPr>
+        <w:ind w:left="360" w:hanging="360"/>
+        <w:rPr>
+          <w:b/>
+          <w:bCs/>
+          <w:sz w:val="28"/>
+          <w:szCs w:val="28"/>
+        </w:rPr>
+      </w:pPr>
+      <w:r>
+        <w:rPr>
+          <w:b/>
+          <w:bCs/>
+          <w:sz w:val="28"/>
+          <w:szCs w:val="28"/>
+        </w:rPr>
+        <w:t>#File Stages</w:t>
       </w:r>
     </w:p>
     <w:p>
@@ -1127,10 +1417,10 @@
           <w:noProof/>
         </w:rPr>
         <w:drawing>
-          <wp:inline distT="0" distB="0" distL="0" distR="0" wp14:anchorId="67B02628" wp14:editId="3832D02E">
-            <wp:extent cx="2407428" cy="1336431"/>
-            <wp:effectExtent l="0" t="0" r="0" b="0"/>
-            <wp:docPr id="10" name="Picture 10"/>
+          <wp:inline distT="0" distB="0" distL="0" distR="0" wp14:anchorId="51EAA6CA" wp14:editId="74BA8438">
+            <wp:extent cx="3251472" cy="1694518"/>
+            <wp:effectExtent l="0" t="0" r="6350" b="1270"/>
+            <wp:docPr id="7" name="Picture 7"/>
             <wp:cNvGraphicFramePr>
               <a:graphicFrameLocks xmlns:a="http://schemas.openxmlformats.org/drawingml/2006/main" noChangeAspect="1"/>
             </wp:cNvGraphicFramePr>
@@ -1150,7 +1440,7 @@
                   <pic:spPr>
                     <a:xfrm>
                       <a:off x="0" y="0"/>
-                      <a:ext cx="2428413" cy="1348080"/>
+                      <a:ext cx="3269983" cy="1704165"/>
                     </a:xfrm>
                     <a:prstGeom prst="rect">
                       <a:avLst/>
@@ -1166,20 +1456,64 @@
     <w:p>
       <w:pPr>
         <w:pStyle w:val="ListBullet"/>
-      </w:pPr>
-      <w:r>
-        <w:t>git diff --staged</w:t>
-      </w:r>
-    </w:p>
-    <w:p>
-      <w:pPr>
-        <w:pStyle w:val="ListBullet"/>
-        <w:numPr>
-          <w:ilvl w:val="0"/>
-          <w:numId w:val="0"/>
-        </w:numPr>
-        <w:ind w:left="360" w:hanging="360"/>
-      </w:pPr>
+        <w:numPr>
+          <w:ilvl w:val="0"/>
+          <w:numId w:val="0"/>
+        </w:numPr>
+        <w:ind w:left="360" w:hanging="360"/>
+      </w:pPr>
+    </w:p>
+    <w:p>
+      <w:pPr>
+        <w:pStyle w:val="ListBullet"/>
+        <w:numPr>
+          <w:ilvl w:val="0"/>
+          <w:numId w:val="0"/>
+        </w:numPr>
+        <w:ind w:left="360" w:hanging="360"/>
+        <w:rPr>
+          <w:b/>
+          <w:bCs/>
+          <w:sz w:val="28"/>
+          <w:szCs w:val="28"/>
+        </w:rPr>
+      </w:pPr>
+      <w:r>
+        <w:rPr>
+          <w:b/>
+          <w:bCs/>
+          <w:sz w:val="28"/>
+          <w:szCs w:val="28"/>
+        </w:rPr>
+        <w:t>#G</w:t>
+      </w:r>
+      <w:r>
+        <w:rPr>
+          <w:b/>
+          <w:bCs/>
+          <w:sz w:val="28"/>
+          <w:szCs w:val="28"/>
+        </w:rPr>
+        <w:t>it diff</w:t>
+      </w:r>
+      <w:r>
+        <w:rPr>
+          <w:b/>
+          <w:bCs/>
+          <w:sz w:val="28"/>
+          <w:szCs w:val="28"/>
+        </w:rPr>
+        <w:t xml:space="preserve"> </w:t>
+      </w:r>
+      <w:r>
+        <w:rPr>
+          <w:b/>
+          <w:bCs/>
+          <w:sz w:val="28"/>
+          <w:szCs w:val="28"/>
+        </w:rPr>
+        <w:t>explained</w:t>
+      </w:r>
     </w:p>
     <w:p>
       <w:pPr>
@@ -1195,10 +1529,10 @@
           <w:noProof/>
         </w:rPr>
         <w:drawing>
-          <wp:inline distT="0" distB="0" distL="0" distR="0" wp14:anchorId="27D3CA8C" wp14:editId="35711765">
-            <wp:extent cx="3050131" cy="1352681"/>
+          <wp:inline distT="0" distB="0" distL="0" distR="0" wp14:anchorId="67B02628" wp14:editId="3832D02E">
+            <wp:extent cx="2407428" cy="1336431"/>
             <wp:effectExtent l="0" t="0" r="0" b="0"/>
-            <wp:docPr id="11" name="Picture 11"/>
+            <wp:docPr id="10" name="Picture 10"/>
             <wp:cNvGraphicFramePr>
               <a:graphicFrameLocks xmlns:a="http://schemas.openxmlformats.org/drawingml/2006/main" noChangeAspect="1"/>
             </wp:cNvGraphicFramePr>
@@ -1218,6 +1552,75 @@
                   <pic:spPr>
                     <a:xfrm>
                       <a:off x="0" y="0"/>
+                      <a:ext cx="2428413" cy="1348080"/>
+                    </a:xfrm>
+                    <a:prstGeom prst="rect">
+                      <a:avLst/>
+                    </a:prstGeom>
+                  </pic:spPr>
+                </pic:pic>
+              </a:graphicData>
+            </a:graphic>
+          </wp:inline>
+        </w:drawing>
+      </w:r>
+    </w:p>
+    <w:p>
+      <w:pPr>
+        <w:pStyle w:val="ListBullet"/>
+      </w:pPr>
+      <w:r>
+        <w:t>git diff --staged</w:t>
+      </w:r>
+    </w:p>
+    <w:p>
+      <w:pPr>
+        <w:pStyle w:val="ListBullet"/>
+        <w:numPr>
+          <w:ilvl w:val="0"/>
+          <w:numId w:val="0"/>
+        </w:numPr>
+        <w:ind w:left="360" w:hanging="360"/>
+      </w:pPr>
+    </w:p>
+    <w:p>
+      <w:pPr>
+        <w:pStyle w:val="ListBullet"/>
+        <w:numPr>
+          <w:ilvl w:val="0"/>
+          <w:numId w:val="0"/>
+        </w:numPr>
+        <w:ind w:left="360" w:hanging="360"/>
+      </w:pPr>
+      <w:r>
+        <w:rPr>
+          <w:noProof/>
+        </w:rPr>
+        <w:lastRenderedPageBreak/>
+        <w:drawing>
+          <wp:inline distT="0" distB="0" distL="0" distR="0" wp14:anchorId="27D3CA8C" wp14:editId="35711765">
+            <wp:extent cx="3050131" cy="1352681"/>
+            <wp:effectExtent l="0" t="0" r="0" b="0"/>
+            <wp:docPr id="11" name="Picture 11"/>
+            <wp:cNvGraphicFramePr>
+              <a:graphicFrameLocks xmlns:a="http://schemas.openxmlformats.org/drawingml/2006/main" noChangeAspect="1"/>
+            </wp:cNvGraphicFramePr>
+            <a:graphic xmlns:a="http://schemas.openxmlformats.org/drawingml/2006/main">
+              <a:graphicData uri="http://schemas.openxmlformats.org/drawingml/2006/picture">
+                <pic:pic xmlns:pic="http://schemas.openxmlformats.org/drawingml/2006/picture">
+                  <pic:nvPicPr>
+                    <pic:cNvPr id="1" name=""/>
+                    <pic:cNvPicPr/>
+                  </pic:nvPicPr>
+                  <pic:blipFill>
+                    <a:blip r:embed="rId15"/>
+                    <a:stretch>
+                      <a:fillRect/>
+                    </a:stretch>
+                  </pic:blipFill>
+                  <pic:spPr>
+                    <a:xfrm>
+                      <a:off x="0" y="0"/>
                       <a:ext cx="3061215" cy="1357596"/>
                     </a:xfrm>
                     <a:prstGeom prst="rect">
@@ -1291,7 +1694,23 @@
           <w:b/>
           <w:bCs/>
         </w:rPr>
-        <w:t>#limited number of history</w:t>
+        <w:t>#</w:t>
+      </w:r>
+      <w:proofErr w:type="gramStart"/>
+      <w:r>
+        <w:rPr>
+          <w:b/>
+          <w:bCs/>
+        </w:rPr>
+        <w:t>limited</w:t>
+      </w:r>
+      <w:proofErr w:type="gramEnd"/>
+      <w:r>
+        <w:rPr>
+          <w:b/>
+          <w:bCs/>
+        </w:rPr>
+        <w:t xml:space="preserve"> number of history</w:t>
       </w:r>
     </w:p>
     <w:p>
@@ -1319,7 +1738,23 @@
           <w:b/>
           <w:bCs/>
         </w:rPr>
-        <w:t>#simplified history</w:t>
+        <w:t>#</w:t>
+      </w:r>
+      <w:proofErr w:type="gramStart"/>
+      <w:r>
+        <w:rPr>
+          <w:b/>
+          <w:bCs/>
+        </w:rPr>
+        <w:t>simplified</w:t>
+      </w:r>
+      <w:proofErr w:type="gramEnd"/>
+      <w:r>
+        <w:rPr>
+          <w:b/>
+          <w:bCs/>
+        </w:rPr>
+        <w:t xml:space="preserve"> history</w:t>
       </w:r>
       <w:r>
         <w:rPr>
@@ -1339,6 +1774,7 @@
       <w:r>
         <w:t>--</w:t>
       </w:r>
+      <w:proofErr w:type="spellStart"/>
       <w:r>
         <w:t>on</w:t>
       </w:r>
@@ -1348,25 +1784,58 @@
       <w:r>
         <w:t>line</w:t>
       </w:r>
-    </w:p>
-    <w:p>
-      <w:pPr>
-        <w:pStyle w:val="ListBullet"/>
-        <w:numPr>
-          <w:ilvl w:val="0"/>
-          <w:numId w:val="0"/>
-        </w:numPr>
-        <w:rPr>
-          <w:b/>
-          <w:bCs/>
-        </w:rPr>
-      </w:pPr>
-      <w:r>
-        <w:rPr>
-          <w:b/>
-          <w:bCs/>
-        </w:rPr>
-        <w:t xml:space="preserve">#detailed hostory </w:t>
+      <w:proofErr w:type="spellEnd"/>
+    </w:p>
+    <w:p>
+      <w:pPr>
+        <w:pStyle w:val="ListBullet"/>
+        <w:numPr>
+          <w:ilvl w:val="0"/>
+          <w:numId w:val="0"/>
+        </w:numPr>
+        <w:rPr>
+          <w:b/>
+          <w:bCs/>
+        </w:rPr>
+      </w:pPr>
+      <w:r>
+        <w:rPr>
+          <w:b/>
+          <w:bCs/>
+        </w:rPr>
+        <w:t>#</w:t>
+      </w:r>
+      <w:proofErr w:type="gramStart"/>
+      <w:r>
+        <w:rPr>
+          <w:b/>
+          <w:bCs/>
+        </w:rPr>
+        <w:t>detailed</w:t>
+      </w:r>
+      <w:proofErr w:type="gramEnd"/>
+      <w:r>
+        <w:rPr>
+          <w:b/>
+          <w:bCs/>
+        </w:rPr>
+        <w:t xml:space="preserve"> </w:t>
+      </w:r>
+      <w:proofErr w:type="spellStart"/>
+      <w:r>
+        <w:rPr>
+          <w:b/>
+          <w:bCs/>
+        </w:rPr>
+        <w:t>hostory</w:t>
+      </w:r>
+      <w:proofErr w:type="spellEnd"/>
+      <w:r>
+        <w:rPr>
+          <w:b/>
+          <w:bCs/>
+        </w:rPr>
+        <w:t xml:space="preserve"> </w:t>
       </w:r>
     </w:p>
     <w:p>
@@ -1395,7 +1864,23 @@
           <w:b/>
           <w:bCs/>
         </w:rPr>
-        <w:t>#more detailed history</w:t>
+        <w:t>#</w:t>
+      </w:r>
+      <w:proofErr w:type="gramStart"/>
+      <w:r>
+        <w:rPr>
+          <w:b/>
+          <w:bCs/>
+        </w:rPr>
+        <w:t>more</w:t>
+      </w:r>
+      <w:proofErr w:type="gramEnd"/>
+      <w:r>
+        <w:rPr>
+          <w:b/>
+          <w:bCs/>
+        </w:rPr>
+        <w:t xml:space="preserve"> detailed history</w:t>
       </w:r>
       <w:r>
         <w:rPr>
@@ -1459,7 +1944,6 @@
           <w:sz w:val="28"/>
           <w:szCs w:val="28"/>
         </w:rPr>
-        <w:lastRenderedPageBreak/>
         <w:t>#Remove and Move Files</w:t>
       </w:r>
     </w:p>
@@ -1502,7 +1986,11 @@
         <w:t>git rm f</w:t>
       </w:r>
       <w:r>
-        <w:t xml:space="preserve"> &lt;f</w:t>
+        <w:t xml:space="preserve"> &lt;</w:t>
+      </w:r>
+      <w:proofErr w:type="gramStart"/>
+      <w:r>
+        <w:t>f</w:t>
       </w:r>
       <w:r>
         <w:t>ile</w:t>
@@ -1513,6 +2001,7 @@
       <w:r>
         <w:t>name</w:t>
       </w:r>
+      <w:proofErr w:type="gramEnd"/>
       <w:r>
         <w:t>&gt;</w:t>
       </w:r>
@@ -1535,16 +2024,42 @@
           <w:b/>
           <w:bCs/>
         </w:rPr>
-        <w:t>#TO delete hidden .git directory in the working directory</w:t>
-      </w:r>
-    </w:p>
-    <w:p>
-      <w:pPr>
-        <w:pStyle w:val="ListBullet"/>
-      </w:pPr>
-      <w:r>
-        <w:t>rm -fr .git</w:t>
-      </w:r>
+        <w:t xml:space="preserve">#TO delete </w:t>
+      </w:r>
+      <w:proofErr w:type="gramStart"/>
+      <w:r>
+        <w:rPr>
+          <w:b/>
+          <w:bCs/>
+        </w:rPr>
+        <w:t>hidden .git</w:t>
+      </w:r>
+      <w:proofErr w:type="gramEnd"/>
+      <w:r>
+        <w:rPr>
+          <w:b/>
+          <w:bCs/>
+        </w:rPr>
+        <w:t xml:space="preserve"> directory in the working directory</w:t>
+      </w:r>
+    </w:p>
+    <w:p>
+      <w:pPr>
+        <w:pStyle w:val="ListBullet"/>
+      </w:pPr>
+      <w:r>
+        <w:t>rm -</w:t>
+      </w:r>
+      <w:proofErr w:type="spellStart"/>
+      <w:proofErr w:type="gramStart"/>
+      <w:r>
+        <w:t>fr</w:t>
+      </w:r>
+      <w:proofErr w:type="spellEnd"/>
+      <w:r>
+        <w:t xml:space="preserve"> .git</w:t>
+      </w:r>
+      <w:proofErr w:type="gramEnd"/>
     </w:p>
     <w:p>
       <w:pPr>
@@ -1572,27 +2087,51 @@
         <w:pStyle w:val="ListBullet"/>
       </w:pPr>
       <w:r>
-        <w:t>rm -fr &lt;sub directory name&gt;</w:t>
-      </w:r>
-    </w:p>
-    <w:p>
-      <w:pPr>
-        <w:pStyle w:val="ListBullet"/>
-        <w:numPr>
-          <w:ilvl w:val="0"/>
-          <w:numId w:val="0"/>
-        </w:numPr>
-        <w:rPr>
-          <w:b/>
-          <w:bCs/>
-        </w:rPr>
-      </w:pPr>
-      <w:r>
-        <w:rPr>
-          <w:b/>
-          <w:bCs/>
-        </w:rPr>
-        <w:t>#untrack files</w:t>
+        <w:t>rm -</w:t>
+      </w:r>
+      <w:proofErr w:type="spellStart"/>
+      <w:r>
+        <w:t>fr</w:t>
+      </w:r>
+      <w:proofErr w:type="spellEnd"/>
+      <w:r>
+        <w:t xml:space="preserve"> &lt;sub directory name&gt;</w:t>
+      </w:r>
+    </w:p>
+    <w:p>
+      <w:pPr>
+        <w:pStyle w:val="ListBullet"/>
+        <w:numPr>
+          <w:ilvl w:val="0"/>
+          <w:numId w:val="0"/>
+        </w:numPr>
+        <w:rPr>
+          <w:b/>
+          <w:bCs/>
+        </w:rPr>
+      </w:pPr>
+      <w:r>
+        <w:rPr>
+          <w:b/>
+          <w:bCs/>
+        </w:rPr>
+        <w:t>#</w:t>
+      </w:r>
+      <w:proofErr w:type="gramStart"/>
+      <w:r>
+        <w:rPr>
+          <w:b/>
+          <w:bCs/>
+        </w:rPr>
+        <w:t>untrack</w:t>
+      </w:r>
+      <w:proofErr w:type="gramEnd"/>
+      <w:r>
+        <w:rPr>
+          <w:b/>
+          <w:bCs/>
+        </w:rPr>
+        <w:t xml:space="preserve"> files</w:t>
       </w:r>
     </w:p>
     <w:p>
@@ -1605,6 +2144,7 @@
       <w:r>
         <w:t>&lt;</w:t>
       </w:r>
+      <w:proofErr w:type="gramStart"/>
       <w:r>
         <w:t>file</w:t>
       </w:r>
@@ -1614,6 +2154,7 @@
       <w:r>
         <w:t>name</w:t>
       </w:r>
+      <w:proofErr w:type="gramEnd"/>
       <w:r>
         <w:t>&gt;</w:t>
       </w:r>
@@ -1647,6 +2188,7 @@
       <w:r>
         <w:t>-</w:t>
       </w:r>
+      <w:proofErr w:type="gramStart"/>
       <w:r>
         <w:t>file</w:t>
       </w:r>
@@ -1656,6 +2198,7 @@
       <w:r>
         <w:t>name</w:t>
       </w:r>
+      <w:proofErr w:type="gramEnd"/>
       <w:r>
         <w:t>&gt;</w:t>
       </w:r>
@@ -1719,7 +2262,7 @@
         </w:rPr>
         <w:t xml:space="preserve">open </w:t>
       </w:r>
-      <w:hyperlink r:id="rId15" w:history="1">
+      <w:hyperlink r:id="rId16" w:history="1">
         <w:r>
           <w:rPr>
             <w:rStyle w:val="Hyperlink"/>
@@ -1763,338 +2306,12 @@
           <w:sz w:val="18"/>
           <w:szCs w:val="18"/>
         </w:rPr>
+        <w:lastRenderedPageBreak/>
         <w:drawing>
           <wp:inline distT="0" distB="0" distL="0" distR="0" wp14:anchorId="55882ED7" wp14:editId="46894AEB">
             <wp:extent cx="4309829" cy="3470425"/>
             <wp:effectExtent l="0" t="0" r="0" b="0"/>
             <wp:docPr id="14" name="Picture 14"/>
-            <wp:cNvGraphicFramePr>
-              <a:graphicFrameLocks xmlns:a="http://schemas.openxmlformats.org/drawingml/2006/main" noChangeAspect="1"/>
-            </wp:cNvGraphicFramePr>
-            <a:graphic xmlns:a="http://schemas.openxmlformats.org/drawingml/2006/main">
-              <a:graphicData uri="http://schemas.openxmlformats.org/drawingml/2006/picture">
-                <pic:pic xmlns:pic="http://schemas.openxmlformats.org/drawingml/2006/picture">
-                  <pic:nvPicPr>
-                    <pic:cNvPr id="1" name=""/>
-                    <pic:cNvPicPr/>
-                  </pic:nvPicPr>
-                  <pic:blipFill>
-                    <a:blip r:embed="rId16"/>
-                    <a:stretch>
-                      <a:fillRect/>
-                    </a:stretch>
-                  </pic:blipFill>
-                  <pic:spPr>
-                    <a:xfrm>
-                      <a:off x="0" y="0"/>
-                      <a:ext cx="4313516" cy="3473394"/>
-                    </a:xfrm>
-                    <a:prstGeom prst="rect">
-                      <a:avLst/>
-                    </a:prstGeom>
-                  </pic:spPr>
-                </pic:pic>
-              </a:graphicData>
-            </a:graphic>
-          </wp:inline>
-        </w:drawing>
-      </w:r>
-    </w:p>
-    <w:p>
-      <w:pPr>
-        <w:pStyle w:val="ListBullet"/>
-        <w:numPr>
-          <w:ilvl w:val="0"/>
-          <w:numId w:val="0"/>
-        </w:numPr>
-        <w:rPr>
-          <w:b/>
-          <w:bCs/>
-        </w:rPr>
-      </w:pPr>
-    </w:p>
-    <w:p>
-      <w:pPr>
-        <w:pStyle w:val="ListBullet"/>
-        <w:numPr>
-          <w:ilvl w:val="0"/>
-          <w:numId w:val="0"/>
-        </w:numPr>
-        <w:rPr>
-          <w:b/>
-          <w:bCs/>
-        </w:rPr>
-      </w:pPr>
-      <w:r>
-        <w:rPr>
-          <w:b/>
-          <w:bCs/>
-        </w:rPr>
-        <w:t>#Creating new branch</w:t>
-      </w:r>
-    </w:p>
-    <w:p>
-      <w:pPr>
-        <w:pStyle w:val="ListBullet"/>
-      </w:pPr>
-      <w:r>
-        <w:t>git checkout -b</w:t>
-      </w:r>
-      <w:r>
-        <w:t xml:space="preserve"> </w:t>
-      </w:r>
-      <w:r>
-        <w:t>&lt;</w:t>
-      </w:r>
-      <w:r>
-        <w:t>new</w:t>
-      </w:r>
-      <w:r>
-        <w:t>-</w:t>
-      </w:r>
-      <w:r>
-        <w:t>branch</w:t>
-      </w:r>
-      <w:r>
-        <w:t>-</w:t>
-      </w:r>
-      <w:r>
-        <w:t>name</w:t>
-      </w:r>
-      <w:r>
-        <w:t>&gt;</w:t>
-      </w:r>
-    </w:p>
-    <w:p>
-      <w:pPr>
-        <w:pStyle w:val="ListBullet"/>
-        <w:numPr>
-          <w:ilvl w:val="0"/>
-          <w:numId w:val="0"/>
-        </w:numPr>
-        <w:ind w:left="360" w:hanging="360"/>
-        <w:rPr>
-          <w:b/>
-          <w:bCs/>
-        </w:rPr>
-      </w:pPr>
-      <w:r>
-        <w:rPr>
-          <w:b/>
-          <w:bCs/>
-        </w:rPr>
-        <w:t>#rolling back to master branch</w:t>
-      </w:r>
-    </w:p>
-    <w:p>
-      <w:pPr>
-        <w:pStyle w:val="ListBullet"/>
-      </w:pPr>
-      <w:r>
-        <w:t>git checkout master</w:t>
-      </w:r>
-    </w:p>
-    <w:p>
-      <w:pPr>
-        <w:pStyle w:val="ListBullet"/>
-        <w:numPr>
-          <w:ilvl w:val="0"/>
-          <w:numId w:val="0"/>
-        </w:numPr>
-        <w:ind w:left="360" w:hanging="360"/>
-        <w:rPr>
-          <w:b/>
-          <w:bCs/>
-        </w:rPr>
-      </w:pPr>
-      <w:r>
-        <w:rPr>
-          <w:b/>
-          <w:bCs/>
-        </w:rPr>
-        <w:t>#without committing we can stash it so that the working directory will be clean</w:t>
-      </w:r>
-    </w:p>
-    <w:p>
-      <w:pPr>
-        <w:pStyle w:val="ListBullet"/>
-      </w:pPr>
-      <w:r>
-        <w:t>git stash</w:t>
-      </w:r>
-    </w:p>
-    <w:p>
-      <w:pPr>
-        <w:pStyle w:val="ListBullet"/>
-        <w:numPr>
-          <w:ilvl w:val="0"/>
-          <w:numId w:val="0"/>
-        </w:numPr>
-        <w:ind w:left="360" w:hanging="360"/>
-        <w:rPr>
-          <w:b/>
-          <w:bCs/>
-        </w:rPr>
-      </w:pPr>
-      <w:r>
-        <w:rPr>
-          <w:b/>
-          <w:bCs/>
-        </w:rPr>
-        <w:lastRenderedPageBreak/>
-        <w:t>#provides list of work-in-progress changes that we’ve stashed along with branch and some commit data</w:t>
-      </w:r>
-    </w:p>
-    <w:p>
-      <w:pPr>
-        <w:pStyle w:val="ListBullet"/>
-      </w:pPr>
-      <w:r>
-        <w:t>git stash list</w:t>
-      </w:r>
-    </w:p>
-    <w:p>
-      <w:pPr>
-        <w:pStyle w:val="ListBullet"/>
-        <w:numPr>
-          <w:ilvl w:val="0"/>
-          <w:numId w:val="0"/>
-        </w:numPr>
-        <w:ind w:left="360" w:hanging="360"/>
-        <w:rPr>
-          <w:b/>
-          <w:bCs/>
-        </w:rPr>
-      </w:pPr>
-      <w:r>
-        <w:rPr>
-          <w:b/>
-          <w:bCs/>
-        </w:rPr>
-        <w:t>#to see a better detailed view of what file was stashed in a high-level overview Of the changes</w:t>
-      </w:r>
-    </w:p>
-    <w:p>
-      <w:pPr>
-        <w:pStyle w:val="ListBullet"/>
-      </w:pPr>
-      <w:r>
-        <w:t>git stash show</w:t>
-      </w:r>
-    </w:p>
-    <w:p>
-      <w:pPr>
-        <w:pStyle w:val="ListBullet"/>
-        <w:numPr>
-          <w:ilvl w:val="0"/>
-          <w:numId w:val="0"/>
-        </w:numPr>
-        <w:ind w:left="360" w:hanging="360"/>
-        <w:rPr>
-          <w:b/>
-          <w:bCs/>
-        </w:rPr>
-      </w:pPr>
-      <w:r>
-        <w:rPr>
-          <w:b/>
-          <w:bCs/>
-        </w:rPr>
-        <w:t>#to get this change out of stash</w:t>
-      </w:r>
-    </w:p>
-    <w:p>
-      <w:pPr>
-        <w:pStyle w:val="ListBullet"/>
-      </w:pPr>
-      <w:r>
-        <w:t>git stash pop</w:t>
-      </w:r>
-    </w:p>
-    <w:p>
-      <w:pPr>
-        <w:pStyle w:val="ListBullet"/>
-        <w:numPr>
-          <w:ilvl w:val="0"/>
-          <w:numId w:val="0"/>
-        </w:numPr>
-        <w:rPr>
-          <w:b/>
-          <w:bCs/>
-        </w:rPr>
-      </w:pPr>
-      <w:r>
-        <w:rPr>
-          <w:b/>
-          <w:bCs/>
-        </w:rPr>
-        <w:t>#merge branch</w:t>
-      </w:r>
-    </w:p>
-    <w:p>
-      <w:pPr>
-        <w:pStyle w:val="ListBullet"/>
-      </w:pPr>
-      <w:r>
-        <w:t xml:space="preserve">git merge </w:t>
-      </w:r>
-      <w:r>
-        <w:t>&lt;</w:t>
-      </w:r>
-      <w:r>
-        <w:t>branch</w:t>
-      </w:r>
-      <w:r>
-        <w:t xml:space="preserve"> </w:t>
-      </w:r>
-      <w:r>
-        <w:t>name</w:t>
-      </w:r>
-      <w:r>
-        <w:t>&gt;</w:t>
-      </w:r>
-    </w:p>
-    <w:p>
-      <w:pPr>
-        <w:pStyle w:val="ListBullet"/>
-        <w:numPr>
-          <w:ilvl w:val="0"/>
-          <w:numId w:val="0"/>
-        </w:numPr>
-        <w:ind w:left="360" w:hanging="360"/>
-      </w:pPr>
-    </w:p>
-    <w:p>
-      <w:pPr>
-        <w:pStyle w:val="ListBullet"/>
-        <w:numPr>
-          <w:ilvl w:val="0"/>
-          <w:numId w:val="0"/>
-        </w:numPr>
-        <w:ind w:left="360" w:hanging="360"/>
-      </w:pPr>
-      <w:r>
-        <w:t>#reset</w:t>
-      </w:r>
-    </w:p>
-    <w:p>
-      <w:pPr>
-        <w:pStyle w:val="ListBullet"/>
-        <w:numPr>
-          <w:ilvl w:val="0"/>
-          <w:numId w:val="0"/>
-        </w:numPr>
-        <w:ind w:left="360" w:hanging="360"/>
-      </w:pPr>
-      <w:r>
-        <w:rPr>
-          <w:noProof/>
-        </w:rPr>
-        <w:drawing>
-          <wp:inline distT="0" distB="0" distL="0" distR="0" wp14:anchorId="051D6994" wp14:editId="00254E56">
-            <wp:extent cx="4427632" cy="2161309"/>
-            <wp:effectExtent l="0" t="0" r="0" b="0"/>
-            <wp:docPr id="15" name="Picture 15"/>
             <wp:cNvGraphicFramePr>
               <a:graphicFrameLocks xmlns:a="http://schemas.openxmlformats.org/drawingml/2006/main" noChangeAspect="1"/>
             </wp:cNvGraphicFramePr>
@@ -2114,6 +2331,434 @@
                   <pic:spPr>
                     <a:xfrm>
                       <a:off x="0" y="0"/>
+                      <a:ext cx="4313516" cy="3473394"/>
+                    </a:xfrm>
+                    <a:prstGeom prst="rect">
+                      <a:avLst/>
+                    </a:prstGeom>
+                  </pic:spPr>
+                </pic:pic>
+              </a:graphicData>
+            </a:graphic>
+          </wp:inline>
+        </w:drawing>
+      </w:r>
+    </w:p>
+    <w:p>
+      <w:pPr>
+        <w:pStyle w:val="ListBullet"/>
+        <w:numPr>
+          <w:ilvl w:val="0"/>
+          <w:numId w:val="0"/>
+        </w:numPr>
+        <w:rPr>
+          <w:b/>
+          <w:bCs/>
+        </w:rPr>
+      </w:pPr>
+    </w:p>
+    <w:p>
+      <w:pPr>
+        <w:pStyle w:val="ListBullet"/>
+        <w:numPr>
+          <w:ilvl w:val="0"/>
+          <w:numId w:val="0"/>
+        </w:numPr>
+        <w:rPr>
+          <w:b/>
+          <w:bCs/>
+        </w:rPr>
+      </w:pPr>
+      <w:r>
+        <w:rPr>
+          <w:b/>
+          <w:bCs/>
+        </w:rPr>
+        <w:t>#Creating new branch</w:t>
+      </w:r>
+    </w:p>
+    <w:p>
+      <w:pPr>
+        <w:pStyle w:val="ListBullet"/>
+      </w:pPr>
+      <w:r>
+        <w:t>git checkout -b</w:t>
+      </w:r>
+      <w:r>
+        <w:t xml:space="preserve"> </w:t>
+      </w:r>
+      <w:r>
+        <w:t>&lt;</w:t>
+      </w:r>
+      <w:r>
+        <w:t>new</w:t>
+      </w:r>
+      <w:r>
+        <w:t>-</w:t>
+      </w:r>
+      <w:r>
+        <w:t>branch</w:t>
+      </w:r>
+      <w:r>
+        <w:t>-</w:t>
+      </w:r>
+      <w:r>
+        <w:t>name</w:t>
+      </w:r>
+      <w:r>
+        <w:t>&gt;</w:t>
+      </w:r>
+    </w:p>
+    <w:p>
+      <w:pPr>
+        <w:pStyle w:val="ListBullet"/>
+        <w:numPr>
+          <w:ilvl w:val="0"/>
+          <w:numId w:val="0"/>
+        </w:numPr>
+        <w:ind w:left="360" w:hanging="360"/>
+        <w:rPr>
+          <w:b/>
+          <w:bCs/>
+        </w:rPr>
+      </w:pPr>
+      <w:r>
+        <w:rPr>
+          <w:b/>
+          <w:bCs/>
+        </w:rPr>
+        <w:t>#</w:t>
+      </w:r>
+      <w:proofErr w:type="gramStart"/>
+      <w:r>
+        <w:rPr>
+          <w:b/>
+          <w:bCs/>
+        </w:rPr>
+        <w:t>rolling</w:t>
+      </w:r>
+      <w:proofErr w:type="gramEnd"/>
+      <w:r>
+        <w:rPr>
+          <w:b/>
+          <w:bCs/>
+        </w:rPr>
+        <w:t xml:space="preserve"> back to master branch</w:t>
+      </w:r>
+    </w:p>
+    <w:p>
+      <w:pPr>
+        <w:pStyle w:val="ListBullet"/>
+      </w:pPr>
+      <w:r>
+        <w:t>git checkout master</w:t>
+      </w:r>
+    </w:p>
+    <w:p>
+      <w:pPr>
+        <w:pStyle w:val="ListBullet"/>
+        <w:numPr>
+          <w:ilvl w:val="0"/>
+          <w:numId w:val="0"/>
+        </w:numPr>
+        <w:ind w:left="360" w:hanging="360"/>
+        <w:rPr>
+          <w:b/>
+          <w:bCs/>
+        </w:rPr>
+      </w:pPr>
+      <w:r>
+        <w:rPr>
+          <w:b/>
+          <w:bCs/>
+        </w:rPr>
+        <w:t>#</w:t>
+      </w:r>
+      <w:proofErr w:type="gramStart"/>
+      <w:r>
+        <w:rPr>
+          <w:b/>
+          <w:bCs/>
+        </w:rPr>
+        <w:t>without</w:t>
+      </w:r>
+      <w:proofErr w:type="gramEnd"/>
+      <w:r>
+        <w:rPr>
+          <w:b/>
+          <w:bCs/>
+        </w:rPr>
+        <w:t xml:space="preserve"> committing we can stash it so that the working directory will be clean</w:t>
+      </w:r>
+    </w:p>
+    <w:p>
+      <w:pPr>
+        <w:pStyle w:val="ListBullet"/>
+      </w:pPr>
+      <w:r>
+        <w:t>git stash</w:t>
+      </w:r>
+    </w:p>
+    <w:p>
+      <w:pPr>
+        <w:pStyle w:val="ListBullet"/>
+        <w:numPr>
+          <w:ilvl w:val="0"/>
+          <w:numId w:val="0"/>
+        </w:numPr>
+        <w:ind w:left="360" w:hanging="360"/>
+        <w:rPr>
+          <w:b/>
+          <w:bCs/>
+        </w:rPr>
+      </w:pPr>
+      <w:r>
+        <w:rPr>
+          <w:b/>
+          <w:bCs/>
+        </w:rPr>
+        <w:t>#</w:t>
+      </w:r>
+      <w:proofErr w:type="gramStart"/>
+      <w:r>
+        <w:rPr>
+          <w:b/>
+          <w:bCs/>
+        </w:rPr>
+        <w:t>provides</w:t>
+      </w:r>
+      <w:proofErr w:type="gramEnd"/>
+      <w:r>
+        <w:rPr>
+          <w:b/>
+          <w:bCs/>
+        </w:rPr>
+        <w:t xml:space="preserve"> list of work-in-progress changes that we’ve stashed along with branch and some commit data</w:t>
+      </w:r>
+    </w:p>
+    <w:p>
+      <w:pPr>
+        <w:pStyle w:val="ListBullet"/>
+      </w:pPr>
+      <w:r>
+        <w:t>git stash list</w:t>
+      </w:r>
+    </w:p>
+    <w:p>
+      <w:pPr>
+        <w:pStyle w:val="ListBullet"/>
+        <w:numPr>
+          <w:ilvl w:val="0"/>
+          <w:numId w:val="0"/>
+        </w:numPr>
+        <w:ind w:left="360" w:hanging="360"/>
+        <w:rPr>
+          <w:b/>
+          <w:bCs/>
+        </w:rPr>
+      </w:pPr>
+      <w:r>
+        <w:rPr>
+          <w:b/>
+          <w:bCs/>
+        </w:rPr>
+        <w:t>#</w:t>
+      </w:r>
+      <w:proofErr w:type="gramStart"/>
+      <w:r>
+        <w:rPr>
+          <w:b/>
+          <w:bCs/>
+        </w:rPr>
+        <w:t>to</w:t>
+      </w:r>
+      <w:proofErr w:type="gramEnd"/>
+      <w:r>
+        <w:rPr>
+          <w:b/>
+          <w:bCs/>
+        </w:rPr>
+        <w:t xml:space="preserve"> see a better detailed view of what file was stashed in a high-level overview Of the changes</w:t>
+      </w:r>
+    </w:p>
+    <w:p>
+      <w:pPr>
+        <w:pStyle w:val="ListBullet"/>
+      </w:pPr>
+      <w:r>
+        <w:t>git stash show</w:t>
+      </w:r>
+    </w:p>
+    <w:p>
+      <w:pPr>
+        <w:pStyle w:val="ListBullet"/>
+        <w:numPr>
+          <w:ilvl w:val="0"/>
+          <w:numId w:val="0"/>
+        </w:numPr>
+        <w:ind w:left="360" w:hanging="360"/>
+        <w:rPr>
+          <w:b/>
+          <w:bCs/>
+        </w:rPr>
+      </w:pPr>
+      <w:r>
+        <w:rPr>
+          <w:b/>
+          <w:bCs/>
+        </w:rPr>
+        <w:t>#</w:t>
+      </w:r>
+      <w:proofErr w:type="gramStart"/>
+      <w:r>
+        <w:rPr>
+          <w:b/>
+          <w:bCs/>
+        </w:rPr>
+        <w:t>to</w:t>
+      </w:r>
+      <w:proofErr w:type="gramEnd"/>
+      <w:r>
+        <w:rPr>
+          <w:b/>
+          <w:bCs/>
+        </w:rPr>
+        <w:t xml:space="preserve"> get this change out of stash</w:t>
+      </w:r>
+    </w:p>
+    <w:p>
+      <w:pPr>
+        <w:pStyle w:val="ListBullet"/>
+      </w:pPr>
+      <w:r>
+        <w:t>git stash pop</w:t>
+      </w:r>
+    </w:p>
+    <w:p>
+      <w:pPr>
+        <w:pStyle w:val="ListBullet"/>
+        <w:numPr>
+          <w:ilvl w:val="0"/>
+          <w:numId w:val="0"/>
+        </w:numPr>
+        <w:rPr>
+          <w:b/>
+          <w:bCs/>
+        </w:rPr>
+      </w:pPr>
+      <w:r>
+        <w:rPr>
+          <w:b/>
+          <w:bCs/>
+        </w:rPr>
+        <w:t>#</w:t>
+      </w:r>
+      <w:proofErr w:type="gramStart"/>
+      <w:r>
+        <w:rPr>
+          <w:b/>
+          <w:bCs/>
+        </w:rPr>
+        <w:t>merge</w:t>
+      </w:r>
+      <w:proofErr w:type="gramEnd"/>
+      <w:r>
+        <w:rPr>
+          <w:b/>
+          <w:bCs/>
+        </w:rPr>
+        <w:t xml:space="preserve"> branch</w:t>
+      </w:r>
+    </w:p>
+    <w:p>
+      <w:pPr>
+        <w:pStyle w:val="ListBullet"/>
+      </w:pPr>
+      <w:r>
+        <w:t xml:space="preserve">git merge </w:t>
+      </w:r>
+      <w:r>
+        <w:t>&lt;</w:t>
+      </w:r>
+      <w:r>
+        <w:t>branch</w:t>
+      </w:r>
+      <w:r>
+        <w:t xml:space="preserve"> </w:t>
+      </w:r>
+      <w:r>
+        <w:t>name</w:t>
+      </w:r>
+      <w:r>
+        <w:t>&gt;</w:t>
+      </w:r>
+    </w:p>
+    <w:p>
+      <w:pPr>
+        <w:pStyle w:val="ListBullet"/>
+        <w:numPr>
+          <w:ilvl w:val="0"/>
+          <w:numId w:val="0"/>
+        </w:numPr>
+        <w:ind w:left="360" w:hanging="360"/>
+      </w:pPr>
+    </w:p>
+    <w:p>
+      <w:pPr>
+        <w:pStyle w:val="ListBullet"/>
+        <w:numPr>
+          <w:ilvl w:val="0"/>
+          <w:numId w:val="0"/>
+        </w:numPr>
+        <w:ind w:left="360" w:hanging="360"/>
+      </w:pPr>
+      <w:r>
+        <w:t>#</w:t>
+      </w:r>
+      <w:proofErr w:type="gramStart"/>
+      <w:r>
+        <w:t>reset</w:t>
+      </w:r>
+      <w:proofErr w:type="gramEnd"/>
+    </w:p>
+    <w:p>
+      <w:pPr>
+        <w:pStyle w:val="ListBullet"/>
+        <w:numPr>
+          <w:ilvl w:val="0"/>
+          <w:numId w:val="0"/>
+        </w:numPr>
+        <w:ind w:left="360" w:hanging="360"/>
+      </w:pPr>
+      <w:r>
+        <w:rPr>
+          <w:noProof/>
+        </w:rPr>
+        <w:lastRenderedPageBreak/>
+        <w:drawing>
+          <wp:inline distT="0" distB="0" distL="0" distR="0" wp14:anchorId="051D6994" wp14:editId="00254E56">
+            <wp:extent cx="4427632" cy="2161309"/>
+            <wp:effectExtent l="0" t="0" r="0" b="0"/>
+            <wp:docPr id="15" name="Picture 15"/>
+            <wp:cNvGraphicFramePr>
+              <a:graphicFrameLocks xmlns:a="http://schemas.openxmlformats.org/drawingml/2006/main" noChangeAspect="1"/>
+            </wp:cNvGraphicFramePr>
+            <a:graphic xmlns:a="http://schemas.openxmlformats.org/drawingml/2006/main">
+              <a:graphicData uri="http://schemas.openxmlformats.org/drawingml/2006/picture">
+                <pic:pic xmlns:pic="http://schemas.openxmlformats.org/drawingml/2006/picture">
+                  <pic:nvPicPr>
+                    <pic:cNvPr id="1" name=""/>
+                    <pic:cNvPicPr/>
+                  </pic:nvPicPr>
+                  <pic:blipFill>
+                    <a:blip r:embed="rId18"/>
+                    <a:stretch>
+                      <a:fillRect/>
+                    </a:stretch>
+                  </pic:blipFill>
+                  <pic:spPr>
+                    <a:xfrm>
+                      <a:off x="0" y="0"/>
                       <a:ext cx="4435066" cy="2164938"/>
                     </a:xfrm>
                     <a:prstGeom prst="rect">
@@ -2261,6 +2906,173 @@
           <w:ilvl w:val="0"/>
           <w:numId w:val="0"/>
         </w:numPr>
+        <w:rPr>
+          <w:b/>
+          <w:bCs/>
+          <w:sz w:val="28"/>
+          <w:szCs w:val="28"/>
+        </w:rPr>
+      </w:pPr>
+      <w:r>
+        <w:rPr>
+          <w:b/>
+          <w:bCs/>
+          <w:sz w:val="28"/>
+          <w:szCs w:val="28"/>
+        </w:rPr>
+        <w:t>GitHub Fundamentals</w:t>
+      </w:r>
+    </w:p>
+    <w:p>
+      <w:pPr>
+        <w:pStyle w:val="ListBullet"/>
+        <w:numPr>
+          <w:ilvl w:val="0"/>
+          <w:numId w:val="0"/>
+        </w:numPr>
+        <w:rPr>
+          <w:b/>
+          <w:bCs/>
+          <w:sz w:val="28"/>
+          <w:szCs w:val="28"/>
+        </w:rPr>
+      </w:pPr>
+      <w:r>
+        <w:rPr>
+          <w:b/>
+          <w:bCs/>
+          <w:sz w:val="28"/>
+          <w:szCs w:val="28"/>
+        </w:rPr>
+        <w:drawing>
+          <wp:inline distT="0" distB="0" distL="0" distR="0" wp14:anchorId="13947FF1" wp14:editId="7EB3668B">
+            <wp:extent cx="3222701" cy="2108200"/>
+            <wp:effectExtent l="0" t="0" r="0" b="6350"/>
+            <wp:docPr id="6" name="Picture 6"/>
+            <wp:cNvGraphicFramePr>
+              <a:graphicFrameLocks xmlns:a="http://schemas.openxmlformats.org/drawingml/2006/main" noChangeAspect="1"/>
+            </wp:cNvGraphicFramePr>
+            <a:graphic xmlns:a="http://schemas.openxmlformats.org/drawingml/2006/main">
+              <a:graphicData uri="http://schemas.openxmlformats.org/drawingml/2006/picture">
+                <pic:pic xmlns:pic="http://schemas.openxmlformats.org/drawingml/2006/picture">
+                  <pic:nvPicPr>
+                    <pic:cNvPr id="1" name=""/>
+                    <pic:cNvPicPr/>
+                  </pic:nvPicPr>
+                  <pic:blipFill>
+                    <a:blip r:embed="rId19"/>
+                    <a:stretch>
+                      <a:fillRect/>
+                    </a:stretch>
+                  </pic:blipFill>
+                  <pic:spPr>
+                    <a:xfrm>
+                      <a:off x="0" y="0"/>
+                      <a:ext cx="3226197" cy="2110487"/>
+                    </a:xfrm>
+                    <a:prstGeom prst="rect">
+                      <a:avLst/>
+                    </a:prstGeom>
+                  </pic:spPr>
+                </pic:pic>
+              </a:graphicData>
+            </a:graphic>
+          </wp:inline>
+        </w:drawing>
+      </w:r>
+    </w:p>
+    <w:p>
+      <w:pPr>
+        <w:pStyle w:val="ListBullet"/>
+        <w:numPr>
+          <w:ilvl w:val="0"/>
+          <w:numId w:val="0"/>
+        </w:numPr>
+        <w:rPr>
+          <w:b/>
+          <w:bCs/>
+          <w:sz w:val="28"/>
+          <w:szCs w:val="28"/>
+        </w:rPr>
+      </w:pPr>
+    </w:p>
+    <w:p>
+      <w:pPr>
+        <w:pStyle w:val="ListBullet"/>
+        <w:numPr>
+          <w:ilvl w:val="0"/>
+          <w:numId w:val="0"/>
+        </w:numPr>
+        <w:rPr>
+          <w:b/>
+          <w:bCs/>
+          <w:sz w:val="28"/>
+          <w:szCs w:val="28"/>
+        </w:rPr>
+      </w:pPr>
+      <w:r>
+        <w:rPr>
+          <w:b/>
+          <w:bCs/>
+          <w:sz w:val="28"/>
+          <w:szCs w:val="28"/>
+        </w:rPr>
+        <w:t>GitHub Actions</w:t>
+      </w:r>
+    </w:p>
+    <w:p>
+      <w:pPr>
+        <w:pStyle w:val="ListBullet"/>
+        <w:numPr>
+          <w:ilvl w:val="0"/>
+          <w:numId w:val="0"/>
+        </w:numPr>
+        <w:rPr>
+          <w:b/>
+          <w:bCs/>
+        </w:rPr>
+      </w:pPr>
+      <w:r>
+        <w:rPr>
+          <w:rFonts w:ascii="Arial" w:hAnsi="Arial" w:cs="Arial"/>
+          <w:color w:val="EFEFEF"/>
+          <w:spacing w:val="-3"/>
+          <w:sz w:val="21"/>
+          <w:szCs w:val="21"/>
+          <w:highlight w:val="darkMagenta"/>
+          <w:shd w:val="clear" w:color="auto" w:fill="1E2429"/>
+        </w:rPr>
+        <w:t>Automation is key for streamlining your work processes and GitHub Actions is the best way to supercharge your GitHub workflow.</w:t>
+      </w:r>
+    </w:p>
+    <w:p>
+      <w:pPr>
+        <w:pStyle w:val="ListBullet"/>
+        <w:numPr>
+          <w:ilvl w:val="0"/>
+          <w:numId w:val="0"/>
+        </w:numPr>
+        <w:ind w:left="360" w:hanging="360"/>
+      </w:pPr>
+    </w:p>
+    <w:p>
+      <w:pPr>
+        <w:pStyle w:val="ListBullet"/>
+        <w:numPr>
+          <w:ilvl w:val="0"/>
+          <w:numId w:val="0"/>
+        </w:numPr>
+        <w:ind w:left="360" w:hanging="360"/>
+      </w:pPr>
+    </w:p>
+    <w:p>
+      <w:pPr>
+        <w:pStyle w:val="ListBullet"/>
+        <w:numPr>
+          <w:ilvl w:val="0"/>
+          <w:numId w:val="0"/>
+        </w:numPr>
+        <w:ind w:left="360" w:hanging="360"/>
       </w:pPr>
     </w:p>
     <w:p>
@@ -2289,20 +3101,30 @@
         <w:ind w:left="360" w:hanging="360"/>
       </w:pPr>
       <w:r>
-        <w:t>I am harsha</w:t>
-      </w:r>
-    </w:p>
-    <w:p>
-      <w:pPr>
-        <w:pStyle w:val="ListBullet"/>
-        <w:numPr>
-          <w:ilvl w:val="0"/>
-          <w:numId w:val="0"/>
-        </w:numPr>
-        <w:ind w:left="360" w:hanging="360"/>
-      </w:pPr>
-      <w:r>
-        <w:t>Checking !...</w:t>
+        <w:t xml:space="preserve">I am </w:t>
+      </w:r>
+      <w:proofErr w:type="spellStart"/>
+      <w:r>
+        <w:t>harsha</w:t>
+      </w:r>
+      <w:proofErr w:type="spellEnd"/>
+    </w:p>
+    <w:p>
+      <w:pPr>
+        <w:pStyle w:val="ListBullet"/>
+        <w:numPr>
+          <w:ilvl w:val="0"/>
+          <w:numId w:val="0"/>
+        </w:numPr>
+        <w:ind w:left="360" w:hanging="360"/>
+      </w:pPr>
+      <w:proofErr w:type="gramStart"/>
+      <w:r>
+        <w:t>Checking !</w:t>
+      </w:r>
+      <w:proofErr w:type="gramEnd"/>
+      <w:r>
+        <w:t>...</w:t>
       </w:r>
     </w:p>
     <w:sectPr>

</xml_diff>

<commit_message>
word document updated 7
</commit_message>
<xml_diff>
--- a/Git.docx
+++ b/Git.docx
@@ -54,6 +54,7 @@
         <w:rPr>
           <w:b/>
           <w:bCs/>
+          <w:noProof/>
         </w:rPr>
         <w:drawing>
           <wp:inline distT="0" distB="0" distL="0" distR="0" wp14:anchorId="39D3876B" wp14:editId="4ECAFAC1">
@@ -405,11 +406,9 @@
           <w:numId w:val="2"/>
         </w:numPr>
       </w:pPr>
-      <w:proofErr w:type="spellStart"/>
       <w:r>
         <w:t>BitBucket</w:t>
       </w:r>
-      <w:proofErr w:type="spellEnd"/>
     </w:p>
     <w:p>
       <w:pPr>
@@ -530,13 +529,8 @@
         <w:t xml:space="preserve"> config</w:t>
       </w:r>
       <w:r>
-        <w:t xml:space="preserve"> --global user.name </w:t>
-      </w:r>
-      <w:proofErr w:type="gramStart"/>
-      <w:r>
-        <w:t>“ “</w:t>
-      </w:r>
-      <w:proofErr w:type="gramEnd"/>
+        <w:t xml:space="preserve"> --global user.name “ “</w:t>
+      </w:r>
     </w:p>
     <w:p>
       <w:pPr>
@@ -549,17 +543,7 @@
         <w:t xml:space="preserve">config </w:t>
       </w:r>
       <w:r>
-        <w:t xml:space="preserve">--global </w:t>
-      </w:r>
-      <w:proofErr w:type="spellStart"/>
-      <w:proofErr w:type="gramStart"/>
-      <w:r>
-        <w:t>user.email</w:t>
-      </w:r>
-      <w:proofErr w:type="spellEnd"/>
-      <w:proofErr w:type="gramEnd"/>
-      <w:r>
-        <w:t xml:space="preserve"> “ “</w:t>
+        <w:t>--global user.email “ “</w:t>
       </w:r>
     </w:p>
     <w:p>
@@ -628,29 +612,16 @@
         </w:numPr>
       </w:pPr>
       <w:r>
-        <w:t>(</w:t>
-      </w:r>
-      <w:proofErr w:type="gramStart"/>
-      <w:r>
-        <w:t>be</w:t>
-      </w:r>
-      <w:proofErr w:type="gramEnd"/>
-      <w:r>
-        <w:t xml:space="preserve"> in the project directory)</w:t>
-      </w:r>
-    </w:p>
-    <w:p>
-      <w:pPr>
-        <w:pStyle w:val="ListBullet"/>
-      </w:pPr>
-      <w:r>
-        <w:t xml:space="preserve">git </w:t>
-      </w:r>
-      <w:proofErr w:type="spellStart"/>
-      <w:r>
-        <w:t>init</w:t>
-      </w:r>
-      <w:proofErr w:type="spellEnd"/>
+        <w:t>(be in the project directory)</w:t>
+      </w:r>
+    </w:p>
+    <w:p>
+      <w:pPr>
+        <w:pStyle w:val="ListBullet"/>
+      </w:pPr>
+      <w:r>
+        <w:t>git init</w:t>
+      </w:r>
     </w:p>
     <w:p>
       <w:pPr>
@@ -689,97 +660,71 @@
       <w:pPr>
         <w:pStyle w:val="ListBullet"/>
       </w:pPr>
-      <w:proofErr w:type="gramStart"/>
       <w:r>
         <w:t>cd .git</w:t>
       </w:r>
-      <w:proofErr w:type="gramEnd"/>
-    </w:p>
-    <w:p>
-      <w:pPr>
-        <w:pStyle w:val="ListBullet"/>
-        <w:numPr>
-          <w:ilvl w:val="0"/>
-          <w:numId w:val="0"/>
-        </w:numPr>
-      </w:pPr>
-    </w:p>
-    <w:p>
-      <w:pPr>
-        <w:pStyle w:val="ListBullet"/>
-        <w:numPr>
-          <w:ilvl w:val="0"/>
-          <w:numId w:val="0"/>
-        </w:numPr>
-      </w:pPr>
-      <w:r>
-        <w:t xml:space="preserve">#This command will add </w:t>
-      </w:r>
-      <w:proofErr w:type="gramStart"/>
-      <w:r>
-        <w:t>all of</w:t>
-      </w:r>
-      <w:proofErr w:type="gramEnd"/>
-      <w:r>
-        <w:t xml:space="preserve"> the files to our staging area</w:t>
-      </w:r>
-    </w:p>
-    <w:p>
-      <w:pPr>
-        <w:pStyle w:val="ListBullet"/>
-      </w:pPr>
-      <w:r>
-        <w:t xml:space="preserve">git </w:t>
-      </w:r>
-      <w:proofErr w:type="gramStart"/>
-      <w:r>
-        <w:t>add .</w:t>
-      </w:r>
-      <w:proofErr w:type="gramEnd"/>
-    </w:p>
-    <w:p>
-      <w:pPr>
-        <w:pStyle w:val="ListBullet"/>
-        <w:numPr>
-          <w:ilvl w:val="0"/>
-          <w:numId w:val="0"/>
-        </w:numPr>
-      </w:pPr>
-    </w:p>
-    <w:p>
-      <w:pPr>
-        <w:pStyle w:val="ListBullet"/>
-        <w:numPr>
-          <w:ilvl w:val="0"/>
-          <w:numId w:val="0"/>
-        </w:numPr>
-        <w:rPr>
-          <w:b/>
-          <w:bCs/>
-          <w:sz w:val="28"/>
-          <w:szCs w:val="28"/>
-        </w:rPr>
-      </w:pPr>
-      <w:r>
-        <w:rPr>
-          <w:b/>
-          <w:bCs/>
-          <w:sz w:val="28"/>
-          <w:szCs w:val="28"/>
-        </w:rPr>
-        <w:t>#</w:t>
-      </w:r>
-      <w:proofErr w:type="gramStart"/>
-      <w:r>
-        <w:rPr>
-          <w:b/>
-          <w:bCs/>
-          <w:sz w:val="28"/>
-          <w:szCs w:val="28"/>
-        </w:rPr>
-        <w:t>commit</w:t>
-      </w:r>
-      <w:proofErr w:type="gramEnd"/>
+    </w:p>
+    <w:p>
+      <w:pPr>
+        <w:pStyle w:val="ListBullet"/>
+        <w:numPr>
+          <w:ilvl w:val="0"/>
+          <w:numId w:val="0"/>
+        </w:numPr>
+      </w:pPr>
+    </w:p>
+    <w:p>
+      <w:pPr>
+        <w:pStyle w:val="ListBullet"/>
+        <w:numPr>
+          <w:ilvl w:val="0"/>
+          <w:numId w:val="0"/>
+        </w:numPr>
+      </w:pPr>
+      <w:r>
+        <w:t>#This command will add all of the files to our staging area</w:t>
+      </w:r>
+    </w:p>
+    <w:p>
+      <w:pPr>
+        <w:pStyle w:val="ListBullet"/>
+      </w:pPr>
+      <w:r>
+        <w:t>git add .</w:t>
+      </w:r>
+    </w:p>
+    <w:p>
+      <w:pPr>
+        <w:pStyle w:val="ListBullet"/>
+        <w:numPr>
+          <w:ilvl w:val="0"/>
+          <w:numId w:val="0"/>
+        </w:numPr>
+      </w:pPr>
+    </w:p>
+    <w:p>
+      <w:pPr>
+        <w:pStyle w:val="ListBullet"/>
+        <w:numPr>
+          <w:ilvl w:val="0"/>
+          <w:numId w:val="0"/>
+        </w:numPr>
+        <w:rPr>
+          <w:b/>
+          <w:bCs/>
+          <w:sz w:val="28"/>
+          <w:szCs w:val="28"/>
+        </w:rPr>
+      </w:pPr>
+      <w:r>
+        <w:rPr>
+          <w:b/>
+          <w:bCs/>
+          <w:sz w:val="28"/>
+          <w:szCs w:val="28"/>
+        </w:rPr>
+        <w:t>#commit</w:t>
+      </w:r>
     </w:p>
     <w:p>
       <w:pPr>
@@ -807,100 +752,56 @@
           <w:b/>
           <w:bCs/>
         </w:rPr>
-        <w:t>#</w:t>
-      </w:r>
-      <w:proofErr w:type="gramStart"/>
-      <w:r>
-        <w:rPr>
-          <w:b/>
-          <w:bCs/>
-        </w:rPr>
-        <w:t>here</w:t>
-      </w:r>
-      <w:proofErr w:type="gramEnd"/>
-      <w:r>
-        <w:rPr>
-          <w:b/>
-          <w:bCs/>
-        </w:rPr>
-        <w:t xml:space="preserve"> -a option automatically stages all changes in working directory that are being tracked by git</w:t>
-      </w:r>
-    </w:p>
-    <w:p>
-      <w:pPr>
-        <w:pStyle w:val="ListBullet"/>
-      </w:pPr>
-      <w:r>
-        <w:t>git commit -a -</w:t>
-      </w:r>
-      <w:proofErr w:type="gramStart"/>
-      <w:r>
-        <w:t>m ”message</w:t>
-      </w:r>
-      <w:proofErr w:type="gramEnd"/>
-      <w:r>
-        <w:t xml:space="preserve">” </w:t>
-      </w:r>
-    </w:p>
-    <w:p>
-      <w:pPr>
-        <w:pStyle w:val="ListBullet"/>
-        <w:numPr>
-          <w:ilvl w:val="0"/>
-          <w:numId w:val="0"/>
-        </w:numPr>
-        <w:ind w:left="360" w:hanging="360"/>
-        <w:rPr>
-          <w:b/>
-          <w:bCs/>
-          <w:sz w:val="28"/>
-          <w:szCs w:val="28"/>
-        </w:rPr>
-      </w:pPr>
-    </w:p>
-    <w:p>
-      <w:pPr>
-        <w:pStyle w:val="ListBullet"/>
-        <w:numPr>
-          <w:ilvl w:val="0"/>
-          <w:numId w:val="0"/>
-        </w:numPr>
-        <w:ind w:left="360" w:hanging="360"/>
-        <w:rPr>
-          <w:b/>
-          <w:bCs/>
-          <w:sz w:val="28"/>
-          <w:szCs w:val="28"/>
-        </w:rPr>
-      </w:pPr>
-      <w:r>
-        <w:rPr>
-          <w:b/>
-          <w:bCs/>
-          <w:sz w:val="28"/>
-          <w:szCs w:val="28"/>
-        </w:rPr>
-        <w:t>#</w:t>
-      </w:r>
-      <w:proofErr w:type="gramStart"/>
-      <w:r>
-        <w:rPr>
-          <w:b/>
-          <w:bCs/>
-          <w:sz w:val="28"/>
-          <w:szCs w:val="28"/>
-        </w:rPr>
-        <w:t>create</w:t>
-      </w:r>
-      <w:proofErr w:type="gramEnd"/>
-      <w:r>
-        <w:rPr>
-          <w:b/>
-          <w:bCs/>
-          <w:sz w:val="28"/>
-          <w:szCs w:val="28"/>
-        </w:rPr>
-        <w:t xml:space="preserve"> link between local git repository to </w:t>
+        <w:t>#here -a option automatically stages all changes in working directory that are being tracked by git</w:t>
+      </w:r>
+    </w:p>
+    <w:p>
+      <w:pPr>
+        <w:pStyle w:val="ListBullet"/>
+      </w:pPr>
+      <w:r>
+        <w:t xml:space="preserve">git commit -a -m ”message” </w:t>
+      </w:r>
+    </w:p>
+    <w:p>
+      <w:pPr>
+        <w:pStyle w:val="ListBullet"/>
+        <w:numPr>
+          <w:ilvl w:val="0"/>
+          <w:numId w:val="0"/>
+        </w:numPr>
+        <w:ind w:left="360" w:hanging="360"/>
+        <w:rPr>
+          <w:b/>
+          <w:bCs/>
+          <w:sz w:val="28"/>
+          <w:szCs w:val="28"/>
+        </w:rPr>
+      </w:pPr>
+    </w:p>
+    <w:p>
+      <w:pPr>
+        <w:pStyle w:val="ListBullet"/>
+        <w:numPr>
+          <w:ilvl w:val="0"/>
+          <w:numId w:val="0"/>
+        </w:numPr>
+        <w:ind w:left="360" w:hanging="360"/>
+        <w:rPr>
+          <w:b/>
+          <w:bCs/>
+          <w:sz w:val="28"/>
+          <w:szCs w:val="28"/>
+        </w:rPr>
+      </w:pPr>
+      <w:r>
+        <w:rPr>
+          <w:b/>
+          <w:bCs/>
+          <w:sz w:val="28"/>
+          <w:szCs w:val="28"/>
+        </w:rPr>
+        <w:t xml:space="preserve">#create link between local git repository to </w:t>
       </w:r>
       <w:r>
         <w:rPr>
@@ -986,27 +887,7 @@
           <w:sz w:val="28"/>
           <w:szCs w:val="28"/>
         </w:rPr>
-        <w:t>#</w:t>
-      </w:r>
-      <w:proofErr w:type="gramStart"/>
-      <w:r>
-        <w:rPr>
-          <w:b/>
-          <w:bCs/>
-          <w:sz w:val="28"/>
-          <w:szCs w:val="28"/>
-        </w:rPr>
-        <w:t>pushing</w:t>
-      </w:r>
-      <w:proofErr w:type="gramEnd"/>
-      <w:r>
-        <w:rPr>
-          <w:b/>
-          <w:bCs/>
-          <w:sz w:val="28"/>
-          <w:szCs w:val="28"/>
-        </w:rPr>
-        <w:t xml:space="preserve"> local git repository to GitHub</w:t>
+        <w:t>#pushing local git repository to GitHub</w:t>
       </w:r>
     </w:p>
     <w:p>
@@ -1050,27 +931,7 @@
           <w:sz w:val="28"/>
           <w:szCs w:val="28"/>
         </w:rPr>
-        <w:t>#</w:t>
-      </w:r>
-      <w:proofErr w:type="gramStart"/>
-      <w:r>
-        <w:rPr>
-          <w:b/>
-          <w:bCs/>
-          <w:sz w:val="28"/>
-          <w:szCs w:val="28"/>
-        </w:rPr>
-        <w:t>git</w:t>
-      </w:r>
-      <w:proofErr w:type="gramEnd"/>
-      <w:r>
-        <w:rPr>
-          <w:b/>
-          <w:bCs/>
-          <w:sz w:val="28"/>
-          <w:szCs w:val="28"/>
-        </w:rPr>
-        <w:t xml:space="preserve"> status</w:t>
+        <w:t>#git status</w:t>
       </w:r>
     </w:p>
     <w:p>
@@ -1099,23 +960,7 @@
           <w:b/>
           <w:bCs/>
         </w:rPr>
-        <w:t>#</w:t>
-      </w:r>
-      <w:proofErr w:type="gramStart"/>
-      <w:r>
-        <w:rPr>
-          <w:b/>
-          <w:bCs/>
-        </w:rPr>
-        <w:t>short</w:t>
-      </w:r>
-      <w:proofErr w:type="gramEnd"/>
-      <w:r>
-        <w:rPr>
-          <w:b/>
-          <w:bCs/>
-        </w:rPr>
-        <w:t xml:space="preserve"> status</w:t>
+        <w:t>#short status</w:t>
       </w:r>
     </w:p>
     <w:p>
@@ -1214,27 +1059,7 @@
           <w:sz w:val="28"/>
           <w:szCs w:val="28"/>
         </w:rPr>
-        <w:t>#</w:t>
-      </w:r>
-      <w:proofErr w:type="gramStart"/>
-      <w:r>
-        <w:rPr>
-          <w:b/>
-          <w:bCs/>
-          <w:sz w:val="28"/>
-          <w:szCs w:val="28"/>
-        </w:rPr>
-        <w:t>open</w:t>
-      </w:r>
-      <w:proofErr w:type="gramEnd"/>
-      <w:r>
-        <w:rPr>
-          <w:b/>
-          <w:bCs/>
-          <w:sz w:val="28"/>
-          <w:szCs w:val="28"/>
-        </w:rPr>
-        <w:t xml:space="preserve"> text editor notepad++</w:t>
+        <w:t>#open text editor notepad++</w:t>
       </w:r>
     </w:p>
     <w:p>
@@ -1284,33 +1109,7 @@
         <w:pStyle w:val="ListBullet"/>
       </w:pPr>
       <w:r>
-        <w:t xml:space="preserve">git config </w:t>
-      </w:r>
-      <w:proofErr w:type="spellStart"/>
-      <w:proofErr w:type="gramStart"/>
-      <w:r>
-        <w:t>core.editor</w:t>
-      </w:r>
-      <w:proofErr w:type="spellEnd"/>
-      <w:proofErr w:type="gramEnd"/>
-      <w:r>
-        <w:t xml:space="preserve"> “notepad++ -</w:t>
-      </w:r>
-      <w:proofErr w:type="spellStart"/>
-      <w:r>
-        <w:t>multiInst</w:t>
-      </w:r>
-      <w:proofErr w:type="spellEnd"/>
-      <w:r>
-        <w:t xml:space="preserve"> -</w:t>
-      </w:r>
-      <w:proofErr w:type="spellStart"/>
-      <w:r>
-        <w:t>nosession</w:t>
-      </w:r>
-      <w:proofErr w:type="spellEnd"/>
-      <w:r>
-        <w:t>”</w:t>
+        <w:t>git config core.editor “notepad++ -multiInst -nosession”</w:t>
       </w:r>
     </w:p>
     <w:p>
@@ -1321,11 +1120,7 @@
         <w:t xml:space="preserve">notepad++ </w:t>
       </w:r>
       <w:r>
-        <w:t>&lt;</w:t>
-      </w:r>
-      <w:proofErr w:type="gramStart"/>
-      <w:r>
-        <w:t>f</w:t>
+        <w:t>&lt;f</w:t>
       </w:r>
       <w:r>
         <w:t>ile</w:t>
@@ -1336,7 +1131,6 @@
       <w:r>
         <w:t>name</w:t>
       </w:r>
-      <w:proofErr w:type="gramEnd"/>
       <w:r>
         <w:t>&gt;</w:t>
       </w:r>
@@ -1367,15 +1161,7 @@
         <w:pStyle w:val="ListBullet"/>
       </w:pPr>
       <w:r>
-        <w:t>start &lt;</w:t>
-      </w:r>
-      <w:proofErr w:type="gramStart"/>
-      <w:r>
-        <w:t>file-name</w:t>
-      </w:r>
-      <w:proofErr w:type="gramEnd"/>
-      <w:r>
-        <w:t>&gt;</w:t>
+        <w:t>start &lt;file-name&gt;</w:t>
       </w:r>
     </w:p>
     <w:p>
@@ -1694,23 +1480,7 @@
           <w:b/>
           <w:bCs/>
         </w:rPr>
-        <w:t>#</w:t>
-      </w:r>
-      <w:proofErr w:type="gramStart"/>
-      <w:r>
-        <w:rPr>
-          <w:b/>
-          <w:bCs/>
-        </w:rPr>
-        <w:t>limited</w:t>
-      </w:r>
-      <w:proofErr w:type="gramEnd"/>
-      <w:r>
-        <w:rPr>
-          <w:b/>
-          <w:bCs/>
-        </w:rPr>
-        <w:t xml:space="preserve"> number of history</w:t>
+        <w:t>#limited number of history</w:t>
       </w:r>
     </w:p>
     <w:p>
@@ -1738,23 +1508,7 @@
           <w:b/>
           <w:bCs/>
         </w:rPr>
-        <w:t>#</w:t>
-      </w:r>
-      <w:proofErr w:type="gramStart"/>
-      <w:r>
-        <w:rPr>
-          <w:b/>
-          <w:bCs/>
-        </w:rPr>
-        <w:t>simplified</w:t>
-      </w:r>
-      <w:proofErr w:type="gramEnd"/>
-      <w:r>
-        <w:rPr>
-          <w:b/>
-          <w:bCs/>
-        </w:rPr>
-        <w:t xml:space="preserve"> history</w:t>
+        <w:t>#simplified history</w:t>
       </w:r>
       <w:r>
         <w:rPr>
@@ -1774,7 +1528,6 @@
       <w:r>
         <w:t>--</w:t>
       </w:r>
-      <w:proofErr w:type="spellStart"/>
       <w:r>
         <w:t>on</w:t>
       </w:r>
@@ -1784,58 +1537,25 @@
       <w:r>
         <w:t>line</w:t>
       </w:r>
-      <w:proofErr w:type="spellEnd"/>
-    </w:p>
-    <w:p>
-      <w:pPr>
-        <w:pStyle w:val="ListBullet"/>
-        <w:numPr>
-          <w:ilvl w:val="0"/>
-          <w:numId w:val="0"/>
-        </w:numPr>
-        <w:rPr>
-          <w:b/>
-          <w:bCs/>
-        </w:rPr>
-      </w:pPr>
-      <w:r>
-        <w:rPr>
-          <w:b/>
-          <w:bCs/>
-        </w:rPr>
-        <w:t>#</w:t>
-      </w:r>
-      <w:proofErr w:type="gramStart"/>
-      <w:r>
-        <w:rPr>
-          <w:b/>
-          <w:bCs/>
-        </w:rPr>
-        <w:t>detailed</w:t>
-      </w:r>
-      <w:proofErr w:type="gramEnd"/>
-      <w:r>
-        <w:rPr>
-          <w:b/>
-          <w:bCs/>
-        </w:rPr>
-        <w:t xml:space="preserve"> </w:t>
-      </w:r>
-      <w:proofErr w:type="spellStart"/>
-      <w:r>
-        <w:rPr>
-          <w:b/>
-          <w:bCs/>
-        </w:rPr>
-        <w:t>hostory</w:t>
-      </w:r>
-      <w:proofErr w:type="spellEnd"/>
-      <w:r>
-        <w:rPr>
-          <w:b/>
-          <w:bCs/>
-        </w:rPr>
-        <w:t xml:space="preserve"> </w:t>
+    </w:p>
+    <w:p>
+      <w:pPr>
+        <w:pStyle w:val="ListBullet"/>
+        <w:numPr>
+          <w:ilvl w:val="0"/>
+          <w:numId w:val="0"/>
+        </w:numPr>
+        <w:rPr>
+          <w:b/>
+          <w:bCs/>
+        </w:rPr>
+      </w:pPr>
+      <w:r>
+        <w:rPr>
+          <w:b/>
+          <w:bCs/>
+        </w:rPr>
+        <w:t xml:space="preserve">#detailed hostory </w:t>
       </w:r>
     </w:p>
     <w:p>
@@ -1864,23 +1584,7 @@
           <w:b/>
           <w:bCs/>
         </w:rPr>
-        <w:t>#</w:t>
-      </w:r>
-      <w:proofErr w:type="gramStart"/>
-      <w:r>
-        <w:rPr>
-          <w:b/>
-          <w:bCs/>
-        </w:rPr>
-        <w:t>more</w:t>
-      </w:r>
-      <w:proofErr w:type="gramEnd"/>
-      <w:r>
-        <w:rPr>
-          <w:b/>
-          <w:bCs/>
-        </w:rPr>
-        <w:t xml:space="preserve"> detailed history</w:t>
+        <w:t>#more detailed history</w:t>
       </w:r>
       <w:r>
         <w:rPr>
@@ -1986,11 +1690,7 @@
         <w:t>git rm f</w:t>
       </w:r>
       <w:r>
-        <w:t xml:space="preserve"> &lt;</w:t>
-      </w:r>
-      <w:proofErr w:type="gramStart"/>
-      <w:r>
-        <w:t>f</w:t>
+        <w:t xml:space="preserve"> &lt;f</w:t>
       </w:r>
       <w:r>
         <w:t>ile</w:t>
@@ -2001,7 +1701,6 @@
       <w:r>
         <w:t>name</w:t>
       </w:r>
-      <w:proofErr w:type="gramEnd"/>
       <w:r>
         <w:t>&gt;</w:t>
       </w:r>
@@ -2024,42 +1723,16 @@
           <w:b/>
           <w:bCs/>
         </w:rPr>
-        <w:t xml:space="preserve">#TO delete </w:t>
-      </w:r>
-      <w:proofErr w:type="gramStart"/>
-      <w:r>
-        <w:rPr>
-          <w:b/>
-          <w:bCs/>
-        </w:rPr>
-        <w:t>hidden .git</w:t>
-      </w:r>
-      <w:proofErr w:type="gramEnd"/>
-      <w:r>
-        <w:rPr>
-          <w:b/>
-          <w:bCs/>
-        </w:rPr>
-        <w:t xml:space="preserve"> directory in the working directory</w:t>
-      </w:r>
-    </w:p>
-    <w:p>
-      <w:pPr>
-        <w:pStyle w:val="ListBullet"/>
-      </w:pPr>
-      <w:r>
-        <w:t>rm -</w:t>
-      </w:r>
-      <w:proofErr w:type="spellStart"/>
-      <w:proofErr w:type="gramStart"/>
-      <w:r>
-        <w:t>fr</w:t>
-      </w:r>
-      <w:proofErr w:type="spellEnd"/>
-      <w:r>
-        <w:t xml:space="preserve"> .git</w:t>
-      </w:r>
-      <w:proofErr w:type="gramEnd"/>
+        <w:t>#TO delete hidden .git directory in the working directory</w:t>
+      </w:r>
+    </w:p>
+    <w:p>
+      <w:pPr>
+        <w:pStyle w:val="ListBullet"/>
+      </w:pPr>
+      <w:r>
+        <w:t>rm -fr .git</w:t>
+      </w:r>
     </w:p>
     <w:p>
       <w:pPr>
@@ -2087,51 +1760,27 @@
         <w:pStyle w:val="ListBullet"/>
       </w:pPr>
       <w:r>
-        <w:t>rm -</w:t>
-      </w:r>
-      <w:proofErr w:type="spellStart"/>
-      <w:r>
-        <w:t>fr</w:t>
-      </w:r>
-      <w:proofErr w:type="spellEnd"/>
-      <w:r>
-        <w:t xml:space="preserve"> &lt;sub directory name&gt;</w:t>
-      </w:r>
-    </w:p>
-    <w:p>
-      <w:pPr>
-        <w:pStyle w:val="ListBullet"/>
-        <w:numPr>
-          <w:ilvl w:val="0"/>
-          <w:numId w:val="0"/>
-        </w:numPr>
-        <w:rPr>
-          <w:b/>
-          <w:bCs/>
-        </w:rPr>
-      </w:pPr>
-      <w:r>
-        <w:rPr>
-          <w:b/>
-          <w:bCs/>
-        </w:rPr>
-        <w:t>#</w:t>
-      </w:r>
-      <w:proofErr w:type="gramStart"/>
-      <w:r>
-        <w:rPr>
-          <w:b/>
-          <w:bCs/>
-        </w:rPr>
-        <w:t>untrack</w:t>
-      </w:r>
-      <w:proofErr w:type="gramEnd"/>
-      <w:r>
-        <w:rPr>
-          <w:b/>
-          <w:bCs/>
-        </w:rPr>
-        <w:t xml:space="preserve"> files</w:t>
+        <w:t>rm -fr &lt;sub directory name&gt;</w:t>
+      </w:r>
+    </w:p>
+    <w:p>
+      <w:pPr>
+        <w:pStyle w:val="ListBullet"/>
+        <w:numPr>
+          <w:ilvl w:val="0"/>
+          <w:numId w:val="0"/>
+        </w:numPr>
+        <w:rPr>
+          <w:b/>
+          <w:bCs/>
+        </w:rPr>
+      </w:pPr>
+      <w:r>
+        <w:rPr>
+          <w:b/>
+          <w:bCs/>
+        </w:rPr>
+        <w:t>#untrack files</w:t>
       </w:r>
     </w:p>
     <w:p>
@@ -2144,7 +1793,6 @@
       <w:r>
         <w:t>&lt;</w:t>
       </w:r>
-      <w:proofErr w:type="gramStart"/>
       <w:r>
         <w:t>file</w:t>
       </w:r>
@@ -2154,7 +1802,6 @@
       <w:r>
         <w:t>name</w:t>
       </w:r>
-      <w:proofErr w:type="gramEnd"/>
       <w:r>
         <w:t>&gt;</w:t>
       </w:r>
@@ -2188,7 +1835,6 @@
       <w:r>
         <w:t>-</w:t>
       </w:r>
-      <w:proofErr w:type="gramStart"/>
       <w:r>
         <w:t>file</w:t>
       </w:r>
@@ -2198,7 +1844,6 @@
       <w:r>
         <w:t>name</w:t>
       </w:r>
-      <w:proofErr w:type="gramEnd"/>
       <w:r>
         <w:t>&gt;</w:t>
       </w:r>
@@ -2427,23 +2072,7 @@
           <w:b/>
           <w:bCs/>
         </w:rPr>
-        <w:t>#</w:t>
-      </w:r>
-      <w:proofErr w:type="gramStart"/>
-      <w:r>
-        <w:rPr>
-          <w:b/>
-          <w:bCs/>
-        </w:rPr>
-        <w:t>rolling</w:t>
-      </w:r>
-      <w:proofErr w:type="gramEnd"/>
-      <w:r>
-        <w:rPr>
-          <w:b/>
-          <w:bCs/>
-        </w:rPr>
-        <w:t xml:space="preserve"> back to master branch</w:t>
+        <w:t>#rolling back to master branch</w:t>
       </w:r>
     </w:p>
     <w:p>
@@ -2472,23 +2101,36 @@
           <w:b/>
           <w:bCs/>
         </w:rPr>
-        <w:t>#</w:t>
-      </w:r>
-      <w:proofErr w:type="gramStart"/>
-      <w:r>
-        <w:rPr>
-          <w:b/>
-          <w:bCs/>
-        </w:rPr>
-        <w:t>without</w:t>
-      </w:r>
-      <w:proofErr w:type="gramEnd"/>
-      <w:r>
-        <w:rPr>
-          <w:b/>
-          <w:bCs/>
-        </w:rPr>
-        <w:t xml:space="preserve"> committing we can stash it so that the working directory will be clean</w:t>
+        <w:t>#list of all branches in the repository</w:t>
+      </w:r>
+    </w:p>
+    <w:p>
+      <w:pPr>
+        <w:pStyle w:val="ListBullet"/>
+      </w:pPr>
+      <w:r>
+        <w:t>git branch -a</w:t>
+      </w:r>
+    </w:p>
+    <w:p>
+      <w:pPr>
+        <w:pStyle w:val="ListBullet"/>
+        <w:numPr>
+          <w:ilvl w:val="0"/>
+          <w:numId w:val="0"/>
+        </w:numPr>
+        <w:ind w:left="360" w:hanging="360"/>
+        <w:rPr>
+          <w:b/>
+          <w:bCs/>
+        </w:rPr>
+      </w:pPr>
+      <w:r>
+        <w:rPr>
+          <w:b/>
+          <w:bCs/>
+        </w:rPr>
+        <w:t>#without committing we can stash it so that the working directory will be clean</w:t>
       </w:r>
     </w:p>
     <w:p>
@@ -2517,23 +2159,7 @@
           <w:b/>
           <w:bCs/>
         </w:rPr>
-        <w:t>#</w:t>
-      </w:r>
-      <w:proofErr w:type="gramStart"/>
-      <w:r>
-        <w:rPr>
-          <w:b/>
-          <w:bCs/>
-        </w:rPr>
-        <w:t>provides</w:t>
-      </w:r>
-      <w:proofErr w:type="gramEnd"/>
-      <w:r>
-        <w:rPr>
-          <w:b/>
-          <w:bCs/>
-        </w:rPr>
-        <w:t xml:space="preserve"> list of work-in-progress changes that we’ve stashed along with branch and some commit data</w:t>
+        <w:t>#provides list of work-in-progress changes that we’ve stashed along with branch and some commit data</w:t>
       </w:r>
     </w:p>
     <w:p>
@@ -2562,23 +2188,7 @@
           <w:b/>
           <w:bCs/>
         </w:rPr>
-        <w:t>#</w:t>
-      </w:r>
-      <w:proofErr w:type="gramStart"/>
-      <w:r>
-        <w:rPr>
-          <w:b/>
-          <w:bCs/>
-        </w:rPr>
-        <w:t>to</w:t>
-      </w:r>
-      <w:proofErr w:type="gramEnd"/>
-      <w:r>
-        <w:rPr>
-          <w:b/>
-          <w:bCs/>
-        </w:rPr>
-        <w:t xml:space="preserve"> see a better detailed view of what file was stashed in a high-level overview Of the changes</w:t>
+        <w:t>#to see a better detailed view of what file was stashed in a high-level overview Of the changes</w:t>
       </w:r>
     </w:p>
     <w:p>
@@ -2607,23 +2217,7 @@
           <w:b/>
           <w:bCs/>
         </w:rPr>
-        <w:t>#</w:t>
-      </w:r>
-      <w:proofErr w:type="gramStart"/>
-      <w:r>
-        <w:rPr>
-          <w:b/>
-          <w:bCs/>
-        </w:rPr>
-        <w:t>to</w:t>
-      </w:r>
-      <w:proofErr w:type="gramEnd"/>
-      <w:r>
-        <w:rPr>
-          <w:b/>
-          <w:bCs/>
-        </w:rPr>
-        <w:t xml:space="preserve"> get this change out of stash</w:t>
+        <w:t>#to get this change out of stash</w:t>
       </w:r>
     </w:p>
     <w:p>
@@ -2651,23 +2245,7 @@
           <w:b/>
           <w:bCs/>
         </w:rPr>
-        <w:t>#</w:t>
-      </w:r>
-      <w:proofErr w:type="gramStart"/>
-      <w:r>
-        <w:rPr>
-          <w:b/>
-          <w:bCs/>
-        </w:rPr>
-        <w:t>merge</w:t>
-      </w:r>
-      <w:proofErr w:type="gramEnd"/>
-      <w:r>
-        <w:rPr>
-          <w:b/>
-          <w:bCs/>
-        </w:rPr>
-        <w:t xml:space="preserve"> branch</w:t>
+        <w:t>#merge branch</w:t>
       </w:r>
     </w:p>
     <w:p>
@@ -2713,13 +2291,8 @@
         <w:ind w:left="360" w:hanging="360"/>
       </w:pPr>
       <w:r>
-        <w:t>#</w:t>
-      </w:r>
-      <w:proofErr w:type="gramStart"/>
-      <w:r>
-        <w:t>reset</w:t>
-      </w:r>
-      <w:proofErr w:type="gramEnd"/>
+        <w:t>#reset</w:t>
+      </w:r>
     </w:p>
     <w:p>
       <w:pPr>
@@ -2941,6 +2514,7 @@
         <w:rPr>
           <w:b/>
           <w:bCs/>
+          <w:noProof/>
           <w:sz w:val="28"/>
           <w:szCs w:val="28"/>
         </w:rPr>
@@ -3003,6 +2577,33 @@
           <w:ilvl w:val="0"/>
           <w:numId w:val="0"/>
         </w:numPr>
+      </w:pPr>
+      <w:r>
+        <w:t>Imp point :but with forking, it won’t bring over any branches other than the master copy</w:t>
+      </w:r>
+    </w:p>
+    <w:p>
+      <w:pPr>
+        <w:pStyle w:val="ListBullet"/>
+        <w:numPr>
+          <w:ilvl w:val="0"/>
+          <w:numId w:val="0"/>
+        </w:numPr>
+        <w:rPr>
+          <w:b/>
+          <w:bCs/>
+          <w:sz w:val="28"/>
+          <w:szCs w:val="28"/>
+        </w:rPr>
+      </w:pPr>
+    </w:p>
+    <w:p>
+      <w:pPr>
+        <w:pStyle w:val="ListBullet"/>
+        <w:numPr>
+          <w:ilvl w:val="0"/>
+          <w:numId w:val="0"/>
+        </w:numPr>
         <w:rPr>
           <w:b/>
           <w:bCs/>
@@ -3053,17 +2654,906 @@
           <w:numId w:val="0"/>
         </w:numPr>
         <w:ind w:left="360" w:hanging="360"/>
-      </w:pPr>
-    </w:p>
-    <w:p>
-      <w:pPr>
-        <w:pStyle w:val="ListBullet"/>
-        <w:numPr>
-          <w:ilvl w:val="0"/>
-          <w:numId w:val="0"/>
-        </w:numPr>
-        <w:ind w:left="360" w:hanging="360"/>
-      </w:pPr>
+        <w:rPr>
+          <w:b/>
+          <w:bCs/>
+          <w:sz w:val="28"/>
+          <w:szCs w:val="28"/>
+        </w:rPr>
+      </w:pPr>
+    </w:p>
+    <w:p>
+      <w:pPr>
+        <w:pStyle w:val="ListBullet"/>
+        <w:numPr>
+          <w:ilvl w:val="0"/>
+          <w:numId w:val="0"/>
+        </w:numPr>
+        <w:ind w:left="360" w:hanging="360"/>
+        <w:rPr>
+          <w:b/>
+          <w:bCs/>
+          <w:sz w:val="28"/>
+          <w:szCs w:val="28"/>
+        </w:rPr>
+      </w:pPr>
+    </w:p>
+    <w:p>
+      <w:pPr>
+        <w:pStyle w:val="ListBullet"/>
+        <w:numPr>
+          <w:ilvl w:val="0"/>
+          <w:numId w:val="0"/>
+        </w:numPr>
+        <w:ind w:left="360" w:hanging="360"/>
+        <w:rPr>
+          <w:b/>
+          <w:bCs/>
+          <w:sz w:val="28"/>
+          <w:szCs w:val="28"/>
+        </w:rPr>
+      </w:pPr>
+    </w:p>
+    <w:p>
+      <w:pPr>
+        <w:pStyle w:val="ListBullet"/>
+        <w:numPr>
+          <w:ilvl w:val="0"/>
+          <w:numId w:val="0"/>
+        </w:numPr>
+        <w:ind w:left="360" w:hanging="360"/>
+        <w:rPr>
+          <w:b/>
+          <w:bCs/>
+          <w:sz w:val="28"/>
+          <w:szCs w:val="28"/>
+        </w:rPr>
+      </w:pPr>
+    </w:p>
+    <w:p>
+      <w:pPr>
+        <w:pStyle w:val="ListBullet"/>
+        <w:numPr>
+          <w:ilvl w:val="0"/>
+          <w:numId w:val="0"/>
+        </w:numPr>
+        <w:ind w:left="360" w:hanging="360"/>
+        <w:rPr>
+          <w:b/>
+          <w:bCs/>
+          <w:sz w:val="28"/>
+          <w:szCs w:val="28"/>
+        </w:rPr>
+      </w:pPr>
+    </w:p>
+    <w:p>
+      <w:pPr>
+        <w:pStyle w:val="ListBullet"/>
+        <w:numPr>
+          <w:ilvl w:val="0"/>
+          <w:numId w:val="0"/>
+        </w:numPr>
+        <w:ind w:left="360" w:hanging="360"/>
+        <w:rPr>
+          <w:b/>
+          <w:bCs/>
+          <w:sz w:val="28"/>
+          <w:szCs w:val="28"/>
+        </w:rPr>
+      </w:pPr>
+      <w:r>
+        <w:rPr>
+          <w:b/>
+          <w:bCs/>
+          <w:sz w:val="28"/>
+          <w:szCs w:val="28"/>
+        </w:rPr>
+        <w:t>Basic GitHub Flow</w:t>
+      </w:r>
+    </w:p>
+    <w:p>
+      <w:pPr>
+        <w:pStyle w:val="ListBullet"/>
+        <w:numPr>
+          <w:ilvl w:val="0"/>
+          <w:numId w:val="0"/>
+        </w:numPr>
+        <w:ind w:left="360" w:hanging="360"/>
+      </w:pPr>
+      <w:r>
+        <w:drawing>
+          <wp:inline distT="0" distB="0" distL="0" distR="0" wp14:anchorId="2489D49D" wp14:editId="7E32C2B8">
+            <wp:extent cx="5943600" cy="2524125"/>
+            <wp:effectExtent l="0" t="0" r="0" b="9525"/>
+            <wp:docPr id="8" name="Picture 8"/>
+            <wp:cNvGraphicFramePr>
+              <a:graphicFrameLocks xmlns:a="http://schemas.openxmlformats.org/drawingml/2006/main" noChangeAspect="1"/>
+            </wp:cNvGraphicFramePr>
+            <a:graphic xmlns:a="http://schemas.openxmlformats.org/drawingml/2006/main">
+              <a:graphicData uri="http://schemas.openxmlformats.org/drawingml/2006/picture">
+                <pic:pic xmlns:pic="http://schemas.openxmlformats.org/drawingml/2006/picture">
+                  <pic:nvPicPr>
+                    <pic:cNvPr id="1" name=""/>
+                    <pic:cNvPicPr/>
+                  </pic:nvPicPr>
+                  <pic:blipFill>
+                    <a:blip r:embed="rId20"/>
+                    <a:stretch>
+                      <a:fillRect/>
+                    </a:stretch>
+                  </pic:blipFill>
+                  <pic:spPr>
+                    <a:xfrm>
+                      <a:off x="0" y="0"/>
+                      <a:ext cx="5943600" cy="2524125"/>
+                    </a:xfrm>
+                    <a:prstGeom prst="rect">
+                      <a:avLst/>
+                    </a:prstGeom>
+                  </pic:spPr>
+                </pic:pic>
+              </a:graphicData>
+            </a:graphic>
+          </wp:inline>
+        </w:drawing>
+      </w:r>
+    </w:p>
+    <w:p>
+      <w:pPr>
+        <w:pStyle w:val="ListBullet"/>
+        <w:numPr>
+          <w:ilvl w:val="0"/>
+          <w:numId w:val="0"/>
+        </w:numPr>
+        <w:ind w:left="360" w:hanging="360"/>
+      </w:pPr>
+    </w:p>
+    <w:p>
+      <w:pPr>
+        <w:pStyle w:val="ListBullet"/>
+        <w:numPr>
+          <w:ilvl w:val="0"/>
+          <w:numId w:val="0"/>
+        </w:numPr>
+        <w:ind w:left="360" w:hanging="360"/>
+      </w:pPr>
+    </w:p>
+    <w:p>
+      <w:pPr>
+        <w:pStyle w:val="ListBullet"/>
+        <w:numPr>
+          <w:ilvl w:val="0"/>
+          <w:numId w:val="0"/>
+        </w:numPr>
+        <w:ind w:left="360" w:hanging="360"/>
+      </w:pPr>
+    </w:p>
+    <w:p>
+      <w:pPr>
+        <w:pStyle w:val="ListBullet"/>
+        <w:numPr>
+          <w:ilvl w:val="0"/>
+          <w:numId w:val="0"/>
+        </w:numPr>
+        <w:ind w:left="360" w:hanging="360"/>
+      </w:pPr>
+    </w:p>
+    <w:p>
+      <w:pPr>
+        <w:pStyle w:val="ListBullet"/>
+        <w:numPr>
+          <w:ilvl w:val="0"/>
+          <w:numId w:val="0"/>
+        </w:numPr>
+        <w:ind w:left="360" w:hanging="360"/>
+        <w:rPr>
+          <w:b/>
+          <w:bCs/>
+          <w:sz w:val="28"/>
+          <w:szCs w:val="28"/>
+        </w:rPr>
+      </w:pPr>
+      <w:r>
+        <w:rPr>
+          <w:b/>
+          <w:bCs/>
+          <w:sz w:val="28"/>
+          <w:szCs w:val="28"/>
+        </w:rPr>
+        <w:t>GitHub Actions Core Concepts Overview</w:t>
+      </w:r>
+    </w:p>
+    <w:p>
+      <w:pPr>
+        <w:pStyle w:val="ListBullet"/>
+        <w:numPr>
+          <w:ilvl w:val="0"/>
+          <w:numId w:val="0"/>
+        </w:numPr>
+        <w:ind w:left="360" w:hanging="360"/>
+        <w:rPr>
+          <w:b/>
+          <w:bCs/>
+          <w:sz w:val="28"/>
+          <w:szCs w:val="28"/>
+        </w:rPr>
+      </w:pPr>
+    </w:p>
+    <w:p>
+      <w:pPr>
+        <w:pStyle w:val="ListBullet"/>
+        <w:numPr>
+          <w:ilvl w:val="0"/>
+          <w:numId w:val="0"/>
+        </w:numPr>
+        <w:ind w:left="360" w:hanging="360"/>
+        <w:rPr>
+          <w:b/>
+          <w:bCs/>
+          <w:sz w:val="28"/>
+          <w:szCs w:val="28"/>
+        </w:rPr>
+      </w:pPr>
+      <w:r>
+        <w:rPr>
+          <w:b/>
+          <w:bCs/>
+          <w:sz w:val="28"/>
+          <w:szCs w:val="28"/>
+        </w:rPr>
+        <w:drawing>
+          <wp:inline distT="0" distB="0" distL="0" distR="0" wp14:anchorId="2CF233FC" wp14:editId="2D5E104F">
+            <wp:extent cx="5101803" cy="2540000"/>
+            <wp:effectExtent l="0" t="0" r="3810" b="0"/>
+            <wp:docPr id="25" name="Picture 25"/>
+            <wp:cNvGraphicFramePr>
+              <a:graphicFrameLocks xmlns:a="http://schemas.openxmlformats.org/drawingml/2006/main" noChangeAspect="1"/>
+            </wp:cNvGraphicFramePr>
+            <a:graphic xmlns:a="http://schemas.openxmlformats.org/drawingml/2006/main">
+              <a:graphicData uri="http://schemas.openxmlformats.org/drawingml/2006/picture">
+                <pic:pic xmlns:pic="http://schemas.openxmlformats.org/drawingml/2006/picture">
+                  <pic:nvPicPr>
+                    <pic:cNvPr id="1" name=""/>
+                    <pic:cNvPicPr/>
+                  </pic:nvPicPr>
+                  <pic:blipFill>
+                    <a:blip r:embed="rId21"/>
+                    <a:stretch>
+                      <a:fillRect/>
+                    </a:stretch>
+                  </pic:blipFill>
+                  <pic:spPr>
+                    <a:xfrm>
+                      <a:off x="0" y="0"/>
+                      <a:ext cx="5104585" cy="2541385"/>
+                    </a:xfrm>
+                    <a:prstGeom prst="rect">
+                      <a:avLst/>
+                    </a:prstGeom>
+                  </pic:spPr>
+                </pic:pic>
+              </a:graphicData>
+            </a:graphic>
+          </wp:inline>
+        </w:drawing>
+      </w:r>
+    </w:p>
+    <w:p>
+      <w:pPr>
+        <w:pStyle w:val="ListBullet"/>
+        <w:numPr>
+          <w:ilvl w:val="0"/>
+          <w:numId w:val="0"/>
+        </w:numPr>
+        <w:ind w:left="360" w:hanging="360"/>
+        <w:rPr>
+          <w:b/>
+          <w:bCs/>
+          <w:sz w:val="28"/>
+          <w:szCs w:val="28"/>
+        </w:rPr>
+      </w:pPr>
+      <w:r>
+        <w:rPr>
+          <w:b/>
+          <w:bCs/>
+          <w:sz w:val="28"/>
+          <w:szCs w:val="28"/>
+        </w:rPr>
+        <w:lastRenderedPageBreak/>
+        <w:drawing>
+          <wp:inline distT="0" distB="0" distL="0" distR="0" wp14:anchorId="020D3460" wp14:editId="2E3C0CE2">
+            <wp:extent cx="3302000" cy="1798320"/>
+            <wp:effectExtent l="0" t="0" r="0" b="0"/>
+            <wp:docPr id="17" name="Picture 17"/>
+            <wp:cNvGraphicFramePr>
+              <a:graphicFrameLocks xmlns:a="http://schemas.openxmlformats.org/drawingml/2006/main" noChangeAspect="1"/>
+            </wp:cNvGraphicFramePr>
+            <a:graphic xmlns:a="http://schemas.openxmlformats.org/drawingml/2006/main">
+              <a:graphicData uri="http://schemas.openxmlformats.org/drawingml/2006/picture">
+                <pic:pic xmlns:pic="http://schemas.openxmlformats.org/drawingml/2006/picture">
+                  <pic:nvPicPr>
+                    <pic:cNvPr id="1" name=""/>
+                    <pic:cNvPicPr/>
+                  </pic:nvPicPr>
+                  <pic:blipFill>
+                    <a:blip r:embed="rId22"/>
+                    <a:stretch>
+                      <a:fillRect/>
+                    </a:stretch>
+                  </pic:blipFill>
+                  <pic:spPr>
+                    <a:xfrm>
+                      <a:off x="0" y="0"/>
+                      <a:ext cx="3314284" cy="1805010"/>
+                    </a:xfrm>
+                    <a:prstGeom prst="rect">
+                      <a:avLst/>
+                    </a:prstGeom>
+                  </pic:spPr>
+                </pic:pic>
+              </a:graphicData>
+            </a:graphic>
+          </wp:inline>
+        </w:drawing>
+      </w:r>
+    </w:p>
+    <w:p>
+      <w:pPr>
+        <w:pStyle w:val="ListBullet"/>
+        <w:numPr>
+          <w:ilvl w:val="0"/>
+          <w:numId w:val="0"/>
+        </w:numPr>
+        <w:ind w:left="360" w:hanging="360"/>
+        <w:rPr>
+          <w:b/>
+          <w:bCs/>
+          <w:sz w:val="28"/>
+          <w:szCs w:val="28"/>
+        </w:rPr>
+      </w:pPr>
+      <w:r>
+        <w:rPr>
+          <w:b/>
+          <w:bCs/>
+          <w:sz w:val="28"/>
+          <w:szCs w:val="28"/>
+        </w:rPr>
+        <w:drawing>
+          <wp:inline distT="0" distB="0" distL="0" distR="0" wp14:anchorId="4E34C1B6" wp14:editId="788D1BD7">
+            <wp:extent cx="3302000" cy="1807467"/>
+            <wp:effectExtent l="0" t="0" r="0" b="2540"/>
+            <wp:docPr id="18" name="Picture 18"/>
+            <wp:cNvGraphicFramePr>
+              <a:graphicFrameLocks xmlns:a="http://schemas.openxmlformats.org/drawingml/2006/main" noChangeAspect="1"/>
+            </wp:cNvGraphicFramePr>
+            <a:graphic xmlns:a="http://schemas.openxmlformats.org/drawingml/2006/main">
+              <a:graphicData uri="http://schemas.openxmlformats.org/drawingml/2006/picture">
+                <pic:pic xmlns:pic="http://schemas.openxmlformats.org/drawingml/2006/picture">
+                  <pic:nvPicPr>
+                    <pic:cNvPr id="1" name=""/>
+                    <pic:cNvPicPr/>
+                  </pic:nvPicPr>
+                  <pic:blipFill>
+                    <a:blip r:embed="rId23"/>
+                    <a:stretch>
+                      <a:fillRect/>
+                    </a:stretch>
+                  </pic:blipFill>
+                  <pic:spPr>
+                    <a:xfrm>
+                      <a:off x="0" y="0"/>
+                      <a:ext cx="3307132" cy="1810276"/>
+                    </a:xfrm>
+                    <a:prstGeom prst="rect">
+                      <a:avLst/>
+                    </a:prstGeom>
+                  </pic:spPr>
+                </pic:pic>
+              </a:graphicData>
+            </a:graphic>
+          </wp:inline>
+        </w:drawing>
+      </w:r>
+    </w:p>
+    <w:p>
+      <w:pPr>
+        <w:pStyle w:val="ListBullet"/>
+        <w:numPr>
+          <w:ilvl w:val="0"/>
+          <w:numId w:val="0"/>
+        </w:numPr>
+        <w:ind w:left="360" w:hanging="360"/>
+        <w:rPr>
+          <w:b/>
+          <w:bCs/>
+          <w:sz w:val="28"/>
+          <w:szCs w:val="28"/>
+        </w:rPr>
+      </w:pPr>
+      <w:r>
+        <w:rPr>
+          <w:b/>
+          <w:bCs/>
+          <w:sz w:val="28"/>
+          <w:szCs w:val="28"/>
+        </w:rPr>
+        <w:drawing>
+          <wp:inline distT="0" distB="0" distL="0" distR="0" wp14:anchorId="0CFCE368" wp14:editId="73E5AC84">
+            <wp:extent cx="3251200" cy="1735850"/>
+            <wp:effectExtent l="0" t="0" r="6350" b="0"/>
+            <wp:docPr id="19" name="Picture 19"/>
+            <wp:cNvGraphicFramePr>
+              <a:graphicFrameLocks xmlns:a="http://schemas.openxmlformats.org/drawingml/2006/main" noChangeAspect="1"/>
+            </wp:cNvGraphicFramePr>
+            <a:graphic xmlns:a="http://schemas.openxmlformats.org/drawingml/2006/main">
+              <a:graphicData uri="http://schemas.openxmlformats.org/drawingml/2006/picture">
+                <pic:pic xmlns:pic="http://schemas.openxmlformats.org/drawingml/2006/picture">
+                  <pic:nvPicPr>
+                    <pic:cNvPr id="1" name=""/>
+                    <pic:cNvPicPr/>
+                  </pic:nvPicPr>
+                  <pic:blipFill>
+                    <a:blip r:embed="rId24"/>
+                    <a:stretch>
+                      <a:fillRect/>
+                    </a:stretch>
+                  </pic:blipFill>
+                  <pic:spPr>
+                    <a:xfrm>
+                      <a:off x="0" y="0"/>
+                      <a:ext cx="3266032" cy="1743769"/>
+                    </a:xfrm>
+                    <a:prstGeom prst="rect">
+                      <a:avLst/>
+                    </a:prstGeom>
+                  </pic:spPr>
+                </pic:pic>
+              </a:graphicData>
+            </a:graphic>
+          </wp:inline>
+        </w:drawing>
+      </w:r>
+    </w:p>
+    <w:p>
+      <w:pPr>
+        <w:pStyle w:val="ListBullet"/>
+        <w:numPr>
+          <w:ilvl w:val="0"/>
+          <w:numId w:val="0"/>
+        </w:numPr>
+        <w:ind w:left="360" w:hanging="360"/>
+        <w:rPr>
+          <w:b/>
+          <w:bCs/>
+          <w:sz w:val="28"/>
+          <w:szCs w:val="28"/>
+        </w:rPr>
+      </w:pPr>
+    </w:p>
+    <w:p>
+      <w:pPr>
+        <w:pStyle w:val="ListBullet"/>
+        <w:numPr>
+          <w:ilvl w:val="0"/>
+          <w:numId w:val="0"/>
+        </w:numPr>
+        <w:ind w:left="360" w:hanging="360"/>
+        <w:jc w:val="both"/>
+        <w:rPr>
+          <w:rFonts w:ascii="Arial" w:hAnsi="Arial" w:cs="Arial"/>
+          <w:color w:val="EFEFEF"/>
+          <w:spacing w:val="-3"/>
+          <w:shd w:val="clear" w:color="auto" w:fill="1E2429"/>
+        </w:rPr>
+      </w:pPr>
+      <w:r>
+        <w:rPr>
+          <w:rFonts w:ascii="Arial" w:hAnsi="Arial" w:cs="Arial"/>
+          <w:color w:val="EFEFEF"/>
+          <w:spacing w:val="-3"/>
+          <w:highlight w:val="darkMagenta"/>
+          <w:shd w:val="clear" w:color="auto" w:fill="1E2429"/>
+        </w:rPr>
+        <w:t>Next is continuous integration and continuous deployment. With GitHub Actions, we can create custom CI workflows that automate building and testing of our code, and we can view the status of our code changes and detailed logs for each action in our workflow. Continuous deployment builds upon continuous integration. When new code is committed and passes any CI tests, the code can be automatically deployed to a production environment. With GitHub Actions, we can create custom CD workflows to automatically deploy our code to any cloud self</w:t>
+      </w:r>
+      <w:r>
+        <w:rPr>
+          <w:rFonts w:ascii="Arial" w:hAnsi="Arial" w:cs="Arial"/>
+          <w:color w:val="EFEFEF"/>
+          <w:spacing w:val="-3"/>
+          <w:highlight w:val="darkMagenta"/>
+          <w:shd w:val="clear" w:color="auto" w:fill="1E2429"/>
+        </w:rPr>
+        <w:noBreakHyphen/>
+        <w:t>hosted service or platform for our repository. This is an area where GitHub Actions really shines</w:t>
+      </w:r>
+    </w:p>
+    <w:p>
+      <w:pPr>
+        <w:pStyle w:val="ListBullet"/>
+        <w:numPr>
+          <w:ilvl w:val="0"/>
+          <w:numId w:val="0"/>
+        </w:numPr>
+        <w:ind w:left="360" w:hanging="360"/>
+        <w:jc w:val="both"/>
+        <w:rPr>
+          <w:rFonts w:ascii="Arial" w:hAnsi="Arial" w:cs="Arial"/>
+          <w:color w:val="EFEFEF"/>
+          <w:spacing w:val="-3"/>
+          <w:shd w:val="clear" w:color="auto" w:fill="1E2429"/>
+        </w:rPr>
+      </w:pPr>
+    </w:p>
+    <w:p>
+      <w:pPr>
+        <w:pStyle w:val="ListBullet"/>
+        <w:numPr>
+          <w:ilvl w:val="0"/>
+          <w:numId w:val="0"/>
+        </w:numPr>
+        <w:ind w:left="360" w:hanging="360"/>
+        <w:jc w:val="both"/>
+        <w:rPr>
+          <w:b/>
+          <w:bCs/>
+        </w:rPr>
+      </w:pPr>
+      <w:r>
+        <w:rPr>
+          <w:b/>
+          <w:bCs/>
+        </w:rPr>
+        <w:lastRenderedPageBreak/>
+        <w:drawing>
+          <wp:inline distT="0" distB="0" distL="0" distR="0" wp14:anchorId="0103B3C6" wp14:editId="0E27015B">
+            <wp:extent cx="3447036" cy="1765300"/>
+            <wp:effectExtent l="0" t="0" r="1270" b="6350"/>
+            <wp:docPr id="20" name="Picture 20"/>
+            <wp:cNvGraphicFramePr>
+              <a:graphicFrameLocks xmlns:a="http://schemas.openxmlformats.org/drawingml/2006/main" noChangeAspect="1"/>
+            </wp:cNvGraphicFramePr>
+            <a:graphic xmlns:a="http://schemas.openxmlformats.org/drawingml/2006/main">
+              <a:graphicData uri="http://schemas.openxmlformats.org/drawingml/2006/picture">
+                <pic:pic xmlns:pic="http://schemas.openxmlformats.org/drawingml/2006/picture">
+                  <pic:nvPicPr>
+                    <pic:cNvPr id="1" name=""/>
+                    <pic:cNvPicPr/>
+                  </pic:nvPicPr>
+                  <pic:blipFill>
+                    <a:blip r:embed="rId25"/>
+                    <a:stretch>
+                      <a:fillRect/>
+                    </a:stretch>
+                  </pic:blipFill>
+                  <pic:spPr>
+                    <a:xfrm>
+                      <a:off x="0" y="0"/>
+                      <a:ext cx="3450105" cy="1766872"/>
+                    </a:xfrm>
+                    <a:prstGeom prst="rect">
+                      <a:avLst/>
+                    </a:prstGeom>
+                  </pic:spPr>
+                </pic:pic>
+              </a:graphicData>
+            </a:graphic>
+          </wp:inline>
+        </w:drawing>
+      </w:r>
+    </w:p>
+    <w:p>
+      <w:pPr>
+        <w:pStyle w:val="ListBullet"/>
+        <w:numPr>
+          <w:ilvl w:val="0"/>
+          <w:numId w:val="0"/>
+        </w:numPr>
+        <w:ind w:left="360" w:hanging="360"/>
+        <w:jc w:val="both"/>
+        <w:rPr>
+          <w:b/>
+          <w:bCs/>
+        </w:rPr>
+      </w:pPr>
+    </w:p>
+    <w:p>
+      <w:pPr>
+        <w:pStyle w:val="ListBullet"/>
+        <w:numPr>
+          <w:ilvl w:val="0"/>
+          <w:numId w:val="0"/>
+        </w:numPr>
+        <w:ind w:left="360" w:hanging="360"/>
+        <w:jc w:val="both"/>
+        <w:rPr>
+          <w:b/>
+          <w:bCs/>
+        </w:rPr>
+      </w:pPr>
+      <w:r>
+        <w:rPr>
+          <w:b/>
+          <w:bCs/>
+        </w:rPr>
+        <w:drawing>
+          <wp:inline distT="0" distB="0" distL="0" distR="0" wp14:anchorId="7B613109" wp14:editId="76461C0A">
+            <wp:extent cx="3600450" cy="1767690"/>
+            <wp:effectExtent l="0" t="0" r="0" b="4445"/>
+            <wp:docPr id="21" name="Picture 21"/>
+            <wp:cNvGraphicFramePr>
+              <a:graphicFrameLocks xmlns:a="http://schemas.openxmlformats.org/drawingml/2006/main" noChangeAspect="1"/>
+            </wp:cNvGraphicFramePr>
+            <a:graphic xmlns:a="http://schemas.openxmlformats.org/drawingml/2006/main">
+              <a:graphicData uri="http://schemas.openxmlformats.org/drawingml/2006/picture">
+                <pic:pic xmlns:pic="http://schemas.openxmlformats.org/drawingml/2006/picture">
+                  <pic:nvPicPr>
+                    <pic:cNvPr id="1" name=""/>
+                    <pic:cNvPicPr/>
+                  </pic:nvPicPr>
+                  <pic:blipFill>
+                    <a:blip r:embed="rId26"/>
+                    <a:stretch>
+                      <a:fillRect/>
+                    </a:stretch>
+                  </pic:blipFill>
+                  <pic:spPr>
+                    <a:xfrm>
+                      <a:off x="0" y="0"/>
+                      <a:ext cx="3613970" cy="1774328"/>
+                    </a:xfrm>
+                    <a:prstGeom prst="rect">
+                      <a:avLst/>
+                    </a:prstGeom>
+                  </pic:spPr>
+                </pic:pic>
+              </a:graphicData>
+            </a:graphic>
+          </wp:inline>
+        </w:drawing>
+      </w:r>
+    </w:p>
+    <w:p>
+      <w:pPr>
+        <w:pStyle w:val="ListBullet"/>
+        <w:numPr>
+          <w:ilvl w:val="0"/>
+          <w:numId w:val="0"/>
+        </w:numPr>
+        <w:ind w:left="360" w:hanging="360"/>
+        <w:jc w:val="both"/>
+        <w:rPr>
+          <w:b/>
+          <w:bCs/>
+        </w:rPr>
+      </w:pPr>
+    </w:p>
+    <w:p>
+      <w:pPr>
+        <w:pStyle w:val="ListBullet"/>
+        <w:numPr>
+          <w:ilvl w:val="0"/>
+          <w:numId w:val="0"/>
+        </w:numPr>
+        <w:ind w:left="360" w:hanging="360"/>
+        <w:jc w:val="both"/>
+        <w:rPr>
+          <w:b/>
+          <w:bCs/>
+        </w:rPr>
+      </w:pPr>
+      <w:r>
+        <w:rPr>
+          <w:b/>
+          <w:bCs/>
+        </w:rPr>
+        <w:drawing>
+          <wp:inline distT="0" distB="0" distL="0" distR="0" wp14:anchorId="7DBC2CAE" wp14:editId="1FDAEB1C">
+            <wp:extent cx="3403600" cy="1714911"/>
+            <wp:effectExtent l="0" t="0" r="6350" b="0"/>
+            <wp:docPr id="22" name="Picture 22"/>
+            <wp:cNvGraphicFramePr>
+              <a:graphicFrameLocks xmlns:a="http://schemas.openxmlformats.org/drawingml/2006/main" noChangeAspect="1"/>
+            </wp:cNvGraphicFramePr>
+            <a:graphic xmlns:a="http://schemas.openxmlformats.org/drawingml/2006/main">
+              <a:graphicData uri="http://schemas.openxmlformats.org/drawingml/2006/picture">
+                <pic:pic xmlns:pic="http://schemas.openxmlformats.org/drawingml/2006/picture">
+                  <pic:nvPicPr>
+                    <pic:cNvPr id="1" name=""/>
+                    <pic:cNvPicPr/>
+                  </pic:nvPicPr>
+                  <pic:blipFill>
+                    <a:blip r:embed="rId27"/>
+                    <a:stretch>
+                      <a:fillRect/>
+                    </a:stretch>
+                  </pic:blipFill>
+                  <pic:spPr>
+                    <a:xfrm>
+                      <a:off x="0" y="0"/>
+                      <a:ext cx="3412496" cy="1719393"/>
+                    </a:xfrm>
+                    <a:prstGeom prst="rect">
+                      <a:avLst/>
+                    </a:prstGeom>
+                  </pic:spPr>
+                </pic:pic>
+              </a:graphicData>
+            </a:graphic>
+          </wp:inline>
+        </w:drawing>
+      </w:r>
+    </w:p>
+    <w:p>
+      <w:pPr>
+        <w:pStyle w:val="ListBullet"/>
+        <w:numPr>
+          <w:ilvl w:val="0"/>
+          <w:numId w:val="0"/>
+        </w:numPr>
+        <w:ind w:left="360" w:hanging="360"/>
+        <w:jc w:val="both"/>
+        <w:rPr>
+          <w:b/>
+          <w:bCs/>
+        </w:rPr>
+      </w:pPr>
+    </w:p>
+    <w:p>
+      <w:pPr>
+        <w:pStyle w:val="ListBullet"/>
+        <w:numPr>
+          <w:ilvl w:val="0"/>
+          <w:numId w:val="0"/>
+        </w:numPr>
+        <w:ind w:left="360" w:hanging="360"/>
+        <w:jc w:val="both"/>
+        <w:rPr>
+          <w:b/>
+          <w:bCs/>
+        </w:rPr>
+      </w:pPr>
+      <w:r>
+        <w:rPr>
+          <w:b/>
+          <w:bCs/>
+        </w:rPr>
+        <w:drawing>
+          <wp:inline distT="0" distB="0" distL="0" distR="0" wp14:anchorId="1DB1530E" wp14:editId="5DE65F21">
+            <wp:extent cx="3403600" cy="1595753"/>
+            <wp:effectExtent l="0" t="0" r="6350" b="5080"/>
+            <wp:docPr id="23" name="Picture 23"/>
+            <wp:cNvGraphicFramePr>
+              <a:graphicFrameLocks xmlns:a="http://schemas.openxmlformats.org/drawingml/2006/main" noChangeAspect="1"/>
+            </wp:cNvGraphicFramePr>
+            <a:graphic xmlns:a="http://schemas.openxmlformats.org/drawingml/2006/main">
+              <a:graphicData uri="http://schemas.openxmlformats.org/drawingml/2006/picture">
+                <pic:pic xmlns:pic="http://schemas.openxmlformats.org/drawingml/2006/picture">
+                  <pic:nvPicPr>
+                    <pic:cNvPr id="1" name=""/>
+                    <pic:cNvPicPr/>
+                  </pic:nvPicPr>
+                  <pic:blipFill>
+                    <a:blip r:embed="rId28"/>
+                    <a:stretch>
+                      <a:fillRect/>
+                    </a:stretch>
+                  </pic:blipFill>
+                  <pic:spPr>
+                    <a:xfrm>
+                      <a:off x="0" y="0"/>
+                      <a:ext cx="3420487" cy="1603670"/>
+                    </a:xfrm>
+                    <a:prstGeom prst="rect">
+                      <a:avLst/>
+                    </a:prstGeom>
+                  </pic:spPr>
+                </pic:pic>
+              </a:graphicData>
+            </a:graphic>
+          </wp:inline>
+        </w:drawing>
+      </w:r>
+    </w:p>
+    <w:p>
+      <w:pPr>
+        <w:pStyle w:val="ListBullet"/>
+        <w:numPr>
+          <w:ilvl w:val="0"/>
+          <w:numId w:val="0"/>
+        </w:numPr>
+        <w:ind w:left="360" w:hanging="360"/>
+        <w:jc w:val="both"/>
+        <w:rPr>
+          <w:b/>
+          <w:bCs/>
+        </w:rPr>
+      </w:pPr>
+    </w:p>
+    <w:p>
+      <w:pPr>
+        <w:pStyle w:val="ListBullet"/>
+        <w:numPr>
+          <w:ilvl w:val="0"/>
+          <w:numId w:val="0"/>
+        </w:numPr>
+        <w:ind w:left="360" w:hanging="360"/>
+        <w:jc w:val="both"/>
+        <w:rPr>
+          <w:b/>
+          <w:bCs/>
+        </w:rPr>
+      </w:pPr>
+      <w:r>
+        <w:rPr>
+          <w:b/>
+          <w:bCs/>
+        </w:rPr>
+        <w:lastRenderedPageBreak/>
+        <w:drawing>
+          <wp:inline distT="0" distB="0" distL="0" distR="0" wp14:anchorId="3782D237" wp14:editId="43343C45">
+            <wp:extent cx="3467100" cy="1590174"/>
+            <wp:effectExtent l="0" t="0" r="0" b="0"/>
+            <wp:docPr id="24" name="Picture 24"/>
+            <wp:cNvGraphicFramePr>
+              <a:graphicFrameLocks xmlns:a="http://schemas.openxmlformats.org/drawingml/2006/main" noChangeAspect="1"/>
+            </wp:cNvGraphicFramePr>
+            <a:graphic xmlns:a="http://schemas.openxmlformats.org/drawingml/2006/main">
+              <a:graphicData uri="http://schemas.openxmlformats.org/drawingml/2006/picture">
+                <pic:pic xmlns:pic="http://schemas.openxmlformats.org/drawingml/2006/picture">
+                  <pic:nvPicPr>
+                    <pic:cNvPr id="1" name=""/>
+                    <pic:cNvPicPr/>
+                  </pic:nvPicPr>
+                  <pic:blipFill>
+                    <a:blip r:embed="rId29"/>
+                    <a:stretch>
+                      <a:fillRect/>
+                    </a:stretch>
+                  </pic:blipFill>
+                  <pic:spPr>
+                    <a:xfrm>
+                      <a:off x="0" y="0"/>
+                      <a:ext cx="3484123" cy="1597982"/>
+                    </a:xfrm>
+                    <a:prstGeom prst="rect">
+                      <a:avLst/>
+                    </a:prstGeom>
+                  </pic:spPr>
+                </pic:pic>
+              </a:graphicData>
+            </a:graphic>
+          </wp:inline>
+        </w:drawing>
+      </w:r>
+    </w:p>
+    <w:p>
+      <w:pPr>
+        <w:pStyle w:val="ListBullet"/>
+        <w:numPr>
+          <w:ilvl w:val="0"/>
+          <w:numId w:val="0"/>
+        </w:numPr>
+        <w:ind w:left="360" w:hanging="360"/>
+      </w:pPr>
+      <w:r>
+        <w:t>Links</w:t>
+      </w:r>
+    </w:p>
+    <w:p>
+      <w:pPr>
+        <w:pStyle w:val="ListBullet"/>
+        <w:numPr>
+          <w:ilvl w:val="0"/>
+          <w:numId w:val="0"/>
+        </w:numPr>
+        <w:ind w:left="360" w:hanging="360"/>
+      </w:pPr>
+      <w:r>
+        <w:t>https://github-actions-hero.now.sh</w:t>
+      </w:r>
     </w:p>
     <w:p>
       <w:pPr>
@@ -3101,30 +3591,20 @@
         <w:ind w:left="360" w:hanging="360"/>
       </w:pPr>
       <w:r>
-        <w:t xml:space="preserve">I am </w:t>
-      </w:r>
-      <w:proofErr w:type="spellStart"/>
-      <w:r>
-        <w:t>harsha</w:t>
-      </w:r>
-      <w:proofErr w:type="spellEnd"/>
-    </w:p>
-    <w:p>
-      <w:pPr>
-        <w:pStyle w:val="ListBullet"/>
-        <w:numPr>
-          <w:ilvl w:val="0"/>
-          <w:numId w:val="0"/>
-        </w:numPr>
-        <w:ind w:left="360" w:hanging="360"/>
-      </w:pPr>
-      <w:proofErr w:type="gramStart"/>
-      <w:r>
-        <w:t>Checking !</w:t>
-      </w:r>
-      <w:proofErr w:type="gramEnd"/>
-      <w:r>
-        <w:t>...</w:t>
+        <w:t>I am harsha</w:t>
+      </w:r>
+    </w:p>
+    <w:p>
+      <w:pPr>
+        <w:pStyle w:val="ListBullet"/>
+        <w:numPr>
+          <w:ilvl w:val="0"/>
+          <w:numId w:val="0"/>
+        </w:numPr>
+        <w:ind w:left="360" w:hanging="360"/>
+      </w:pPr>
+      <w:r>
+        <w:t>Checking !...</w:t>
       </w:r>
     </w:p>
     <w:sectPr>

</xml_diff>